<commit_message>
la till kod för att kunna presentera tabell i dokument
</commit_message>
<xml_diff>
--- a/manuscript.docx
+++ b/manuscript.docx
@@ -730,7 +730,7 @@
     </w:p>
     <w:bookmarkEnd w:id="33"/>
     <w:bookmarkEnd w:id="34"/>
-    <w:bookmarkStart w:id="38" w:name="results-1"/>
+    <w:bookmarkStart w:id="39" w:name="results-1"/>
     <w:p>
       <w:pPr>
         <w:pStyle w:val="Heading1"/>
@@ -747,158 +747,715 @@
         <w:t xml:space="preserve">You can include code in this document like this:</w:t>
       </w:r>
     </w:p>
-    <w:p>
-      <w:pPr>
-        <w:pStyle w:val="SourceCode"/>
-      </w:pPr>
-      <w:r>
-        <w:rPr>
-          <w:rStyle w:val="VerbatimChar"/>
-        </w:rPr>
-        <w:t xml:space="preserve">## </w:t>
-      </w:r>
-      <w:r>
-        <w:br/>
-      </w:r>
-      <w:r>
-        <w:rPr>
-          <w:rStyle w:val="VerbatimChar"/>
-        </w:rPr>
-        <w:t xml:space="preserve">## Attaching package: 'dplyr'</w:t>
-      </w:r>
-    </w:p>
-    <w:p>
-      <w:pPr>
-        <w:pStyle w:val="SourceCode"/>
-      </w:pPr>
-      <w:r>
-        <w:rPr>
-          <w:rStyle w:val="VerbatimChar"/>
-        </w:rPr>
-        <w:t xml:space="preserve">## The following objects are masked from 'package:stats':</w:t>
-      </w:r>
-      <w:r>
-        <w:br/>
-      </w:r>
-      <w:r>
-        <w:rPr>
-          <w:rStyle w:val="VerbatimChar"/>
-        </w:rPr>
-        <w:t xml:space="preserve">## </w:t>
-      </w:r>
-      <w:r>
-        <w:br/>
-      </w:r>
-      <w:r>
-        <w:rPr>
-          <w:rStyle w:val="VerbatimChar"/>
-        </w:rPr>
-        <w:t xml:space="preserve">##     filter, lag</w:t>
-      </w:r>
-    </w:p>
-    <w:p>
-      <w:pPr>
-        <w:pStyle w:val="SourceCode"/>
-      </w:pPr>
-      <w:r>
-        <w:rPr>
-          <w:rStyle w:val="VerbatimChar"/>
-        </w:rPr>
-        <w:t xml:space="preserve">## The following objects are masked from 'package:base':</w:t>
-      </w:r>
-      <w:r>
-        <w:br/>
-      </w:r>
-      <w:r>
-        <w:rPr>
-          <w:rStyle w:val="VerbatimChar"/>
-        </w:rPr>
-        <w:t xml:space="preserve">## </w:t>
-      </w:r>
-      <w:r>
-        <w:br/>
-      </w:r>
-      <w:r>
-        <w:rPr>
-          <w:rStyle w:val="VerbatimChar"/>
-        </w:rPr>
-        <w:t xml:space="preserve">##     intersect, setdiff, setequal, union</w:t>
-      </w:r>
-    </w:p>
-    <w:p>
-      <w:pPr>
-        <w:pStyle w:val="SourceCode"/>
-      </w:pPr>
-      <w:r>
-        <w:rPr>
-          <w:rStyle w:val="VerbatimChar"/>
-        </w:rPr>
-        <w:t xml:space="preserve">## Warning in value[[3L]](cond): The table swetrau.20210602.20230228_scrambled was</w:t>
-      </w:r>
-      <w:r>
-        <w:br/>
-      </w:r>
-      <w:r>
-        <w:rPr>
-          <w:rStyle w:val="VerbatimChar"/>
-        </w:rPr>
-        <w:t xml:space="preserve">## not found in the database</w:t>
-      </w:r>
-    </w:p>
-    <w:p>
-      <w:pPr>
-        <w:pStyle w:val="SourceCode"/>
-      </w:pPr>
-      <w:r>
-        <w:rPr>
-          <w:rStyle w:val="VerbatimChar"/>
-        </w:rPr>
-        <w:t xml:space="preserve">## Warning in value[[3L]](cond): The table atgarder.20210602.20230228_scrambled</w:t>
-      </w:r>
-      <w:r>
-        <w:br/>
-      </w:r>
-      <w:r>
-        <w:rPr>
-          <w:rStyle w:val="VerbatimChar"/>
-        </w:rPr>
-        <w:t xml:space="preserve">## was not found in the database</w:t>
-      </w:r>
-    </w:p>
-    <w:p>
-      <w:pPr>
-        <w:pStyle w:val="SourceCode"/>
-      </w:pPr>
-      <w:r>
-        <w:rPr>
-          <w:rStyle w:val="VerbatimChar"/>
-        </w:rPr>
-        <w:t xml:space="preserve">## Warning in value[[3L]](cond): The table fmp.20210602.20230228_scrambled was not</w:t>
-      </w:r>
-      <w:r>
-        <w:br/>
-      </w:r>
-      <w:r>
-        <w:rPr>
-          <w:rStyle w:val="VerbatimChar"/>
-        </w:rPr>
-        <w:t xml:space="preserve">## found in the database</w:t>
-      </w:r>
-    </w:p>
-    <w:p>
-      <w:pPr>
-        <w:pStyle w:val="SourceCode"/>
-      </w:pPr>
-      <w:r>
-        <w:rPr>
-          <w:rStyle w:val="VerbatimChar"/>
-        </w:rPr>
-        <w:t xml:space="preserve">## The datasets swetrau_scrambled, atgarder_scrambled, problem_scrambled, fmp_scrambled, kvalgranskning2014.2017_scrambled have been imported.</w:t>
-      </w:r>
-    </w:p>
-    <w:p>
-      <w:pPr>
-        <w:pStyle w:val="FirstParagraph"/>
+    <w:bookmarkStart w:id="35" w:name="dlftlursxi"/>
+    <w:p>
+      <w:pPr>
+        <w:pStyle w:val="BodyText"/>
+      </w:pPr>
+      <w:r>
+        <w:t xml:space="preserve">Characteristic</w:t>
+      </w:r>
+    </w:p>
+    <w:p>
+      <w:pPr>
+        <w:pStyle w:val="BodyText"/>
+      </w:pPr>
+      <w:r>
+        <w:t xml:space="preserve">No</w:t>
+      </w:r>
+      <w:r>
+        <w:t xml:space="preserve"> </w:t>
+      </w:r>
+      <w:r>
+        <w:t xml:space="preserve">N = 1,572</w:t>
+      </w:r>
+      <w:r>
+        <w:t xml:space="preserve">1</w:t>
+      </w:r>
+    </w:p>
+    <w:p>
+      <w:pPr>
+        <w:pStyle w:val="BodyText"/>
+      </w:pPr>
+      <w:r>
+        <w:t xml:space="preserve">Yes</w:t>
+      </w:r>
+      <w:r>
+        <w:t xml:space="preserve"> </w:t>
+      </w:r>
+      <w:r>
+        <w:t xml:space="preserve">N = 5,010</w:t>
+      </w:r>
+      <w:r>
+        <w:t xml:space="preserve">1</w:t>
+      </w:r>
+    </w:p>
+    <w:p>
+      <w:pPr>
+        <w:pStyle w:val="BodyText"/>
+      </w:pPr>
+      <w:r>
+        <w:t xml:space="preserve">Age (Years)</w:t>
+      </w:r>
+    </w:p>
+    <w:p>
+      <w:pPr>
+        <w:pStyle w:val="BodyText"/>
+      </w:pPr>
+      <w:r>
+        <w:t xml:space="preserve">56 (33, 78)</w:t>
+      </w:r>
+    </w:p>
+    <w:p>
+      <w:pPr>
+        <w:pStyle w:val="BodyText"/>
+      </w:pPr>
+      <w:r>
+        <w:t xml:space="preserve">56 (34, 79)</w:t>
+      </w:r>
+    </w:p>
+    <w:p>
+      <w:pPr>
+        <w:pStyle w:val="BodyText"/>
+      </w:pPr>
+      <w:r>
+        <w:t xml:space="preserve">Gender (M/F)</w:t>
+      </w:r>
+    </w:p>
+    <w:p>
+      <w:pPr>
+        <w:pStyle w:val="BodyText"/>
+      </w:pPr>
+    </w:p>
+    <w:p>
+      <w:pPr>
+        <w:pStyle w:val="BodyText"/>
+      </w:pPr>
+    </w:p>
+    <w:p>
+      <w:pPr>
+        <w:pStyle w:val="BodyText"/>
+      </w:pPr>
+      <w:r>
+        <w:t xml:space="preserve">    Female</w:t>
+      </w:r>
+    </w:p>
+    <w:p>
+      <w:pPr>
+        <w:pStyle w:val="BodyText"/>
+      </w:pPr>
+      <w:r>
+        <w:t xml:space="preserve">755 (48%)</w:t>
+      </w:r>
+    </w:p>
+    <w:p>
+      <w:pPr>
+        <w:pStyle w:val="BodyText"/>
+      </w:pPr>
+      <w:r>
+        <w:t xml:space="preserve">2,535 (51%)</w:t>
+      </w:r>
+    </w:p>
+    <w:p>
+      <w:pPr>
+        <w:pStyle w:val="BodyText"/>
+      </w:pPr>
+      <w:r>
+        <w:t xml:space="preserve">    Male</w:t>
+      </w:r>
+    </w:p>
+    <w:p>
+      <w:pPr>
+        <w:pStyle w:val="BodyText"/>
+      </w:pPr>
+      <w:r>
+        <w:t xml:space="preserve">817 (52%)</w:t>
+      </w:r>
+    </w:p>
+    <w:p>
+      <w:pPr>
+        <w:pStyle w:val="BodyText"/>
+      </w:pPr>
+      <w:r>
+        <w:t xml:space="preserve">2,475 (49%)</w:t>
+      </w:r>
+    </w:p>
+    <w:p>
+      <w:pPr>
+        <w:pStyle w:val="BodyText"/>
+      </w:pPr>
+      <w:r>
+        <w:t xml:space="preserve">Pre-injury ASA</w:t>
+      </w:r>
+    </w:p>
+    <w:p>
+      <w:pPr>
+        <w:pStyle w:val="BodyText"/>
+      </w:pPr>
+    </w:p>
+    <w:p>
+      <w:pPr>
+        <w:pStyle w:val="BodyText"/>
+      </w:pPr>
+    </w:p>
+    <w:p>
+      <w:pPr>
+        <w:pStyle w:val="BodyText"/>
+      </w:pPr>
+      <w:r>
+        <w:t xml:space="preserve">    1</w:t>
+      </w:r>
+    </w:p>
+    <w:p>
+      <w:pPr>
+        <w:pStyle w:val="BodyText"/>
+      </w:pPr>
+      <w:r>
+        <w:t xml:space="preserve">246 (23%)</w:t>
+      </w:r>
+    </w:p>
+    <w:p>
+      <w:pPr>
+        <w:pStyle w:val="BodyText"/>
+      </w:pPr>
+      <w:r>
+        <w:t xml:space="preserve">851 (26%)</w:t>
+      </w:r>
+    </w:p>
+    <w:p>
+      <w:pPr>
+        <w:pStyle w:val="BodyText"/>
+      </w:pPr>
+      <w:r>
+        <w:t xml:space="preserve">    2</w:t>
+      </w:r>
+    </w:p>
+    <w:p>
+      <w:pPr>
+        <w:pStyle w:val="BodyText"/>
+      </w:pPr>
+      <w:r>
+        <w:t xml:space="preserve">310 (29%)</w:t>
+      </w:r>
+    </w:p>
+    <w:p>
+      <w:pPr>
+        <w:pStyle w:val="BodyText"/>
+      </w:pPr>
+      <w:r>
+        <w:t xml:space="preserve">819 (25%)</w:t>
+      </w:r>
+    </w:p>
+    <w:p>
+      <w:pPr>
+        <w:pStyle w:val="BodyText"/>
+      </w:pPr>
+      <w:r>
+        <w:t xml:space="preserve">    3</w:t>
+      </w:r>
+    </w:p>
+    <w:p>
+      <w:pPr>
+        <w:pStyle w:val="BodyText"/>
+      </w:pPr>
+      <w:r>
+        <w:t xml:space="preserve">248 (24%)</w:t>
+      </w:r>
+    </w:p>
+    <w:p>
+      <w:pPr>
+        <w:pStyle w:val="BodyText"/>
+      </w:pPr>
+      <w:r>
+        <w:t xml:space="preserve">821 (25%)</w:t>
+      </w:r>
+    </w:p>
+    <w:p>
+      <w:pPr>
+        <w:pStyle w:val="BodyText"/>
+      </w:pPr>
+      <w:r>
+        <w:t xml:space="preserve">    4</w:t>
+      </w:r>
+    </w:p>
+    <w:p>
+      <w:pPr>
+        <w:pStyle w:val="BodyText"/>
+      </w:pPr>
+      <w:r>
+        <w:t xml:space="preserve">247 (24%)</w:t>
+      </w:r>
+    </w:p>
+    <w:p>
+      <w:pPr>
+        <w:pStyle w:val="BodyText"/>
+      </w:pPr>
+      <w:r>
+        <w:t xml:space="preserve">827 (25%)</w:t>
+      </w:r>
+    </w:p>
+    <w:p>
+      <w:pPr>
+        <w:pStyle w:val="BodyText"/>
+      </w:pPr>
+      <w:r>
+        <w:t xml:space="preserve">    Unknown</w:t>
+      </w:r>
+    </w:p>
+    <w:p>
+      <w:pPr>
+        <w:pStyle w:val="BodyText"/>
+      </w:pPr>
+      <w:r>
+        <w:t xml:space="preserve">521</w:t>
+      </w:r>
+    </w:p>
+    <w:p>
+      <w:pPr>
+        <w:pStyle w:val="BodyText"/>
+      </w:pPr>
+      <w:r>
+        <w:t xml:space="preserve">1,692</w:t>
+      </w:r>
+    </w:p>
+    <w:p>
+      <w:pPr>
+        <w:pStyle w:val="BodyText"/>
+      </w:pPr>
+      <w:r>
+        <w:t xml:space="preserve">Systolic blood pressure (mmhg)</w:t>
+      </w:r>
+    </w:p>
+    <w:p>
+      <w:pPr>
+        <w:pStyle w:val="BodyText"/>
+      </w:pPr>
+      <w:r>
+        <w:t xml:space="preserve">148 (99, 194)</w:t>
+      </w:r>
+    </w:p>
+    <w:p>
+      <w:pPr>
+        <w:pStyle w:val="BodyText"/>
+      </w:pPr>
+      <w:r>
+        <w:t xml:space="preserve">143 (94, 194)</w:t>
+      </w:r>
+    </w:p>
+    <w:p>
+      <w:pPr>
+        <w:pStyle w:val="BodyText"/>
+      </w:pPr>
+      <w:r>
+        <w:t xml:space="preserve">    Unknown</w:t>
+      </w:r>
+    </w:p>
+    <w:p>
+      <w:pPr>
+        <w:pStyle w:val="BodyText"/>
+      </w:pPr>
+      <w:r>
+        <w:t xml:space="preserve">6</w:t>
+      </w:r>
+    </w:p>
+    <w:p>
+      <w:pPr>
+        <w:pStyle w:val="BodyText"/>
+      </w:pPr>
+      <w:r>
+        <w:t xml:space="preserve">19</w:t>
+      </w:r>
+    </w:p>
+    <w:p>
+      <w:pPr>
+        <w:pStyle w:val="BodyText"/>
+      </w:pPr>
+      <w:r>
+        <w:t xml:space="preserve">Injury Severity Score</w:t>
+      </w:r>
+    </w:p>
+    <w:p>
+      <w:pPr>
+        <w:pStyle w:val="BodyText"/>
+      </w:pPr>
+      <w:r>
+        <w:t xml:space="preserve">25 (12, 42)</w:t>
+      </w:r>
+    </w:p>
+    <w:p>
+      <w:pPr>
+        <w:pStyle w:val="BodyText"/>
+      </w:pPr>
+      <w:r>
+        <w:t xml:space="preserve">25 (12, 41)</w:t>
+      </w:r>
+    </w:p>
+    <w:p>
+      <w:pPr>
+        <w:pStyle w:val="BodyText"/>
+      </w:pPr>
+      <w:r>
+        <w:t xml:space="preserve">    Unknown</w:t>
+      </w:r>
+    </w:p>
+    <w:p>
+      <w:pPr>
+        <w:pStyle w:val="BodyText"/>
+      </w:pPr>
+      <w:r>
+        <w:t xml:space="preserve">32</w:t>
+      </w:r>
+    </w:p>
+    <w:p>
+      <w:pPr>
+        <w:pStyle w:val="BodyText"/>
+      </w:pPr>
+      <w:r>
+        <w:t xml:space="preserve">103</w:t>
+      </w:r>
+    </w:p>
+    <w:p>
+      <w:pPr>
+        <w:pStyle w:val="BodyText"/>
+      </w:pPr>
+      <w:r>
+        <w:t xml:space="preserve">Shock class classified according to BE</w:t>
+      </w:r>
+    </w:p>
+    <w:p>
+      <w:pPr>
+        <w:pStyle w:val="BodyText"/>
+      </w:pPr>
+    </w:p>
+    <w:p>
+      <w:pPr>
+        <w:pStyle w:val="BodyText"/>
+      </w:pPr>
+    </w:p>
+    <w:p>
+      <w:pPr>
+        <w:pStyle w:val="BodyText"/>
+      </w:pPr>
+      <w:r>
+        <w:t xml:space="preserve">    Class 1</w:t>
+      </w:r>
+    </w:p>
+    <w:p>
+      <w:pPr>
+        <w:pStyle w:val="BodyText"/>
+      </w:pPr>
+      <w:r>
+        <w:t xml:space="preserve">113 (7.2%)</w:t>
+      </w:r>
+    </w:p>
+    <w:p>
+      <w:pPr>
+        <w:pStyle w:val="BodyText"/>
+      </w:pPr>
+      <w:r>
+        <w:t xml:space="preserve">313 (6.3%)</w:t>
+      </w:r>
+    </w:p>
+    <w:p>
+      <w:pPr>
+        <w:pStyle w:val="BodyText"/>
+      </w:pPr>
+      <w:r>
+        <w:t xml:space="preserve">    Class 2</w:t>
+      </w:r>
+    </w:p>
+    <w:p>
+      <w:pPr>
+        <w:pStyle w:val="BodyText"/>
+      </w:pPr>
+      <w:r>
+        <w:t xml:space="preserve">210 (13%)</w:t>
+      </w:r>
+    </w:p>
+    <w:p>
+      <w:pPr>
+        <w:pStyle w:val="BodyText"/>
+      </w:pPr>
+      <w:r>
+        <w:t xml:space="preserve">625 (13%)</w:t>
+      </w:r>
+    </w:p>
+    <w:p>
+      <w:pPr>
+        <w:pStyle w:val="BodyText"/>
+      </w:pPr>
+      <w:r>
+        <w:t xml:space="preserve">    Class 3</w:t>
+      </w:r>
+    </w:p>
+    <w:p>
+      <w:pPr>
+        <w:pStyle w:val="BodyText"/>
+      </w:pPr>
+      <w:r>
+        <w:t xml:space="preserve">172 (11%)</w:t>
+      </w:r>
+    </w:p>
+    <w:p>
+      <w:pPr>
+        <w:pStyle w:val="BodyText"/>
+      </w:pPr>
+      <w:r>
+        <w:t xml:space="preserve">607 (12%)</w:t>
+      </w:r>
+    </w:p>
+    <w:p>
+      <w:pPr>
+        <w:pStyle w:val="BodyText"/>
+      </w:pPr>
+      <w:r>
+        <w:t xml:space="preserve">    Class 4</w:t>
+      </w:r>
+    </w:p>
+    <w:p>
+      <w:pPr>
+        <w:pStyle w:val="BodyText"/>
+      </w:pPr>
+      <w:r>
+        <w:t xml:space="preserve">597 (38%)</w:t>
+      </w:r>
+    </w:p>
+    <w:p>
+      <w:pPr>
+        <w:pStyle w:val="BodyText"/>
+      </w:pPr>
+      <w:r>
+        <w:t xml:space="preserve">1,810 (36%)</w:t>
+      </w:r>
+    </w:p>
+    <w:p>
+      <w:pPr>
+        <w:pStyle w:val="BodyText"/>
+      </w:pPr>
+      <w:r>
+        <w:t xml:space="preserve">    no shock</w:t>
+      </w:r>
+    </w:p>
+    <w:p>
+      <w:pPr>
+        <w:pStyle w:val="BodyText"/>
+      </w:pPr>
+      <w:r>
+        <w:t xml:space="preserve">474 (30%)</w:t>
+      </w:r>
+    </w:p>
+    <w:p>
+      <w:pPr>
+        <w:pStyle w:val="BodyText"/>
+      </w:pPr>
+      <w:r>
+        <w:t xml:space="preserve">1,637 (33%)</w:t>
+      </w:r>
+    </w:p>
+    <w:p>
+      <w:pPr>
+        <w:pStyle w:val="BodyText"/>
+      </w:pPr>
+      <w:r>
+        <w:t xml:space="preserve">    Unknown</w:t>
+      </w:r>
+    </w:p>
+    <w:p>
+      <w:pPr>
+        <w:pStyle w:val="BodyText"/>
+      </w:pPr>
+      <w:r>
+        <w:t xml:space="preserve">6</w:t>
+      </w:r>
+    </w:p>
+    <w:p>
+      <w:pPr>
+        <w:pStyle w:val="BodyText"/>
+      </w:pPr>
+      <w:r>
+        <w:t xml:space="preserve">18</w:t>
+      </w:r>
+    </w:p>
+    <w:p>
+      <w:pPr>
+        <w:pStyle w:val="BodyText"/>
+      </w:pPr>
+      <w:r>
+        <w:t xml:space="preserve">Base Excess (BE)</w:t>
+      </w:r>
+    </w:p>
+    <w:p>
+      <w:pPr>
+        <w:pStyle w:val="BodyText"/>
+      </w:pPr>
+      <w:r>
+        <w:t xml:space="preserve">-6 (-15, 2)</w:t>
+      </w:r>
+    </w:p>
+    <w:p>
+      <w:pPr>
+        <w:pStyle w:val="BodyText"/>
+      </w:pPr>
+      <w:r>
+        <w:t xml:space="preserve">-6 (-14, 2)</w:t>
+      </w:r>
+    </w:p>
+    <w:p>
+      <w:pPr>
+        <w:pStyle w:val="BodyText"/>
+      </w:pPr>
+      <w:r>
+        <w:t xml:space="preserve">    Unknown</w:t>
+      </w:r>
+    </w:p>
+    <w:p>
+      <w:pPr>
+        <w:pStyle w:val="BodyText"/>
+      </w:pPr>
+      <w:r>
+        <w:t xml:space="preserve">6</w:t>
+      </w:r>
+    </w:p>
+    <w:p>
+      <w:pPr>
+        <w:pStyle w:val="BodyText"/>
+      </w:pPr>
+      <w:r>
+        <w:t xml:space="preserve">18</w:t>
+      </w:r>
+    </w:p>
+    <w:p>
+      <w:pPr>
+        <w:pStyle w:val="BodyText"/>
+      </w:pPr>
+      <w:r>
+        <w:t xml:space="preserve">Shock class classified according to SBP</w:t>
+      </w:r>
+    </w:p>
+    <w:p>
+      <w:pPr>
+        <w:pStyle w:val="BodyText"/>
+      </w:pPr>
+    </w:p>
+    <w:p>
+      <w:pPr>
+        <w:pStyle w:val="BodyText"/>
+      </w:pPr>
+    </w:p>
+    <w:p>
+      <w:pPr>
+        <w:pStyle w:val="BodyText"/>
+      </w:pPr>
+      <w:r>
+        <w:t xml:space="preserve">    Class 1</w:t>
+      </w:r>
+    </w:p>
+    <w:p>
+      <w:pPr>
+        <w:pStyle w:val="BodyText"/>
+      </w:pPr>
+      <w:r>
+        <w:t xml:space="preserve">148 (9.5%)</w:t>
+      </w:r>
+    </w:p>
+    <w:p>
+      <w:pPr>
+        <w:pStyle w:val="BodyText"/>
+      </w:pPr>
+      <w:r>
+        <w:t xml:space="preserve">531 (11%)</w:t>
+      </w:r>
+    </w:p>
+    <w:p>
+      <w:pPr>
+        <w:pStyle w:val="BodyText"/>
+      </w:pPr>
+      <w:r>
+        <w:t xml:space="preserve">    Class 2</w:t>
+      </w:r>
+    </w:p>
+    <w:p>
+      <w:pPr>
+        <w:pStyle w:val="BodyText"/>
+      </w:pPr>
+      <w:r>
+        <w:t xml:space="preserve">319 (20%)</w:t>
+      </w:r>
+    </w:p>
+    <w:p>
+      <w:pPr>
+        <w:pStyle w:val="BodyText"/>
+      </w:pPr>
+      <w:r>
+        <w:t xml:space="preserve">1,119 (22%)</w:t>
+      </w:r>
+    </w:p>
+    <w:p>
+      <w:pPr>
+        <w:pStyle w:val="BodyText"/>
+      </w:pPr>
+      <w:r>
+        <w:t xml:space="preserve">    no shock</w:t>
+      </w:r>
+    </w:p>
+    <w:p>
+      <w:pPr>
+        <w:pStyle w:val="BodyText"/>
+      </w:pPr>
+      <w:r>
+        <w:t xml:space="preserve">1,099 (70%)</w:t>
+      </w:r>
+    </w:p>
+    <w:p>
+      <w:pPr>
+        <w:pStyle w:val="BodyText"/>
+      </w:pPr>
+      <w:r>
+        <w:t xml:space="preserve">3,341 (67%)</w:t>
+      </w:r>
+    </w:p>
+    <w:p>
+      <w:pPr>
+        <w:pStyle w:val="BodyText"/>
+      </w:pPr>
+      <w:r>
+        <w:t xml:space="preserve">    Unknown</w:t>
+      </w:r>
+    </w:p>
+    <w:p>
+      <w:pPr>
+        <w:pStyle w:val="BodyText"/>
+      </w:pPr>
+      <w:r>
+        <w:t xml:space="preserve">6</w:t>
+      </w:r>
+    </w:p>
+    <w:p>
+      <w:pPr>
+        <w:pStyle w:val="BodyText"/>
+      </w:pPr>
+      <w:r>
+        <w:t xml:space="preserve">19</w:t>
+      </w:r>
+    </w:p>
+    <w:p>
+      <w:pPr>
+        <w:pStyle w:val="BodyText"/>
+      </w:pPr>
+      <w:r>
+        <w:t xml:space="preserve">1</w:t>
+      </w:r>
+      <w:r>
+        <w:t xml:space="preserve"> </w:t>
+      </w:r>
+      <w:r>
+        <w:t xml:space="preserve">Median (Q1, Q3); n (%)</w:t>
+      </w:r>
+    </w:p>
+    <w:bookmarkEnd w:id="35"/>
+    <w:p>
+      <w:pPr>
+        <w:pStyle w:val="BodyText"/>
       </w:pPr>
       <w:r>
         <w:t xml:space="preserve">You can also embed plots:</w:t>
@@ -913,18 +1470,18 @@
           <wp:inline>
             <wp:extent cx="4620126" cy="3696101"/>
             <wp:effectExtent b="0" l="0" r="0" t="0"/>
-            <wp:docPr descr="" title="" id="36" name="Picture"/>
+            <wp:docPr descr="" title="" id="37" name="Picture"/>
             <a:graphic>
               <a:graphicData uri="http://schemas.openxmlformats.org/drawingml/2006/picture">
                 <pic:pic>
                   <pic:nvPicPr>
-                    <pic:cNvPr descr="manuscript_files/figure-docx/plot-1.png" id="37" name="Picture"/>
+                    <pic:cNvPr descr="manuscript_files/figure-docx/plot-1.png" id="38" name="Picture"/>
                     <pic:cNvPicPr>
                       <a:picLocks noChangeArrowheads="1" noChangeAspect="1"/>
                     </pic:cNvPicPr>
                   </pic:nvPicPr>
                   <pic:blipFill>
-                    <a:blip r:embed="rId35"/>
+                    <a:blip r:embed="rId36"/>
                     <a:stretch>
                       <a:fillRect/>
                     </a:stretch>
@@ -959,8 +1516,8 @@
         <w:t xml:space="preserve">You can also mix text and code, so called inline code, like this: 7.</w:t>
       </w:r>
     </w:p>
-    <w:bookmarkEnd w:id="38"/>
-    <w:bookmarkStart w:id="39" w:name="discussion"/>
+    <w:bookmarkEnd w:id="39"/>
+    <w:bookmarkStart w:id="40" w:name="discussion"/>
     <w:p>
       <w:pPr>
         <w:pStyle w:val="Heading1"/>
@@ -969,8 +1526,8 @@
         <w:t xml:space="preserve">Discussion</w:t>
       </w:r>
     </w:p>
-    <w:bookmarkEnd w:id="39"/>
-    <w:bookmarkStart w:id="40" w:name="conclusion-1"/>
+    <w:bookmarkEnd w:id="40"/>
+    <w:bookmarkStart w:id="41" w:name="conclusion-1"/>
     <w:p>
       <w:pPr>
         <w:pStyle w:val="Heading1"/>
@@ -979,8 +1536,8 @@
         <w:t xml:space="preserve">Conclusion</w:t>
       </w:r>
     </w:p>
-    <w:bookmarkEnd w:id="40"/>
-    <w:bookmarkStart w:id="76" w:name="references"/>
+    <w:bookmarkEnd w:id="41"/>
+    <w:bookmarkStart w:id="77" w:name="references"/>
     <w:p>
       <w:pPr>
         <w:pStyle w:val="Heading1"/>
@@ -989,8 +1546,8 @@
         <w:t xml:space="preserve">References</w:t>
       </w:r>
     </w:p>
-    <w:bookmarkStart w:id="75" w:name="refs"/>
-    <w:bookmarkStart w:id="42" w:name="ref-noauthor_injuries_nodate"/>
+    <w:bookmarkStart w:id="76" w:name="refs"/>
+    <w:bookmarkStart w:id="43" w:name="ref-noauthor_injuries_nodate"/>
     <w:p>
       <w:pPr>
         <w:pStyle w:val="Bibliography"/>
@@ -1010,7 +1567,7 @@
       <w:r>
         <w:t xml:space="preserve"> </w:t>
       </w:r>
-      <w:hyperlink r:id="rId41">
+      <w:hyperlink r:id="rId42">
         <w:r>
           <w:rPr>
             <w:rStyle w:val="Hyperlink"/>
@@ -1019,8 +1576,8 @@
         </w:r>
       </w:hyperlink>
     </w:p>
-    <w:bookmarkEnd w:id="42"/>
-    <w:bookmarkStart w:id="44" w:name="ref-mackersie_pitfalls_2010"/>
+    <w:bookmarkEnd w:id="43"/>
+    <w:bookmarkStart w:id="45" w:name="ref-mackersie_pitfalls_2010"/>
     <w:p>
       <w:pPr>
         <w:pStyle w:val="Bibliography"/>
@@ -1079,7 +1636,7 @@
       <w:r>
         <w:t xml:space="preserve"> </w:t>
       </w:r>
-      <w:hyperlink r:id="rId43">
+      <w:hyperlink r:id="rId44">
         <w:r>
           <w:rPr>
             <w:rStyle w:val="Hyperlink"/>
@@ -1088,8 +1645,8 @@
         </w:r>
       </w:hyperlink>
     </w:p>
-    <w:bookmarkEnd w:id="44"/>
-    <w:bookmarkStart w:id="46" w:name="ref-teixeira_preventable_2007"/>
+    <w:bookmarkEnd w:id="45"/>
+    <w:bookmarkStart w:id="47" w:name="ref-teixeira_preventable_2007"/>
     <w:p>
       <w:pPr>
         <w:pStyle w:val="Bibliography"/>
@@ -1109,7 +1666,7 @@
       <w:r>
         <w:t xml:space="preserve"> </w:t>
       </w:r>
-      <w:hyperlink r:id="rId45">
+      <w:hyperlink r:id="rId46">
         <w:r>
           <w:rPr>
             <w:rStyle w:val="Hyperlink"/>
@@ -1124,8 +1681,8 @@
         <w:t xml:space="preserve"> </w:t>
       </w:r>
     </w:p>
-    <w:bookmarkEnd w:id="46"/>
-    <w:bookmarkStart w:id="48" w:name="ref-ivatury_patient_2008"/>
+    <w:bookmarkEnd w:id="47"/>
+    <w:bookmarkStart w:id="49" w:name="ref-ivatury_patient_2008"/>
     <w:p>
       <w:pPr>
         <w:pStyle w:val="Bibliography"/>
@@ -1145,7 +1702,7 @@
       <w:r>
         <w:t xml:space="preserve"> </w:t>
       </w:r>
-      <w:hyperlink r:id="rId47">
+      <w:hyperlink r:id="rId48">
         <w:r>
           <w:rPr>
             <w:rStyle w:val="Hyperlink"/>
@@ -1184,8 +1741,8 @@
         <w:t xml:space="preserve"> </w:t>
       </w:r>
     </w:p>
-    <w:bookmarkEnd w:id="48"/>
-    <w:bookmarkStart w:id="50" w:name="ref-berry_shock_2015"/>
+    <w:bookmarkEnd w:id="49"/>
+    <w:bookmarkStart w:id="51" w:name="ref-berry_shock_2015"/>
     <w:p>
       <w:pPr>
         <w:pStyle w:val="Bibliography"/>
@@ -1244,7 +1801,7 @@
       <w:r>
         <w:t xml:space="preserve"> </w:t>
       </w:r>
-      <w:hyperlink r:id="rId49">
+      <w:hyperlink r:id="rId50">
         <w:r>
           <w:rPr>
             <w:rStyle w:val="Hyperlink"/>
@@ -1253,8 +1810,8 @@
         </w:r>
       </w:hyperlink>
     </w:p>
-    <w:bookmarkEnd w:id="50"/>
-    <w:bookmarkStart w:id="52" w:name="ref-kauvar_impact_2006"/>
+    <w:bookmarkEnd w:id="51"/>
+    <w:bookmarkStart w:id="53" w:name="ref-kauvar_impact_2006"/>
     <w:p>
       <w:pPr>
         <w:pStyle w:val="Bibliography"/>
@@ -1358,7 +1915,7 @@
       <w:r>
         <w:t xml:space="preserve"> </w:t>
       </w:r>
-      <w:hyperlink r:id="rId51">
+      <w:hyperlink r:id="rId52">
         <w:r>
           <w:rPr>
             <w:rStyle w:val="Hyperlink"/>
@@ -1367,8 +1924,8 @@
         </w:r>
       </w:hyperlink>
     </w:p>
-    <w:bookmarkEnd w:id="52"/>
-    <w:bookmarkStart w:id="54" w:name="ref-vang_shock_2022"/>
+    <w:bookmarkEnd w:id="53"/>
+    <w:bookmarkStart w:id="55" w:name="ref-vang_shock_2022"/>
     <w:p>
       <w:pPr>
         <w:pStyle w:val="Bibliography"/>
@@ -1388,7 +1945,7 @@
       <w:r>
         <w:t xml:space="preserve"> </w:t>
       </w:r>
-      <w:hyperlink r:id="rId53">
+      <w:hyperlink r:id="rId54">
         <w:r>
           <w:rPr>
             <w:rStyle w:val="Hyperlink"/>
@@ -1403,8 +1960,8 @@
         <w:t xml:space="preserve"> </w:t>
       </w:r>
     </w:p>
-    <w:bookmarkEnd w:id="54"/>
-    <w:bookmarkStart w:id="56" w:name="ref-leech_shock_2023"/>
+    <w:bookmarkEnd w:id="55"/>
+    <w:bookmarkStart w:id="57" w:name="ref-leech_shock_2023"/>
     <w:p>
       <w:pPr>
         <w:pStyle w:val="Bibliography"/>
@@ -1424,7 +1981,7 @@
       <w:r>
         <w:t xml:space="preserve"> </w:t>
       </w:r>
-      <w:hyperlink r:id="rId55">
+      <w:hyperlink r:id="rId56">
         <w:r>
           <w:rPr>
             <w:rStyle w:val="Hyperlink"/>
@@ -1451,8 +2008,8 @@
         <w:t xml:space="preserve"> </w:t>
       </w:r>
     </w:p>
-    <w:bookmarkEnd w:id="56"/>
-    <w:bookmarkStart w:id="58" w:name="ref-guly_vital_2011"/>
+    <w:bookmarkEnd w:id="57"/>
+    <w:bookmarkStart w:id="59" w:name="ref-guly_vital_2011"/>
     <w:p>
       <w:pPr>
         <w:pStyle w:val="Bibliography"/>
@@ -1472,7 +2029,7 @@
       <w:r>
         <w:t xml:space="preserve"> </w:t>
       </w:r>
-      <w:hyperlink r:id="rId57">
+      <w:hyperlink r:id="rId58">
         <w:r>
           <w:rPr>
             <w:rStyle w:val="Hyperlink"/>
@@ -1511,8 +2068,8 @@
         <w:t xml:space="preserve"> </w:t>
       </w:r>
     </w:p>
-    <w:bookmarkEnd w:id="58"/>
-    <w:bookmarkStart w:id="60" w:name="X9db8e71a0533962266d08f8a7d5abffdfc5204c"/>
+    <w:bookmarkEnd w:id="59"/>
+    <w:bookmarkStart w:id="61" w:name="X9db8e71a0533962266d08f8a7d5abffdfc5204c"/>
     <w:p>
       <w:pPr>
         <w:pStyle w:val="Bibliography"/>
@@ -1532,7 +2089,7 @@
       <w:r>
         <w:t xml:space="preserve"> </w:t>
       </w:r>
-      <w:hyperlink r:id="rId59">
+      <w:hyperlink r:id="rId60">
         <w:r>
           <w:rPr>
             <w:rStyle w:val="Hyperlink"/>
@@ -1541,8 +2098,8 @@
         </w:r>
       </w:hyperlink>
     </w:p>
-    <w:bookmarkEnd w:id="60"/>
-    <w:bookmarkStart w:id="62" w:name="ref-donabedian_quality_1988"/>
+    <w:bookmarkEnd w:id="61"/>
+    <w:bookmarkStart w:id="63" w:name="ref-donabedian_quality_1988"/>
     <w:p>
       <w:pPr>
         <w:pStyle w:val="Bibliography"/>
@@ -1616,7 +2173,7 @@
       <w:r>
         <w:t xml:space="preserve"> </w:t>
       </w:r>
-      <w:hyperlink r:id="rId61">
+      <w:hyperlink r:id="rId62">
         <w:r>
           <w:rPr>
             <w:rStyle w:val="Hyperlink"/>
@@ -1625,8 +2182,8 @@
         </w:r>
       </w:hyperlink>
     </w:p>
-    <w:bookmarkEnd w:id="62"/>
-    <w:bookmarkStart w:id="64" w:name="ref-yucel_trauma_2006"/>
+    <w:bookmarkEnd w:id="63"/>
+    <w:bookmarkStart w:id="65" w:name="ref-yucel_trauma_2006"/>
     <w:p>
       <w:pPr>
         <w:pStyle w:val="Bibliography"/>
@@ -1646,7 +2203,7 @@
       <w:r>
         <w:t xml:space="preserve"> </w:t>
       </w:r>
-      <w:hyperlink r:id="rId63">
+      <w:hyperlink r:id="rId64">
         <w:r>
           <w:rPr>
             <w:rStyle w:val="Hyperlink"/>
@@ -1733,8 +2290,8 @@
         <w:t xml:space="preserve"> </w:t>
       </w:r>
     </w:p>
-    <w:bookmarkEnd w:id="64"/>
-    <w:bookmarkStart w:id="66" w:name="ref-ogura_modified_2016"/>
+    <w:bookmarkEnd w:id="65"/>
+    <w:bookmarkStart w:id="67" w:name="ref-ogura_modified_2016"/>
     <w:p>
       <w:pPr>
         <w:pStyle w:val="Bibliography"/>
@@ -1754,7 +2311,7 @@
       <w:r>
         <w:t xml:space="preserve"> </w:t>
       </w:r>
-      <w:hyperlink r:id="rId65">
+      <w:hyperlink r:id="rId66">
         <w:r>
           <w:rPr>
             <w:rStyle w:val="Hyperlink"/>
@@ -1769,8 +2326,8 @@
         <w:t xml:space="preserve"> </w:t>
       </w:r>
     </w:p>
-    <w:bookmarkEnd w:id="66"/>
-    <w:bookmarkStart w:id="68" w:name="ref-hanlin_prehospital_2024"/>
+    <w:bookmarkEnd w:id="67"/>
+    <w:bookmarkStart w:id="69" w:name="ref-hanlin_prehospital_2024"/>
     <w:p>
       <w:pPr>
         <w:pStyle w:val="Bibliography"/>
@@ -1790,7 +2347,7 @@
       <w:r>
         <w:t xml:space="preserve"> </w:t>
       </w:r>
-      <w:hyperlink r:id="rId67">
+      <w:hyperlink r:id="rId68">
         <w:r>
           <w:rPr>
             <w:rStyle w:val="Hyperlink"/>
@@ -1913,8 +2470,8 @@
         <w:t xml:space="preserve"> </w:t>
       </w:r>
     </w:p>
-    <w:bookmarkEnd w:id="68"/>
-    <w:bookmarkStart w:id="70" w:name="ref-dunham_comparison_2017"/>
+    <w:bookmarkEnd w:id="69"/>
+    <w:bookmarkStart w:id="71" w:name="ref-dunham_comparison_2017"/>
     <w:p>
       <w:pPr>
         <w:pStyle w:val="Bibliography"/>
@@ -1934,7 +2491,7 @@
       <w:r>
         <w:t xml:space="preserve"> </w:t>
       </w:r>
-      <w:hyperlink r:id="rId69">
+      <w:hyperlink r:id="rId70">
         <w:r>
           <w:rPr>
             <w:rStyle w:val="Hyperlink"/>
@@ -1943,8 +2500,8 @@
         </w:r>
       </w:hyperlink>
     </w:p>
-    <w:bookmarkEnd w:id="70"/>
-    <w:bookmarkStart w:id="72" w:name="ref-eastridge_hypotension_2007"/>
+    <w:bookmarkEnd w:id="71"/>
+    <w:bookmarkStart w:id="73" w:name="ref-eastridge_hypotension_2007"/>
     <w:p>
       <w:pPr>
         <w:pStyle w:val="Bibliography"/>
@@ -1964,7 +2521,7 @@
       <w:r>
         <w:t xml:space="preserve"> </w:t>
       </w:r>
-      <w:hyperlink r:id="rId71">
+      <w:hyperlink r:id="rId72">
         <w:r>
           <w:rPr>
             <w:rStyle w:val="Hyperlink"/>
@@ -1997,8 +2554,8 @@
         <w:t xml:space="preserve"> </w:t>
       </w:r>
     </w:p>
-    <w:bookmarkEnd w:id="72"/>
-    <w:bookmarkStart w:id="74" w:name="ref-oyetunji_redefining_2011"/>
+    <w:bookmarkEnd w:id="73"/>
+    <w:bookmarkStart w:id="75" w:name="ref-oyetunji_redefining_2011"/>
     <w:p>
       <w:pPr>
         <w:pStyle w:val="Bibliography"/>
@@ -2018,7 +2575,7 @@
       <w:r>
         <w:t xml:space="preserve"> </w:t>
       </w:r>
-      <w:hyperlink r:id="rId73">
+      <w:hyperlink r:id="rId74">
         <w:r>
           <w:rPr>
             <w:rStyle w:val="Hyperlink"/>
@@ -2033,9 +2590,9 @@
         <w:t xml:space="preserve"> </w:t>
       </w:r>
     </w:p>
-    <w:bookmarkEnd w:id="74"/>
     <w:bookmarkEnd w:id="75"/>
     <w:bookmarkEnd w:id="76"/>
+    <w:bookmarkEnd w:id="77"/>
     <w:sectPr/>
   </w:body>
 </w:document>

</xml_diff>

<commit_message>
försökt åtgärda ref funktionen men inte fått till de.
</commit_message>
<xml_diff>
--- a/manuscript.docx
+++ b/manuscript.docx
@@ -224,7 +224,10 @@
         <w:pStyle w:val="FirstParagraph"/>
       </w:pPr>
       <w:r>
-        <w:t xml:space="preserve">Out of the clinical needs to assess the severity of trauma shock, patients can be categorized by stratifying symptoms and physiological parameters into degrees. Many different scoring systems have been developed, such as ATLS classification for hemorrhagic shock (See Table @ref(tab:alts) (</w:t>
+        <w:t xml:space="preserve">Out of the clinical needs to assess the severity of trauma shock, patients can be categorized by stratifying symptoms and physiological parameters into degrees. Many different scoring systems have been developed, such as ATLS classification for hemorrhagic shock (See Table @ref(tab:alts)</w:t>
+      </w:r>
+      <w:r>
+        <w:t xml:space="preserve"> </w:t>
       </w:r>
       <w:r>
         <w:t xml:space="preserve">(5)</w:t>
@@ -247,7 +250,19 @@
         <w:pStyle w:val="TableCaption"/>
       </w:pPr>
       <w:r>
-        <w:t xml:space="preserve">ATLS classification for haemorrhagic shock, adapted from (ADD CITATION) {#tbl:atls}.</w:t>
+        <w:t xml:space="preserve">ATLS classification for haemorrhagic shock, adapted from</w:t>
+      </w:r>
+      <w:r>
+        <w:t xml:space="preserve"> </w:t>
+      </w:r>
+      <w:r>
+        <w:t xml:space="preserve">(5)</w:t>
+      </w:r>
+      <w:r>
+        <w:t xml:space="preserve"> </w:t>
+      </w:r>
+      <w:r>
+        <w:t xml:space="preserve">{#tbl:atls}.</w:t>
       </w:r>
     </w:p>
     <w:tbl>
@@ -256,7 +271,7 @@
         <w:tblW w:type="pct" w:w="5000"/>
         <w:tblLook w:firstRow="1" w:lastRow="0" w:firstColumn="0" w:lastColumn="0" w:noHBand="0" w:noVBand="0" w:val="0020"/>
         <w:jc w:val="start"/>
-        <w:tblCaption w:val="ATLS classification for haemorrhagic shock, adapted from (ADD CITATION) {#tbl:atls}."/>
+        <w:tblCaption w:val="ATLS classification for haemorrhagic shock, adapted from (5) {#tbl:atls}."/>
       </w:tblPr>
       <w:tblGrid>
         <w:gridCol w:w="2182"/>
@@ -1214,7 +1229,16 @@
         <w:t xml:space="preserve"> </w:t>
       </w:r>
       <w:r>
-        <w:t xml:space="preserve">This classification follows the tenth edition ATLS hemorrhage classification (ADD CITATION), which does not specify exact values for any parameter other than BE. To solve this, we assigned numerical SBP values to each class based on findings from Eastridge et al. and Oyetunji et al., who redefined hypotension as 110 mmHg respective 90 mmHg dependent on age</w:t>
+        <w:t xml:space="preserve">This classification follows the tenth edition ATLS hemorrhage classification</w:t>
+      </w:r>
+      <w:r>
+        <w:t xml:space="preserve"> </w:t>
+      </w:r>
+      <w:r>
+        <w:t xml:space="preserve">(5)</w:t>
+      </w:r>
+      <w:r>
+        <w:t xml:space="preserve">, which does not specify exact values for any parameter other than BE. To solve this, we assigned numerical SBP values to each class based on findings from Eastridge et al. and Oyetunji et al., who redefined hypotension as 110 mmHg respective 90 mmHg dependent on age</w:t>
       </w:r>
       <w:r>
         <w:t xml:space="preserve">(15,16)</w:t>

</xml_diff>

<commit_message>
Modify manuscript to create PDF and fix table captions
</commit_message>
<xml_diff>
--- a/manuscript.docx
+++ b/manuscript.docx
@@ -270,7 +270,6 @@
         <w:tblStyle w:val="Table"/>
         <w:tblW w:type="pct" w:w="5000"/>
         <w:tblLook w:firstRow="1" w:lastRow="0" w:firstColumn="0" w:lastColumn="0" w:noHBand="0" w:noVBand="0" w:val="0020"/>
-        <w:jc w:val="start"/>
         <w:tblCaption w:val="ATLS classification for haemorrhagic shock, adapted from (5) {#tbl:atls}."/>
       </w:tblPr>
       <w:tblGrid>
@@ -1270,7 +1269,6 @@
         <w:tblStyle w:val="Table"/>
         <w:tblW w:type="pct" w:w="5000"/>
         <w:tblLook w:firstRow="1" w:lastRow="0" w:firstColumn="0" w:lastColumn="0" w:noHBand="0" w:noVBand="0" w:val="0020"/>
-        <w:jc w:val="start"/>
       </w:tblPr>
       <w:tblGrid>
         <w:gridCol w:w="2165"/>
@@ -1917,15 +1915,6 @@
               </w:rPr>
               <w:t xml:space="preserve">p-value</w:t>
             </w:r>
-            <w:r>
-              <w:rPr>
-                <w:vertAlign w:val="superscript"/>
-                <w:i/>
-                <w:rFonts w:ascii="Calibri" w:hAnsi="Calibri"/>
-                <w:sz w:val="20"/>
-              </w:rPr>
-              <w:t xml:space="default">2</w:t>
-            </w:r>
           </w:p>
         </w:tc>
       </w:tr>
@@ -2049,7 +2038,7 @@
                 <w:rFonts w:ascii="Calibri" w:hAnsi="Calibri"/>
                 <w:sz w:val="20"/>
               </w:rPr>
-              <w:t xml:space="default">&lt;0.001</w:t>
+              <w:t xml:space="default"/>
             </w:r>
           </w:p>
         </w:tc>
@@ -2174,7 +2163,7 @@
                 <w:rFonts w:ascii="Calibri" w:hAnsi="Calibri"/>
                 <w:sz w:val="20"/>
               </w:rPr>
-              <w:t xml:space="default">0.14</w:t>
+              <w:t xml:space="default"/>
             </w:r>
           </w:p>
         </w:tc>
@@ -2549,7 +2538,7 @@
                 <w:rFonts w:ascii="Calibri" w:hAnsi="Calibri"/>
                 <w:sz w:val="20"/>
               </w:rPr>
-              <w:t xml:space="default">0.031</w:t>
+              <w:t xml:space="default"/>
             </w:r>
           </w:p>
         </w:tc>
@@ -3299,7 +3288,7 @@
                 <w:rFonts w:ascii="Calibri" w:hAnsi="Calibri"/>
                 <w:sz w:val="20"/>
               </w:rPr>
-              <w:t xml:space="default">0.6</w:t>
+              <w:t xml:space="default"/>
             </w:r>
           </w:p>
         </w:tc>
@@ -3549,7 +3538,7 @@
                 <w:rFonts w:ascii="Calibri" w:hAnsi="Calibri"/>
                 <w:sz w:val="20"/>
               </w:rPr>
-              <w:t xml:space="default">&lt;0.001</w:t>
+              <w:t xml:space="default"/>
             </w:r>
           </w:p>
         </w:tc>
@@ -4703,79 +4692,79 @@
                 <w:rFonts w:ascii="Calibri" w:hAnsi="Calibri"/>
                 <w:sz w:val="20"/>
               </w:rPr>
-              <w:t xml:space="default">    Unknown</w:t>
-            </w:r>
-          </w:p>
-        </w:tc>
-        <w:tc>
-          <w:tcPr>
-            <w:tcBorders>
-              <w:top w:val="single" w:space="0" w:color="D3D3D3"/>
-              <w:bottom w:val="single" w:space="0" w:color="D3D3D3"/>
-              <w:start w:val="single" w:space="0" w:color="D3D3D3"/>
-              <w:end w:val="single" w:space="0" w:color="D3D3D3"/>
-            </w:tcBorders>
-          </w:tcPr>
-          <w:p>
-            <w:pPr>
-              <w:spacing w:before="0" w:after="60"/>
-              <w:keepNext/>
-              <w:jc w:val="center"/>
-            </w:pPr>
-            <w:r>
-              <w:rPr>
-                <w:rFonts w:ascii="Calibri" w:hAnsi="Calibri"/>
-                <w:sz w:val="20"/>
-              </w:rPr>
-              <w:t xml:space="default">6,717</w:t>
-            </w:r>
-          </w:p>
-        </w:tc>
-        <w:tc>
-          <w:tcPr>
-            <w:tcBorders>
-              <w:top w:val="single" w:space="0" w:color="D3D3D3"/>
-              <w:bottom w:val="single" w:space="0" w:color="D3D3D3"/>
-              <w:start w:val="single" w:space="0" w:color="D3D3D3"/>
-              <w:end w:val="single" w:space="0" w:color="D3D3D3"/>
-            </w:tcBorders>
-          </w:tcPr>
-          <w:p>
-            <w:pPr>
-              <w:spacing w:before="0" w:after="60"/>
-              <w:keepNext/>
-              <w:jc w:val="center"/>
-            </w:pPr>
-            <w:r>
-              <w:rPr>
-                <w:rFonts w:ascii="Calibri" w:hAnsi="Calibri"/>
-                <w:sz w:val="20"/>
-              </w:rPr>
-              <w:t xml:space="default">6,716</w:t>
-            </w:r>
-          </w:p>
-        </w:tc>
-        <w:tc>
-          <w:tcPr>
-            <w:tcBorders>
-              <w:top w:val="single" w:space="0" w:color="D3D3D3"/>
-              <w:bottom w:val="single" w:space="0" w:color="D3D3D3"/>
-              <w:start w:val="single" w:space="0" w:color="D3D3D3"/>
-              <w:end w:val="single" w:space="0" w:color="D3D3D3"/>
-            </w:tcBorders>
-          </w:tcPr>
-          <w:p>
-            <w:pPr>
-              <w:spacing w:before="0" w:after="60"/>
-              <w:keepNext/>
-              <w:jc w:val="center"/>
-            </w:pPr>
-            <w:r>
-              <w:rPr>
-                <w:rFonts w:ascii="Calibri" w:hAnsi="Calibri"/>
-                <w:sz w:val="20"/>
-              </w:rPr>
-              <w:t xml:space="default">1</w:t>
+              <w:t xml:space="default">    Possibly preventable deaths</w:t>
+            </w:r>
+          </w:p>
+        </w:tc>
+        <w:tc>
+          <w:tcPr>
+            <w:tcBorders>
+              <w:top w:val="single" w:space="0" w:color="D3D3D3"/>
+              <w:bottom w:val="single" w:space="0" w:color="D3D3D3"/>
+              <w:start w:val="single" w:space="0" w:color="D3D3D3"/>
+              <w:end w:val="single" w:space="0" w:color="D3D3D3"/>
+            </w:tcBorders>
+          </w:tcPr>
+          <w:p>
+            <w:pPr>
+              <w:spacing w:before="0" w:after="60"/>
+              <w:keepNext/>
+              <w:jc w:val="center"/>
+            </w:pPr>
+            <w:r>
+              <w:rPr>
+                <w:rFonts w:ascii="Calibri" w:hAnsi="Calibri"/>
+                <w:sz w:val="20"/>
+              </w:rPr>
+              <w:t xml:space="default">1 (0.2%)</w:t>
+            </w:r>
+          </w:p>
+        </w:tc>
+        <w:tc>
+          <w:tcPr>
+            <w:tcBorders>
+              <w:top w:val="single" w:space="0" w:color="D3D3D3"/>
+              <w:bottom w:val="single" w:space="0" w:color="D3D3D3"/>
+              <w:start w:val="single" w:space="0" w:color="D3D3D3"/>
+              <w:end w:val="single" w:space="0" w:color="D3D3D3"/>
+            </w:tcBorders>
+          </w:tcPr>
+          <w:p>
+            <w:pPr>
+              <w:spacing w:before="0" w:after="60"/>
+              <w:keepNext/>
+              <w:jc w:val="center"/>
+            </w:pPr>
+            <w:r>
+              <w:rPr>
+                <w:rFonts w:ascii="Calibri" w:hAnsi="Calibri"/>
+                <w:sz w:val="20"/>
+              </w:rPr>
+              <w:t xml:space="default">0 (NA%)</w:t>
+            </w:r>
+          </w:p>
+        </w:tc>
+        <w:tc>
+          <w:tcPr>
+            <w:tcBorders>
+              <w:top w:val="single" w:space="0" w:color="D3D3D3"/>
+              <w:bottom w:val="single" w:space="0" w:color="D3D3D3"/>
+              <w:start w:val="single" w:space="0" w:color="D3D3D3"/>
+              <w:end w:val="single" w:space="0" w:color="D3D3D3"/>
+            </w:tcBorders>
+          </w:tcPr>
+          <w:p>
+            <w:pPr>
+              <w:spacing w:before="0" w:after="60"/>
+              <w:keepNext/>
+              <w:jc w:val="center"/>
+            </w:pPr>
+            <w:r>
+              <w:rPr>
+                <w:rFonts w:ascii="Calibri" w:hAnsi="Calibri"/>
+                <w:sz w:val="20"/>
+              </w:rPr>
+              <w:t xml:space="default">1 (0.2%)</w:t>
             </w:r>
           </w:p>
         </w:tc>
@@ -4828,103 +4817,103 @@
                 <w:rFonts w:ascii="Calibri" w:hAnsi="Calibri"/>
                 <w:sz w:val="20"/>
               </w:rPr>
-              <w:t xml:space="default">Base Excess (BE)</w:t>
-            </w:r>
-          </w:p>
-        </w:tc>
-        <w:tc>
-          <w:tcPr>
-            <w:tcBorders>
-              <w:top w:val="single" w:space="0" w:color="D3D3D3"/>
-              <w:bottom w:val="single" w:space="0" w:color="D3D3D3"/>
-              <w:start w:val="single" w:space="0" w:color="D3D3D3"/>
-              <w:end w:val="single" w:space="0" w:color="D3D3D3"/>
-            </w:tcBorders>
-          </w:tcPr>
-          <w:p>
-            <w:pPr>
-              <w:spacing w:before="0" w:after="60"/>
-              <w:keepNext/>
-              <w:jc w:val="center"/>
-            </w:pPr>
-            <w:r>
-              <w:rPr>
-                <w:rFonts w:ascii="Calibri" w:hAnsi="Calibri"/>
-                <w:sz w:val="20"/>
-              </w:rPr>
-              <w:t xml:space="default">0.8 (-1.3, 2.1)</w:t>
-            </w:r>
-          </w:p>
-        </w:tc>
-        <w:tc>
-          <w:tcPr>
-            <w:tcBorders>
-              <w:top w:val="single" w:space="0" w:color="D3D3D3"/>
-              <w:bottom w:val="single" w:space="0" w:color="D3D3D3"/>
-              <w:start w:val="single" w:space="0" w:color="D3D3D3"/>
-              <w:end w:val="single" w:space="0" w:color="D3D3D3"/>
-            </w:tcBorders>
-          </w:tcPr>
-          <w:p>
-            <w:pPr>
-              <w:spacing w:before="0" w:after="60"/>
-              <w:keepNext/>
-              <w:jc w:val="center"/>
-            </w:pPr>
-            <w:r>
-              <w:rPr>
-                <w:rFonts w:ascii="Calibri" w:hAnsi="Calibri"/>
-                <w:sz w:val="20"/>
-              </w:rPr>
-              <w:t xml:space="default">0.9 (-1.2, 2.2)</w:t>
-            </w:r>
-          </w:p>
-        </w:tc>
-        <w:tc>
-          <w:tcPr>
-            <w:tcBorders>
-              <w:top w:val="single" w:space="0" w:color="D3D3D3"/>
-              <w:bottom w:val="single" w:space="0" w:color="D3D3D3"/>
-              <w:start w:val="single" w:space="0" w:color="D3D3D3"/>
-              <w:end w:val="single" w:space="0" w:color="D3D3D3"/>
-            </w:tcBorders>
-          </w:tcPr>
-          <w:p>
-            <w:pPr>
-              <w:spacing w:before="0" w:after="60"/>
-              <w:keepNext/>
-              <w:jc w:val="center"/>
-            </w:pPr>
-            <w:r>
-              <w:rPr>
-                <w:rFonts w:ascii="Calibri" w:hAnsi="Calibri"/>
-                <w:sz w:val="20"/>
-              </w:rPr>
-              <w:t xml:space="default">0.0 (-2.4, 1.5)</w:t>
-            </w:r>
-          </w:p>
-        </w:tc>
-        <w:tc>
-          <w:tcPr>
-            <w:tcBorders>
-              <w:top w:val="single" w:space="0" w:color="D3D3D3"/>
-              <w:bottom w:val="single" w:space="0" w:color="D3D3D3"/>
-              <w:start w:val="single" w:space="0" w:color="D3D3D3"/>
-              <w:end w:val="single" w:space="0" w:color="D3D3D3"/>
-            </w:tcBorders>
-          </w:tcPr>
-          <w:p>
-            <w:pPr>
-              <w:spacing w:before="0" w:after="60"/>
-              <w:keepNext/>
-              <w:jc w:val="center"/>
-            </w:pPr>
-            <w:r>
-              <w:rPr>
-                <w:rFonts w:ascii="Calibri" w:hAnsi="Calibri"/>
-                <w:sz w:val="20"/>
-              </w:rPr>
-              <w:t xml:space="default">&lt;0.001</w:t>
+              <w:t xml:space="default">    Unknown</w:t>
+            </w:r>
+          </w:p>
+        </w:tc>
+        <w:tc>
+          <w:tcPr>
+            <w:tcBorders>
+              <w:top w:val="single" w:space="0" w:color="D3D3D3"/>
+              <w:bottom w:val="single" w:space="0" w:color="D3D3D3"/>
+              <w:start w:val="single" w:space="0" w:color="D3D3D3"/>
+              <w:end w:val="single" w:space="0" w:color="D3D3D3"/>
+            </w:tcBorders>
+          </w:tcPr>
+          <w:p>
+            <w:pPr>
+              <w:spacing w:before="0" w:after="60"/>
+              <w:keepNext/>
+              <w:jc w:val="center"/>
+            </w:pPr>
+            <w:r>
+              <w:rPr>
+                <w:rFonts w:ascii="Calibri" w:hAnsi="Calibri"/>
+                <w:sz w:val="20"/>
+              </w:rPr>
+              <w:t xml:space="default">6,716</w:t>
+            </w:r>
+          </w:p>
+        </w:tc>
+        <w:tc>
+          <w:tcPr>
+            <w:tcBorders>
+              <w:top w:val="single" w:space="0" w:color="D3D3D3"/>
+              <w:bottom w:val="single" w:space="0" w:color="D3D3D3"/>
+              <w:start w:val="single" w:space="0" w:color="D3D3D3"/>
+              <w:end w:val="single" w:space="0" w:color="D3D3D3"/>
+            </w:tcBorders>
+          </w:tcPr>
+          <w:p>
+            <w:pPr>
+              <w:spacing w:before="0" w:after="60"/>
+              <w:keepNext/>
+              <w:jc w:val="center"/>
+            </w:pPr>
+            <w:r>
+              <w:rPr>
+                <w:rFonts w:ascii="Calibri" w:hAnsi="Calibri"/>
+                <w:sz w:val="20"/>
+              </w:rPr>
+              <w:t xml:space="default">6,716</w:t>
+            </w:r>
+          </w:p>
+        </w:tc>
+        <w:tc>
+          <w:tcPr>
+            <w:tcBorders>
+              <w:top w:val="single" w:space="0" w:color="D3D3D3"/>
+              <w:bottom w:val="single" w:space="0" w:color="D3D3D3"/>
+              <w:start w:val="single" w:space="0" w:color="D3D3D3"/>
+              <w:end w:val="single" w:space="0" w:color="D3D3D3"/>
+            </w:tcBorders>
+          </w:tcPr>
+          <w:p>
+            <w:pPr>
+              <w:spacing w:before="0" w:after="60"/>
+              <w:keepNext/>
+              <w:jc w:val="center"/>
+            </w:pPr>
+            <w:r>
+              <w:rPr>
+                <w:rFonts w:ascii="Calibri" w:hAnsi="Calibri"/>
+                <w:sz w:val="20"/>
+              </w:rPr>
+              <w:t xml:space="default">0</w:t>
+            </w:r>
+          </w:p>
+        </w:tc>
+        <w:tc>
+          <w:tcPr>
+            <w:tcBorders>
+              <w:top w:val="single" w:space="0" w:color="D3D3D3"/>
+              <w:bottom w:val="single" w:space="0" w:color="D3D3D3"/>
+              <w:start w:val="single" w:space="0" w:color="D3D3D3"/>
+              <w:end w:val="single" w:space="0" w:color="D3D3D3"/>
+            </w:tcBorders>
+          </w:tcPr>
+          <w:p>
+            <w:pPr>
+              <w:spacing w:before="0" w:after="60"/>
+              <w:keepNext/>
+              <w:jc w:val="center"/>
+            </w:pPr>
+            <w:r>
+              <w:rPr>
+                <w:rFonts w:ascii="Calibri" w:hAnsi="Calibri"/>
+                <w:sz w:val="20"/>
+              </w:rPr>
+              <w:t xml:space="default"/>
             </w:r>
           </w:p>
         </w:tc>
@@ -4953,79 +4942,79 @@
                 <w:rFonts w:ascii="Calibri" w:hAnsi="Calibri"/>
                 <w:sz w:val="20"/>
               </w:rPr>
-              <w:t xml:space="default">    Unknown</w:t>
-            </w:r>
-          </w:p>
-        </w:tc>
-        <w:tc>
-          <w:tcPr>
-            <w:tcBorders>
-              <w:top w:val="single" w:space="0" w:color="D3D3D3"/>
-              <w:bottom w:val="single" w:space="0" w:color="D3D3D3"/>
-              <w:start w:val="single" w:space="0" w:color="D3D3D3"/>
-              <w:end w:val="single" w:space="0" w:color="D3D3D3"/>
-            </w:tcBorders>
-          </w:tcPr>
-          <w:p>
-            <w:pPr>
-              <w:spacing w:before="0" w:after="60"/>
-              <w:keepNext/>
-              <w:jc w:val="center"/>
-            </w:pPr>
-            <w:r>
-              <w:rPr>
-                <w:rFonts w:ascii="Calibri" w:hAnsi="Calibri"/>
-                <w:sz w:val="20"/>
-              </w:rPr>
-              <w:t xml:space="default">1,721</w:t>
-            </w:r>
-          </w:p>
-        </w:tc>
-        <w:tc>
-          <w:tcPr>
-            <w:tcBorders>
-              <w:top w:val="single" w:space="0" w:color="D3D3D3"/>
-              <w:bottom w:val="single" w:space="0" w:color="D3D3D3"/>
-              <w:start w:val="single" w:space="0" w:color="D3D3D3"/>
-              <w:end w:val="single" w:space="0" w:color="D3D3D3"/>
-            </w:tcBorders>
-          </w:tcPr>
-          <w:p>
-            <w:pPr>
-              <w:spacing w:before="0" w:after="60"/>
-              <w:keepNext/>
-              <w:jc w:val="center"/>
-            </w:pPr>
-            <w:r>
-              <w:rPr>
-                <w:rFonts w:ascii="Calibri" w:hAnsi="Calibri"/>
-                <w:sz w:val="20"/>
-              </w:rPr>
-              <w:t xml:space="default">1,597</w:t>
-            </w:r>
-          </w:p>
-        </w:tc>
-        <w:tc>
-          <w:tcPr>
-            <w:tcBorders>
-              <w:top w:val="single" w:space="0" w:color="D3D3D3"/>
-              <w:bottom w:val="single" w:space="0" w:color="D3D3D3"/>
-              <w:start w:val="single" w:space="0" w:color="D3D3D3"/>
-              <w:end w:val="single" w:space="0" w:color="D3D3D3"/>
-            </w:tcBorders>
-          </w:tcPr>
-          <w:p>
-            <w:pPr>
-              <w:spacing w:before="0" w:after="60"/>
-              <w:keepNext/>
-              <w:jc w:val="center"/>
-            </w:pPr>
-            <w:r>
-              <w:rPr>
-                <w:rFonts w:ascii="Calibri" w:hAnsi="Calibri"/>
-                <w:sz w:val="20"/>
-              </w:rPr>
-              <w:t xml:space="default">124</w:t>
+              <w:t xml:space="default">Base Excess (BE)</w:t>
+            </w:r>
+          </w:p>
+        </w:tc>
+        <w:tc>
+          <w:tcPr>
+            <w:tcBorders>
+              <w:top w:val="single" w:space="0" w:color="D3D3D3"/>
+              <w:bottom w:val="single" w:space="0" w:color="D3D3D3"/>
+              <w:start w:val="single" w:space="0" w:color="D3D3D3"/>
+              <w:end w:val="single" w:space="0" w:color="D3D3D3"/>
+            </w:tcBorders>
+          </w:tcPr>
+          <w:p>
+            <w:pPr>
+              <w:spacing w:before="0" w:after="60"/>
+              <w:keepNext/>
+              <w:jc w:val="center"/>
+            </w:pPr>
+            <w:r>
+              <w:rPr>
+                <w:rFonts w:ascii="Calibri" w:hAnsi="Calibri"/>
+                <w:sz w:val="20"/>
+              </w:rPr>
+              <w:t xml:space="default">0.8 (-1.3, 2.1)</w:t>
+            </w:r>
+          </w:p>
+        </w:tc>
+        <w:tc>
+          <w:tcPr>
+            <w:tcBorders>
+              <w:top w:val="single" w:space="0" w:color="D3D3D3"/>
+              <w:bottom w:val="single" w:space="0" w:color="D3D3D3"/>
+              <w:start w:val="single" w:space="0" w:color="D3D3D3"/>
+              <w:end w:val="single" w:space="0" w:color="D3D3D3"/>
+            </w:tcBorders>
+          </w:tcPr>
+          <w:p>
+            <w:pPr>
+              <w:spacing w:before="0" w:after="60"/>
+              <w:keepNext/>
+              <w:jc w:val="center"/>
+            </w:pPr>
+            <w:r>
+              <w:rPr>
+                <w:rFonts w:ascii="Calibri" w:hAnsi="Calibri"/>
+                <w:sz w:val="20"/>
+              </w:rPr>
+              <w:t xml:space="default">0.9 (-1.2, 2.2)</w:t>
+            </w:r>
+          </w:p>
+        </w:tc>
+        <w:tc>
+          <w:tcPr>
+            <w:tcBorders>
+              <w:top w:val="single" w:space="0" w:color="D3D3D3"/>
+              <w:bottom w:val="single" w:space="0" w:color="D3D3D3"/>
+              <w:start w:val="single" w:space="0" w:color="D3D3D3"/>
+              <w:end w:val="single" w:space="0" w:color="D3D3D3"/>
+            </w:tcBorders>
+          </w:tcPr>
+          <w:p>
+            <w:pPr>
+              <w:spacing w:before="0" w:after="60"/>
+              <w:keepNext/>
+              <w:jc w:val="center"/>
+            </w:pPr>
+            <w:r>
+              <w:rPr>
+                <w:rFonts w:ascii="Calibri" w:hAnsi="Calibri"/>
+                <w:sz w:val="20"/>
+              </w:rPr>
+              <w:t xml:space="default">0.0 (-2.4, 1.5)</w:t>
             </w:r>
           </w:p>
         </w:tc>
@@ -5078,103 +5067,103 @@
                 <w:rFonts w:ascii="Calibri" w:hAnsi="Calibri"/>
                 <w:sz w:val="20"/>
               </w:rPr>
-              <w:t xml:space="default">INR</w:t>
-            </w:r>
-          </w:p>
-        </w:tc>
-        <w:tc>
-          <w:tcPr>
-            <w:tcBorders>
-              <w:top w:val="single" w:space="0" w:color="D3D3D3"/>
-              <w:bottom w:val="single" w:space="0" w:color="D3D3D3"/>
-              <w:start w:val="single" w:space="0" w:color="D3D3D3"/>
-              <w:end w:val="single" w:space="0" w:color="D3D3D3"/>
-            </w:tcBorders>
-          </w:tcPr>
-          <w:p>
-            <w:pPr>
-              <w:spacing w:before="0" w:after="60"/>
-              <w:keepNext/>
-              <w:jc w:val="center"/>
-            </w:pPr>
-            <w:r>
-              <w:rPr>
-                <w:rFonts w:ascii="Calibri" w:hAnsi="Calibri"/>
-                <w:sz w:val="20"/>
-              </w:rPr>
-              <w:t xml:space="default">1.00 (1.00, 1.10)</w:t>
-            </w:r>
-          </w:p>
-        </w:tc>
-        <w:tc>
-          <w:tcPr>
-            <w:tcBorders>
-              <w:top w:val="single" w:space="0" w:color="D3D3D3"/>
-              <w:bottom w:val="single" w:space="0" w:color="D3D3D3"/>
-              <w:start w:val="single" w:space="0" w:color="D3D3D3"/>
-              <w:end w:val="single" w:space="0" w:color="D3D3D3"/>
-            </w:tcBorders>
-          </w:tcPr>
-          <w:p>
-            <w:pPr>
-              <w:spacing w:before="0" w:after="60"/>
-              <w:keepNext/>
-              <w:jc w:val="center"/>
-            </w:pPr>
-            <w:r>
-              <w:rPr>
-                <w:rFonts w:ascii="Calibri" w:hAnsi="Calibri"/>
-                <w:sz w:val="20"/>
-              </w:rPr>
-              <w:t xml:space="default">1.00 (1.00, 1.10)</w:t>
-            </w:r>
-          </w:p>
-        </w:tc>
-        <w:tc>
-          <w:tcPr>
-            <w:tcBorders>
-              <w:top w:val="single" w:space="0" w:color="D3D3D3"/>
-              <w:bottom w:val="single" w:space="0" w:color="D3D3D3"/>
-              <w:start w:val="single" w:space="0" w:color="D3D3D3"/>
-              <w:end w:val="single" w:space="0" w:color="D3D3D3"/>
-            </w:tcBorders>
-          </w:tcPr>
-          <w:p>
-            <w:pPr>
-              <w:spacing w:before="0" w:after="60"/>
-              <w:keepNext/>
-              <w:jc w:val="center"/>
-            </w:pPr>
-            <w:r>
-              <w:rPr>
-                <w:rFonts w:ascii="Calibri" w:hAnsi="Calibri"/>
-                <w:sz w:val="20"/>
-              </w:rPr>
-              <w:t xml:space="default">1.00 (1.00, 1.10)</w:t>
-            </w:r>
-          </w:p>
-        </w:tc>
-        <w:tc>
-          <w:tcPr>
-            <w:tcBorders>
-              <w:top w:val="single" w:space="0" w:color="D3D3D3"/>
-              <w:bottom w:val="single" w:space="0" w:color="D3D3D3"/>
-              <w:start w:val="single" w:space="0" w:color="D3D3D3"/>
-              <w:end w:val="single" w:space="0" w:color="D3D3D3"/>
-            </w:tcBorders>
-          </w:tcPr>
-          <w:p>
-            <w:pPr>
-              <w:spacing w:before="0" w:after="60"/>
-              <w:keepNext/>
-              <w:jc w:val="center"/>
-            </w:pPr>
-            <w:r>
-              <w:rPr>
-                <w:rFonts w:ascii="Calibri" w:hAnsi="Calibri"/>
-                <w:sz w:val="20"/>
-              </w:rPr>
-              <w:t xml:space="default">&lt;0.001</w:t>
+              <w:t xml:space="default">    Unknown</w:t>
+            </w:r>
+          </w:p>
+        </w:tc>
+        <w:tc>
+          <w:tcPr>
+            <w:tcBorders>
+              <w:top w:val="single" w:space="0" w:color="D3D3D3"/>
+              <w:bottom w:val="single" w:space="0" w:color="D3D3D3"/>
+              <w:start w:val="single" w:space="0" w:color="D3D3D3"/>
+              <w:end w:val="single" w:space="0" w:color="D3D3D3"/>
+            </w:tcBorders>
+          </w:tcPr>
+          <w:p>
+            <w:pPr>
+              <w:spacing w:before="0" w:after="60"/>
+              <w:keepNext/>
+              <w:jc w:val="center"/>
+            </w:pPr>
+            <w:r>
+              <w:rPr>
+                <w:rFonts w:ascii="Calibri" w:hAnsi="Calibri"/>
+                <w:sz w:val="20"/>
+              </w:rPr>
+              <w:t xml:space="default">1,721</w:t>
+            </w:r>
+          </w:p>
+        </w:tc>
+        <w:tc>
+          <w:tcPr>
+            <w:tcBorders>
+              <w:top w:val="single" w:space="0" w:color="D3D3D3"/>
+              <w:bottom w:val="single" w:space="0" w:color="D3D3D3"/>
+              <w:start w:val="single" w:space="0" w:color="D3D3D3"/>
+              <w:end w:val="single" w:space="0" w:color="D3D3D3"/>
+            </w:tcBorders>
+          </w:tcPr>
+          <w:p>
+            <w:pPr>
+              <w:spacing w:before="0" w:after="60"/>
+              <w:keepNext/>
+              <w:jc w:val="center"/>
+            </w:pPr>
+            <w:r>
+              <w:rPr>
+                <w:rFonts w:ascii="Calibri" w:hAnsi="Calibri"/>
+                <w:sz w:val="20"/>
+              </w:rPr>
+              <w:t xml:space="default">1,597</w:t>
+            </w:r>
+          </w:p>
+        </w:tc>
+        <w:tc>
+          <w:tcPr>
+            <w:tcBorders>
+              <w:top w:val="single" w:space="0" w:color="D3D3D3"/>
+              <w:bottom w:val="single" w:space="0" w:color="D3D3D3"/>
+              <w:start w:val="single" w:space="0" w:color="D3D3D3"/>
+              <w:end w:val="single" w:space="0" w:color="D3D3D3"/>
+            </w:tcBorders>
+          </w:tcPr>
+          <w:p>
+            <w:pPr>
+              <w:spacing w:before="0" w:after="60"/>
+              <w:keepNext/>
+              <w:jc w:val="center"/>
+            </w:pPr>
+            <w:r>
+              <w:rPr>
+                <w:rFonts w:ascii="Calibri" w:hAnsi="Calibri"/>
+                <w:sz w:val="20"/>
+              </w:rPr>
+              <w:t xml:space="default">124</w:t>
+            </w:r>
+          </w:p>
+        </w:tc>
+        <w:tc>
+          <w:tcPr>
+            <w:tcBorders>
+              <w:top w:val="single" w:space="0" w:color="D3D3D3"/>
+              <w:bottom w:val="single" w:space="0" w:color="D3D3D3"/>
+              <w:start w:val="single" w:space="0" w:color="D3D3D3"/>
+              <w:end w:val="single" w:space="0" w:color="D3D3D3"/>
+            </w:tcBorders>
+          </w:tcPr>
+          <w:p>
+            <w:pPr>
+              <w:spacing w:before="0" w:after="60"/>
+              <w:keepNext/>
+              <w:jc w:val="center"/>
+            </w:pPr>
+            <w:r>
+              <w:rPr>
+                <w:rFonts w:ascii="Calibri" w:hAnsi="Calibri"/>
+                <w:sz w:val="20"/>
+              </w:rPr>
+              <w:t xml:space="default"/>
             </w:r>
           </w:p>
         </w:tc>
@@ -5203,79 +5192,79 @@
                 <w:rFonts w:ascii="Calibri" w:hAnsi="Calibri"/>
                 <w:sz w:val="20"/>
               </w:rPr>
-              <w:t xml:space="default">    Unknown</w:t>
-            </w:r>
-          </w:p>
-        </w:tc>
-        <w:tc>
-          <w:tcPr>
-            <w:tcBorders>
-              <w:top w:val="single" w:space="0" w:color="D3D3D3"/>
-              <w:bottom w:val="single" w:space="0" w:color="D3D3D3"/>
-              <w:start w:val="single" w:space="0" w:color="D3D3D3"/>
-              <w:end w:val="single" w:space="0" w:color="D3D3D3"/>
-            </w:tcBorders>
-          </w:tcPr>
-          <w:p>
-            <w:pPr>
-              <w:spacing w:before="0" w:after="60"/>
-              <w:keepNext/>
-              <w:jc w:val="center"/>
-            </w:pPr>
-            <w:r>
-              <w:rPr>
-                <w:rFonts w:ascii="Calibri" w:hAnsi="Calibri"/>
-                <w:sz w:val="20"/>
-              </w:rPr>
-              <w:t xml:space="default">1,620</w:t>
-            </w:r>
-          </w:p>
-        </w:tc>
-        <w:tc>
-          <w:tcPr>
-            <w:tcBorders>
-              <w:top w:val="single" w:space="0" w:color="D3D3D3"/>
-              <w:bottom w:val="single" w:space="0" w:color="D3D3D3"/>
-              <w:start w:val="single" w:space="0" w:color="D3D3D3"/>
-              <w:end w:val="single" w:space="0" w:color="D3D3D3"/>
-            </w:tcBorders>
-          </w:tcPr>
-          <w:p>
-            <w:pPr>
-              <w:spacing w:before="0" w:after="60"/>
-              <w:keepNext/>
-              <w:jc w:val="center"/>
-            </w:pPr>
-            <w:r>
-              <w:rPr>
-                <w:rFonts w:ascii="Calibri" w:hAnsi="Calibri"/>
-                <w:sz w:val="20"/>
-              </w:rPr>
-              <w:t xml:space="default">1,517</w:t>
-            </w:r>
-          </w:p>
-        </w:tc>
-        <w:tc>
-          <w:tcPr>
-            <w:tcBorders>
-              <w:top w:val="single" w:space="0" w:color="D3D3D3"/>
-              <w:bottom w:val="single" w:space="0" w:color="D3D3D3"/>
-              <w:start w:val="single" w:space="0" w:color="D3D3D3"/>
-              <w:end w:val="single" w:space="0" w:color="D3D3D3"/>
-            </w:tcBorders>
-          </w:tcPr>
-          <w:p>
-            <w:pPr>
-              <w:spacing w:before="0" w:after="60"/>
-              <w:keepNext/>
-              <w:jc w:val="center"/>
-            </w:pPr>
-            <w:r>
-              <w:rPr>
-                <w:rFonts w:ascii="Calibri" w:hAnsi="Calibri"/>
-                <w:sz w:val="20"/>
-              </w:rPr>
-              <w:t xml:space="default">103</w:t>
+              <w:t xml:space="default">INR</w:t>
+            </w:r>
+          </w:p>
+        </w:tc>
+        <w:tc>
+          <w:tcPr>
+            <w:tcBorders>
+              <w:top w:val="single" w:space="0" w:color="D3D3D3"/>
+              <w:bottom w:val="single" w:space="0" w:color="D3D3D3"/>
+              <w:start w:val="single" w:space="0" w:color="D3D3D3"/>
+              <w:end w:val="single" w:space="0" w:color="D3D3D3"/>
+            </w:tcBorders>
+          </w:tcPr>
+          <w:p>
+            <w:pPr>
+              <w:spacing w:before="0" w:after="60"/>
+              <w:keepNext/>
+              <w:jc w:val="center"/>
+            </w:pPr>
+            <w:r>
+              <w:rPr>
+                <w:rFonts w:ascii="Calibri" w:hAnsi="Calibri"/>
+                <w:sz w:val="20"/>
+              </w:rPr>
+              <w:t xml:space="default">1.00 (1.00, 1.10)</w:t>
+            </w:r>
+          </w:p>
+        </w:tc>
+        <w:tc>
+          <w:tcPr>
+            <w:tcBorders>
+              <w:top w:val="single" w:space="0" w:color="D3D3D3"/>
+              <w:bottom w:val="single" w:space="0" w:color="D3D3D3"/>
+              <w:start w:val="single" w:space="0" w:color="D3D3D3"/>
+              <w:end w:val="single" w:space="0" w:color="D3D3D3"/>
+            </w:tcBorders>
+          </w:tcPr>
+          <w:p>
+            <w:pPr>
+              <w:spacing w:before="0" w:after="60"/>
+              <w:keepNext/>
+              <w:jc w:val="center"/>
+            </w:pPr>
+            <w:r>
+              <w:rPr>
+                <w:rFonts w:ascii="Calibri" w:hAnsi="Calibri"/>
+                <w:sz w:val="20"/>
+              </w:rPr>
+              <w:t xml:space="default">1.00 (1.00, 1.10)</w:t>
+            </w:r>
+          </w:p>
+        </w:tc>
+        <w:tc>
+          <w:tcPr>
+            <w:tcBorders>
+              <w:top w:val="single" w:space="0" w:color="D3D3D3"/>
+              <w:bottom w:val="single" w:space="0" w:color="D3D3D3"/>
+              <w:start w:val="single" w:space="0" w:color="D3D3D3"/>
+              <w:end w:val="single" w:space="0" w:color="D3D3D3"/>
+            </w:tcBorders>
+          </w:tcPr>
+          <w:p>
+            <w:pPr>
+              <w:spacing w:before="0" w:after="60"/>
+              <w:keepNext/>
+              <w:jc w:val="center"/>
+            </w:pPr>
+            <w:r>
+              <w:rPr>
+                <w:rFonts w:ascii="Calibri" w:hAnsi="Calibri"/>
+                <w:sz w:val="20"/>
+              </w:rPr>
+              <w:t xml:space="default">1.00 (1.00, 1.10)</w:t>
             </w:r>
           </w:p>
         </w:tc>
@@ -5328,7 +5317,79 @@
                 <w:rFonts w:ascii="Calibri" w:hAnsi="Calibri"/>
                 <w:sz w:val="20"/>
               </w:rPr>
-              <w:t xml:space="default">Shock classification - BE</w:t>
+              <w:t xml:space="default">    Unknown</w:t>
+            </w:r>
+          </w:p>
+        </w:tc>
+        <w:tc>
+          <w:tcPr>
+            <w:tcBorders>
+              <w:top w:val="single" w:space="0" w:color="D3D3D3"/>
+              <w:bottom w:val="single" w:space="0" w:color="D3D3D3"/>
+              <w:start w:val="single" w:space="0" w:color="D3D3D3"/>
+              <w:end w:val="single" w:space="0" w:color="D3D3D3"/>
+            </w:tcBorders>
+          </w:tcPr>
+          <w:p>
+            <w:pPr>
+              <w:spacing w:before="0" w:after="60"/>
+              <w:keepNext/>
+              <w:jc w:val="center"/>
+            </w:pPr>
+            <w:r>
+              <w:rPr>
+                <w:rFonts w:ascii="Calibri" w:hAnsi="Calibri"/>
+                <w:sz w:val="20"/>
+              </w:rPr>
+              <w:t xml:space="default">1,620</w:t>
+            </w:r>
+          </w:p>
+        </w:tc>
+        <w:tc>
+          <w:tcPr>
+            <w:tcBorders>
+              <w:top w:val="single" w:space="0" w:color="D3D3D3"/>
+              <w:bottom w:val="single" w:space="0" w:color="D3D3D3"/>
+              <w:start w:val="single" w:space="0" w:color="D3D3D3"/>
+              <w:end w:val="single" w:space="0" w:color="D3D3D3"/>
+            </w:tcBorders>
+          </w:tcPr>
+          <w:p>
+            <w:pPr>
+              <w:spacing w:before="0" w:after="60"/>
+              <w:keepNext/>
+              <w:jc w:val="center"/>
+            </w:pPr>
+            <w:r>
+              <w:rPr>
+                <w:rFonts w:ascii="Calibri" w:hAnsi="Calibri"/>
+                <w:sz w:val="20"/>
+              </w:rPr>
+              <w:t xml:space="default">1,517</w:t>
+            </w:r>
+          </w:p>
+        </w:tc>
+        <w:tc>
+          <w:tcPr>
+            <w:tcBorders>
+              <w:top w:val="single" w:space="0" w:color="D3D3D3"/>
+              <w:bottom w:val="single" w:space="0" w:color="D3D3D3"/>
+              <w:start w:val="single" w:space="0" w:color="D3D3D3"/>
+              <w:end w:val="single" w:space="0" w:color="D3D3D3"/>
+            </w:tcBorders>
+          </w:tcPr>
+          <w:p>
+            <w:pPr>
+              <w:spacing w:before="0" w:after="60"/>
+              <w:keepNext/>
+              <w:jc w:val="center"/>
+            </w:pPr>
+            <w:r>
+              <w:rPr>
+                <w:rFonts w:ascii="Calibri" w:hAnsi="Calibri"/>
+                <w:sz w:val="20"/>
+              </w:rPr>
+              <w:t xml:space="default">103</w:t>
             </w:r>
           </w:p>
         </w:tc>
@@ -5353,78 +5414,6 @@
                 <w:sz w:val="20"/>
               </w:rPr>
               <w:t xml:space="default"/>
-            </w:r>
-          </w:p>
-        </w:tc>
-        <w:tc>
-          <w:tcPr>
-            <w:tcBorders>
-              <w:top w:val="single" w:space="0" w:color="D3D3D3"/>
-              <w:bottom w:val="single" w:space="0" w:color="D3D3D3"/>
-              <w:start w:val="single" w:space="0" w:color="D3D3D3"/>
-              <w:end w:val="single" w:space="0" w:color="D3D3D3"/>
-            </w:tcBorders>
-          </w:tcPr>
-          <w:p>
-            <w:pPr>
-              <w:spacing w:before="0" w:after="60"/>
-              <w:keepNext/>
-              <w:jc w:val="center"/>
-            </w:pPr>
-            <w:r>
-              <w:rPr>
-                <w:rFonts w:ascii="Calibri" w:hAnsi="Calibri"/>
-                <w:sz w:val="20"/>
-              </w:rPr>
-              <w:t xml:space="default"/>
-            </w:r>
-          </w:p>
-        </w:tc>
-        <w:tc>
-          <w:tcPr>
-            <w:tcBorders>
-              <w:top w:val="single" w:space="0" w:color="D3D3D3"/>
-              <w:bottom w:val="single" w:space="0" w:color="D3D3D3"/>
-              <w:start w:val="single" w:space="0" w:color="D3D3D3"/>
-              <w:end w:val="single" w:space="0" w:color="D3D3D3"/>
-            </w:tcBorders>
-          </w:tcPr>
-          <w:p>
-            <w:pPr>
-              <w:spacing w:before="0" w:after="60"/>
-              <w:keepNext/>
-              <w:jc w:val="center"/>
-            </w:pPr>
-            <w:r>
-              <w:rPr>
-                <w:rFonts w:ascii="Calibri" w:hAnsi="Calibri"/>
-                <w:sz w:val="20"/>
-              </w:rPr>
-              <w:t xml:space="default"/>
-            </w:r>
-          </w:p>
-        </w:tc>
-        <w:tc>
-          <w:tcPr>
-            <w:tcBorders>
-              <w:top w:val="single" w:space="0" w:color="D3D3D3"/>
-              <w:bottom w:val="single" w:space="0" w:color="D3D3D3"/>
-              <w:start w:val="single" w:space="0" w:color="D3D3D3"/>
-              <w:end w:val="single" w:space="0" w:color="D3D3D3"/>
-            </w:tcBorders>
-          </w:tcPr>
-          <w:p>
-            <w:pPr>
-              <w:spacing w:before="0" w:after="60"/>
-              <w:keepNext/>
-              <w:jc w:val="center"/>
-            </w:pPr>
-            <w:r>
-              <w:rPr>
-                <w:rFonts w:ascii="Calibri" w:hAnsi="Calibri"/>
-                <w:sz w:val="20"/>
-              </w:rPr>
-              <w:t xml:space="default">0.003</w:t>
             </w:r>
           </w:p>
         </w:tc>
@@ -5453,79 +5442,79 @@
                 <w:rFonts w:ascii="Calibri" w:hAnsi="Calibri"/>
                 <w:sz w:val="20"/>
               </w:rPr>
-              <w:t xml:space="default">    Class 1</w:t>
-            </w:r>
-          </w:p>
-        </w:tc>
-        <w:tc>
-          <w:tcPr>
-            <w:tcBorders>
-              <w:top w:val="single" w:space="0" w:color="D3D3D3"/>
-              <w:bottom w:val="single" w:space="0" w:color="D3D3D3"/>
-              <w:start w:val="single" w:space="0" w:color="D3D3D3"/>
-              <w:end w:val="single" w:space="0" w:color="D3D3D3"/>
-            </w:tcBorders>
-          </w:tcPr>
-          <w:p>
-            <w:pPr>
-              <w:spacing w:before="0" w:after="60"/>
-              <w:keepNext/>
-              <w:jc w:val="center"/>
-            </w:pPr>
-            <w:r>
-              <w:rPr>
-                <w:rFonts w:ascii="Calibri" w:hAnsi="Calibri"/>
-                <w:sz w:val="20"/>
-              </w:rPr>
-              <w:t xml:space="default">4,391 (81%)</w:t>
-            </w:r>
-          </w:p>
-        </w:tc>
-        <w:tc>
-          <w:tcPr>
-            <w:tcBorders>
-              <w:top w:val="single" w:space="0" w:color="D3D3D3"/>
-              <w:bottom w:val="single" w:space="0" w:color="D3D3D3"/>
-              <w:start w:val="single" w:space="0" w:color="D3D3D3"/>
-              <w:end w:val="single" w:space="0" w:color="D3D3D3"/>
-            </w:tcBorders>
-          </w:tcPr>
-          <w:p>
-            <w:pPr>
-              <w:spacing w:before="0" w:after="60"/>
-              <w:keepNext/>
-              <w:jc w:val="center"/>
-            </w:pPr>
-            <w:r>
-              <w:rPr>
-                <w:rFonts w:ascii="Calibri" w:hAnsi="Calibri"/>
-                <w:sz w:val="20"/>
-              </w:rPr>
-              <w:t xml:space="default">4,162 (81%)</w:t>
-            </w:r>
-          </w:p>
-        </w:tc>
-        <w:tc>
-          <w:tcPr>
-            <w:tcBorders>
-              <w:top w:val="single" w:space="0" w:color="D3D3D3"/>
-              <w:bottom w:val="single" w:space="0" w:color="D3D3D3"/>
-              <w:start w:val="single" w:space="0" w:color="D3D3D3"/>
-              <w:end w:val="single" w:space="0" w:color="D3D3D3"/>
-            </w:tcBorders>
-          </w:tcPr>
-          <w:p>
-            <w:pPr>
-              <w:spacing w:before="0" w:after="60"/>
-              <w:keepNext/>
-              <w:jc w:val="center"/>
-            </w:pPr>
-            <w:r>
-              <w:rPr>
-                <w:rFonts w:ascii="Calibri" w:hAnsi="Calibri"/>
-                <w:sz w:val="20"/>
-              </w:rPr>
-              <w:t xml:space="default">229 (73%)</w:t>
+              <w:t xml:space="default">Shock classification - BE</w:t>
+            </w:r>
+          </w:p>
+        </w:tc>
+        <w:tc>
+          <w:tcPr>
+            <w:tcBorders>
+              <w:top w:val="single" w:space="0" w:color="D3D3D3"/>
+              <w:bottom w:val="single" w:space="0" w:color="D3D3D3"/>
+              <w:start w:val="single" w:space="0" w:color="D3D3D3"/>
+              <w:end w:val="single" w:space="0" w:color="D3D3D3"/>
+            </w:tcBorders>
+          </w:tcPr>
+          <w:p>
+            <w:pPr>
+              <w:spacing w:before="0" w:after="60"/>
+              <w:keepNext/>
+              <w:jc w:val="center"/>
+            </w:pPr>
+            <w:r>
+              <w:rPr>
+                <w:rFonts w:ascii="Calibri" w:hAnsi="Calibri"/>
+                <w:sz w:val="20"/>
+              </w:rPr>
+              <w:t xml:space="default"/>
+            </w:r>
+          </w:p>
+        </w:tc>
+        <w:tc>
+          <w:tcPr>
+            <w:tcBorders>
+              <w:top w:val="single" w:space="0" w:color="D3D3D3"/>
+              <w:bottom w:val="single" w:space="0" w:color="D3D3D3"/>
+              <w:start w:val="single" w:space="0" w:color="D3D3D3"/>
+              <w:end w:val="single" w:space="0" w:color="D3D3D3"/>
+            </w:tcBorders>
+          </w:tcPr>
+          <w:p>
+            <w:pPr>
+              <w:spacing w:before="0" w:after="60"/>
+              <w:keepNext/>
+              <w:jc w:val="center"/>
+            </w:pPr>
+            <w:r>
+              <w:rPr>
+                <w:rFonts w:ascii="Calibri" w:hAnsi="Calibri"/>
+                <w:sz w:val="20"/>
+              </w:rPr>
+              <w:t xml:space="default"/>
+            </w:r>
+          </w:p>
+        </w:tc>
+        <w:tc>
+          <w:tcPr>
+            <w:tcBorders>
+              <w:top w:val="single" w:space="0" w:color="D3D3D3"/>
+              <w:bottom w:val="single" w:space="0" w:color="D3D3D3"/>
+              <w:start w:val="single" w:space="0" w:color="D3D3D3"/>
+              <w:end w:val="single" w:space="0" w:color="D3D3D3"/>
+            </w:tcBorders>
+          </w:tcPr>
+          <w:p>
+            <w:pPr>
+              <w:spacing w:before="0" w:after="60"/>
+              <w:keepNext/>
+              <w:jc w:val="center"/>
+            </w:pPr>
+            <w:r>
+              <w:rPr>
+                <w:rFonts w:ascii="Calibri" w:hAnsi="Calibri"/>
+                <w:sz w:val="20"/>
+              </w:rPr>
+              <w:t xml:space="default"/>
             </w:r>
           </w:p>
         </w:tc>
@@ -5578,79 +5567,79 @@
                 <w:rFonts w:ascii="Calibri" w:hAnsi="Calibri"/>
                 <w:sz w:val="20"/>
               </w:rPr>
-              <w:t xml:space="default">    Class 2</w:t>
-            </w:r>
-          </w:p>
-        </w:tc>
-        <w:tc>
-          <w:tcPr>
-            <w:tcBorders>
-              <w:top w:val="single" w:space="0" w:color="D3D3D3"/>
-              <w:bottom w:val="single" w:space="0" w:color="D3D3D3"/>
-              <w:start w:val="single" w:space="0" w:color="D3D3D3"/>
-              <w:end w:val="single" w:space="0" w:color="D3D3D3"/>
-            </w:tcBorders>
-          </w:tcPr>
-          <w:p>
-            <w:pPr>
-              <w:spacing w:before="0" w:after="60"/>
-              <w:keepNext/>
-              <w:jc w:val="center"/>
-            </w:pPr>
-            <w:r>
-              <w:rPr>
-                <w:rFonts w:ascii="Calibri" w:hAnsi="Calibri"/>
-                <w:sz w:val="20"/>
-              </w:rPr>
-              <w:t xml:space="default">719 (13%)</w:t>
-            </w:r>
-          </w:p>
-        </w:tc>
-        <w:tc>
-          <w:tcPr>
-            <w:tcBorders>
-              <w:top w:val="single" w:space="0" w:color="D3D3D3"/>
-              <w:bottom w:val="single" w:space="0" w:color="D3D3D3"/>
-              <w:start w:val="single" w:space="0" w:color="D3D3D3"/>
-              <w:end w:val="single" w:space="0" w:color="D3D3D3"/>
-            </w:tcBorders>
-          </w:tcPr>
-          <w:p>
-            <w:pPr>
-              <w:spacing w:before="0" w:after="60"/>
-              <w:keepNext/>
-              <w:jc w:val="center"/>
-            </w:pPr>
-            <w:r>
-              <w:rPr>
-                <w:rFonts w:ascii="Calibri" w:hAnsi="Calibri"/>
-                <w:sz w:val="20"/>
-              </w:rPr>
-              <w:t xml:space="default">664 (13%)</w:t>
-            </w:r>
-          </w:p>
-        </w:tc>
-        <w:tc>
-          <w:tcPr>
-            <w:tcBorders>
-              <w:top w:val="single" w:space="0" w:color="D3D3D3"/>
-              <w:bottom w:val="single" w:space="0" w:color="D3D3D3"/>
-              <w:start w:val="single" w:space="0" w:color="D3D3D3"/>
-              <w:end w:val="single" w:space="0" w:color="D3D3D3"/>
-            </w:tcBorders>
-          </w:tcPr>
-          <w:p>
-            <w:pPr>
-              <w:spacing w:before="0" w:after="60"/>
-              <w:keepNext/>
-              <w:jc w:val="center"/>
-            </w:pPr>
-            <w:r>
-              <w:rPr>
-                <w:rFonts w:ascii="Calibri" w:hAnsi="Calibri"/>
-                <w:sz w:val="20"/>
-              </w:rPr>
-              <w:t xml:space="default">55 (18%)</w:t>
+              <w:t xml:space="default">    Class 1</w:t>
+            </w:r>
+          </w:p>
+        </w:tc>
+        <w:tc>
+          <w:tcPr>
+            <w:tcBorders>
+              <w:top w:val="single" w:space="0" w:color="D3D3D3"/>
+              <w:bottom w:val="single" w:space="0" w:color="D3D3D3"/>
+              <w:start w:val="single" w:space="0" w:color="D3D3D3"/>
+              <w:end w:val="single" w:space="0" w:color="D3D3D3"/>
+            </w:tcBorders>
+          </w:tcPr>
+          <w:p>
+            <w:pPr>
+              <w:spacing w:before="0" w:after="60"/>
+              <w:keepNext/>
+              <w:jc w:val="center"/>
+            </w:pPr>
+            <w:r>
+              <w:rPr>
+                <w:rFonts w:ascii="Calibri" w:hAnsi="Calibri"/>
+                <w:sz w:val="20"/>
+              </w:rPr>
+              <w:t xml:space="default">4,391 (81%)</w:t>
+            </w:r>
+          </w:p>
+        </w:tc>
+        <w:tc>
+          <w:tcPr>
+            <w:tcBorders>
+              <w:top w:val="single" w:space="0" w:color="D3D3D3"/>
+              <w:bottom w:val="single" w:space="0" w:color="D3D3D3"/>
+              <w:start w:val="single" w:space="0" w:color="D3D3D3"/>
+              <w:end w:val="single" w:space="0" w:color="D3D3D3"/>
+            </w:tcBorders>
+          </w:tcPr>
+          <w:p>
+            <w:pPr>
+              <w:spacing w:before="0" w:after="60"/>
+              <w:keepNext/>
+              <w:jc w:val="center"/>
+            </w:pPr>
+            <w:r>
+              <w:rPr>
+                <w:rFonts w:ascii="Calibri" w:hAnsi="Calibri"/>
+                <w:sz w:val="20"/>
+              </w:rPr>
+              <w:t xml:space="default">4,162 (81%)</w:t>
+            </w:r>
+          </w:p>
+        </w:tc>
+        <w:tc>
+          <w:tcPr>
+            <w:tcBorders>
+              <w:top w:val="single" w:space="0" w:color="D3D3D3"/>
+              <w:bottom w:val="single" w:space="0" w:color="D3D3D3"/>
+              <w:start w:val="single" w:space="0" w:color="D3D3D3"/>
+              <w:end w:val="single" w:space="0" w:color="D3D3D3"/>
+            </w:tcBorders>
+          </w:tcPr>
+          <w:p>
+            <w:pPr>
+              <w:spacing w:before="0" w:after="60"/>
+              <w:keepNext/>
+              <w:jc w:val="center"/>
+            </w:pPr>
+            <w:r>
+              <w:rPr>
+                <w:rFonts w:ascii="Calibri" w:hAnsi="Calibri"/>
+                <w:sz w:val="20"/>
+              </w:rPr>
+              <w:t xml:space="default">229 (73%)</w:t>
             </w:r>
           </w:p>
         </w:tc>
@@ -5703,79 +5692,79 @@
                 <w:rFonts w:ascii="Calibri" w:hAnsi="Calibri"/>
                 <w:sz w:val="20"/>
               </w:rPr>
-              <w:t xml:space="default">    Class 3</w:t>
-            </w:r>
-          </w:p>
-        </w:tc>
-        <w:tc>
-          <w:tcPr>
-            <w:tcBorders>
-              <w:top w:val="single" w:space="0" w:color="D3D3D3"/>
-              <w:bottom w:val="single" w:space="0" w:color="D3D3D3"/>
-              <w:start w:val="single" w:space="0" w:color="D3D3D3"/>
-              <w:end w:val="single" w:space="0" w:color="D3D3D3"/>
-            </w:tcBorders>
-          </w:tcPr>
-          <w:p>
-            <w:pPr>
-              <w:spacing w:before="0" w:after="60"/>
-              <w:keepNext/>
-              <w:jc w:val="center"/>
-            </w:pPr>
-            <w:r>
-              <w:rPr>
-                <w:rFonts w:ascii="Calibri" w:hAnsi="Calibri"/>
-                <w:sz w:val="20"/>
-              </w:rPr>
-              <w:t xml:space="default">191 (3.5%)</w:t>
-            </w:r>
-          </w:p>
-        </w:tc>
-        <w:tc>
-          <w:tcPr>
-            <w:tcBorders>
-              <w:top w:val="single" w:space="0" w:color="D3D3D3"/>
-              <w:bottom w:val="single" w:space="0" w:color="D3D3D3"/>
-              <w:start w:val="single" w:space="0" w:color="D3D3D3"/>
-              <w:end w:val="single" w:space="0" w:color="D3D3D3"/>
-            </w:tcBorders>
-          </w:tcPr>
-          <w:p>
-            <w:pPr>
-              <w:spacing w:before="0" w:after="60"/>
-              <w:keepNext/>
-              <w:jc w:val="center"/>
-            </w:pPr>
-            <w:r>
-              <w:rPr>
-                <w:rFonts w:ascii="Calibri" w:hAnsi="Calibri"/>
-                <w:sz w:val="20"/>
-              </w:rPr>
-              <w:t xml:space="default">172 (3.4%)</w:t>
-            </w:r>
-          </w:p>
-        </w:tc>
-        <w:tc>
-          <w:tcPr>
-            <w:tcBorders>
-              <w:top w:val="single" w:space="0" w:color="D3D3D3"/>
-              <w:bottom w:val="single" w:space="0" w:color="D3D3D3"/>
-              <w:start w:val="single" w:space="0" w:color="D3D3D3"/>
-              <w:end w:val="single" w:space="0" w:color="D3D3D3"/>
-            </w:tcBorders>
-          </w:tcPr>
-          <w:p>
-            <w:pPr>
-              <w:spacing w:before="0" w:after="60"/>
-              <w:keepNext/>
-              <w:jc w:val="center"/>
-            </w:pPr>
-            <w:r>
-              <w:rPr>
-                <w:rFonts w:ascii="Calibri" w:hAnsi="Calibri"/>
-                <w:sz w:val="20"/>
-              </w:rPr>
-              <w:t xml:space="default">19 (6.1%)</w:t>
+              <w:t xml:space="default">    Class 2</w:t>
+            </w:r>
+          </w:p>
+        </w:tc>
+        <w:tc>
+          <w:tcPr>
+            <w:tcBorders>
+              <w:top w:val="single" w:space="0" w:color="D3D3D3"/>
+              <w:bottom w:val="single" w:space="0" w:color="D3D3D3"/>
+              <w:start w:val="single" w:space="0" w:color="D3D3D3"/>
+              <w:end w:val="single" w:space="0" w:color="D3D3D3"/>
+            </w:tcBorders>
+          </w:tcPr>
+          <w:p>
+            <w:pPr>
+              <w:spacing w:before="0" w:after="60"/>
+              <w:keepNext/>
+              <w:jc w:val="center"/>
+            </w:pPr>
+            <w:r>
+              <w:rPr>
+                <w:rFonts w:ascii="Calibri" w:hAnsi="Calibri"/>
+                <w:sz w:val="20"/>
+              </w:rPr>
+              <w:t xml:space="default">719 (13%)</w:t>
+            </w:r>
+          </w:p>
+        </w:tc>
+        <w:tc>
+          <w:tcPr>
+            <w:tcBorders>
+              <w:top w:val="single" w:space="0" w:color="D3D3D3"/>
+              <w:bottom w:val="single" w:space="0" w:color="D3D3D3"/>
+              <w:start w:val="single" w:space="0" w:color="D3D3D3"/>
+              <w:end w:val="single" w:space="0" w:color="D3D3D3"/>
+            </w:tcBorders>
+          </w:tcPr>
+          <w:p>
+            <w:pPr>
+              <w:spacing w:before="0" w:after="60"/>
+              <w:keepNext/>
+              <w:jc w:val="center"/>
+            </w:pPr>
+            <w:r>
+              <w:rPr>
+                <w:rFonts w:ascii="Calibri" w:hAnsi="Calibri"/>
+                <w:sz w:val="20"/>
+              </w:rPr>
+              <w:t xml:space="default">664 (13%)</w:t>
+            </w:r>
+          </w:p>
+        </w:tc>
+        <w:tc>
+          <w:tcPr>
+            <w:tcBorders>
+              <w:top w:val="single" w:space="0" w:color="D3D3D3"/>
+              <w:bottom w:val="single" w:space="0" w:color="D3D3D3"/>
+              <w:start w:val="single" w:space="0" w:color="D3D3D3"/>
+              <w:end w:val="single" w:space="0" w:color="D3D3D3"/>
+            </w:tcBorders>
+          </w:tcPr>
+          <w:p>
+            <w:pPr>
+              <w:spacing w:before="0" w:after="60"/>
+              <w:keepNext/>
+              <w:jc w:val="center"/>
+            </w:pPr>
+            <w:r>
+              <w:rPr>
+                <w:rFonts w:ascii="Calibri" w:hAnsi="Calibri"/>
+                <w:sz w:val="20"/>
+              </w:rPr>
+              <w:t xml:space="default">55 (18%)</w:t>
             </w:r>
           </w:p>
         </w:tc>
@@ -5828,79 +5817,79 @@
                 <w:rFonts w:ascii="Calibri" w:hAnsi="Calibri"/>
                 <w:sz w:val="20"/>
               </w:rPr>
-              <w:t xml:space="default">    Class 4</w:t>
-            </w:r>
-          </w:p>
-        </w:tc>
-        <w:tc>
-          <w:tcPr>
-            <w:tcBorders>
-              <w:top w:val="single" w:space="0" w:color="D3D3D3"/>
-              <w:bottom w:val="single" w:space="0" w:color="D3D3D3"/>
-              <w:start w:val="single" w:space="0" w:color="D3D3D3"/>
-              <w:end w:val="single" w:space="0" w:color="D3D3D3"/>
-            </w:tcBorders>
-          </w:tcPr>
-          <w:p>
-            <w:pPr>
-              <w:spacing w:before="0" w:after="60"/>
-              <w:keepNext/>
-              <w:jc w:val="center"/>
-            </w:pPr>
-            <w:r>
-              <w:rPr>
-                <w:rFonts w:ascii="Calibri" w:hAnsi="Calibri"/>
-                <w:sz w:val="20"/>
-              </w:rPr>
-              <w:t xml:space="default">130 (2.4%)</w:t>
-            </w:r>
-          </w:p>
-        </w:tc>
-        <w:tc>
-          <w:tcPr>
-            <w:tcBorders>
-              <w:top w:val="single" w:space="0" w:color="D3D3D3"/>
-              <w:bottom w:val="single" w:space="0" w:color="D3D3D3"/>
-              <w:start w:val="single" w:space="0" w:color="D3D3D3"/>
-              <w:end w:val="single" w:space="0" w:color="D3D3D3"/>
-            </w:tcBorders>
-          </w:tcPr>
-          <w:p>
-            <w:pPr>
-              <w:spacing w:before="0" w:after="60"/>
-              <w:keepNext/>
-              <w:jc w:val="center"/>
-            </w:pPr>
-            <w:r>
-              <w:rPr>
-                <w:rFonts w:ascii="Calibri" w:hAnsi="Calibri"/>
-                <w:sz w:val="20"/>
-              </w:rPr>
-              <w:t xml:space="default">121 (2.4%)</w:t>
-            </w:r>
-          </w:p>
-        </w:tc>
-        <w:tc>
-          <w:tcPr>
-            <w:tcBorders>
-              <w:top w:val="single" w:space="0" w:color="D3D3D3"/>
-              <w:bottom w:val="single" w:space="0" w:color="D3D3D3"/>
-              <w:start w:val="single" w:space="0" w:color="D3D3D3"/>
-              <w:end w:val="single" w:space="0" w:color="D3D3D3"/>
-            </w:tcBorders>
-          </w:tcPr>
-          <w:p>
-            <w:pPr>
-              <w:spacing w:before="0" w:after="60"/>
-              <w:keepNext/>
-              <w:jc w:val="center"/>
-            </w:pPr>
-            <w:r>
-              <w:rPr>
-                <w:rFonts w:ascii="Calibri" w:hAnsi="Calibri"/>
-                <w:sz w:val="20"/>
-              </w:rPr>
-              <w:t xml:space="default">9 (2.9%)</w:t>
+              <w:t xml:space="default">    Class 3</w:t>
+            </w:r>
+          </w:p>
+        </w:tc>
+        <w:tc>
+          <w:tcPr>
+            <w:tcBorders>
+              <w:top w:val="single" w:space="0" w:color="D3D3D3"/>
+              <w:bottom w:val="single" w:space="0" w:color="D3D3D3"/>
+              <w:start w:val="single" w:space="0" w:color="D3D3D3"/>
+              <w:end w:val="single" w:space="0" w:color="D3D3D3"/>
+            </w:tcBorders>
+          </w:tcPr>
+          <w:p>
+            <w:pPr>
+              <w:spacing w:before="0" w:after="60"/>
+              <w:keepNext/>
+              <w:jc w:val="center"/>
+            </w:pPr>
+            <w:r>
+              <w:rPr>
+                <w:rFonts w:ascii="Calibri" w:hAnsi="Calibri"/>
+                <w:sz w:val="20"/>
+              </w:rPr>
+              <w:t xml:space="default">191 (3.5%)</w:t>
+            </w:r>
+          </w:p>
+        </w:tc>
+        <w:tc>
+          <w:tcPr>
+            <w:tcBorders>
+              <w:top w:val="single" w:space="0" w:color="D3D3D3"/>
+              <w:bottom w:val="single" w:space="0" w:color="D3D3D3"/>
+              <w:start w:val="single" w:space="0" w:color="D3D3D3"/>
+              <w:end w:val="single" w:space="0" w:color="D3D3D3"/>
+            </w:tcBorders>
+          </w:tcPr>
+          <w:p>
+            <w:pPr>
+              <w:spacing w:before="0" w:after="60"/>
+              <w:keepNext/>
+              <w:jc w:val="center"/>
+            </w:pPr>
+            <w:r>
+              <w:rPr>
+                <w:rFonts w:ascii="Calibri" w:hAnsi="Calibri"/>
+                <w:sz w:val="20"/>
+              </w:rPr>
+              <w:t xml:space="default">172 (3.4%)</w:t>
+            </w:r>
+          </w:p>
+        </w:tc>
+        <w:tc>
+          <w:tcPr>
+            <w:tcBorders>
+              <w:top w:val="single" w:space="0" w:color="D3D3D3"/>
+              <w:bottom w:val="single" w:space="0" w:color="D3D3D3"/>
+              <w:start w:val="single" w:space="0" w:color="D3D3D3"/>
+              <w:end w:val="single" w:space="0" w:color="D3D3D3"/>
+            </w:tcBorders>
+          </w:tcPr>
+          <w:p>
+            <w:pPr>
+              <w:spacing w:before="0" w:after="60"/>
+              <w:keepNext/>
+              <w:jc w:val="center"/>
+            </w:pPr>
+            <w:r>
+              <w:rPr>
+                <w:rFonts w:ascii="Calibri" w:hAnsi="Calibri"/>
+                <w:sz w:val="20"/>
+              </w:rPr>
+              <w:t xml:space="default">19 (6.1%)</w:t>
             </w:r>
           </w:p>
         </w:tc>
@@ -5953,79 +5942,79 @@
                 <w:rFonts w:ascii="Calibri" w:hAnsi="Calibri"/>
                 <w:sz w:val="20"/>
               </w:rPr>
-              <w:t xml:space="default">    Unknown</w:t>
-            </w:r>
-          </w:p>
-        </w:tc>
-        <w:tc>
-          <w:tcPr>
-            <w:tcBorders>
-              <w:top w:val="single" w:space="0" w:color="D3D3D3"/>
-              <w:bottom w:val="single" w:space="0" w:color="D3D3D3"/>
-              <w:start w:val="single" w:space="0" w:color="D3D3D3"/>
-              <w:end w:val="single" w:space="0" w:color="D3D3D3"/>
-            </w:tcBorders>
-          </w:tcPr>
-          <w:p>
-            <w:pPr>
-              <w:spacing w:before="0" w:after="60"/>
-              <w:keepNext/>
-              <w:jc w:val="center"/>
-            </w:pPr>
-            <w:r>
-              <w:rPr>
-                <w:rFonts w:ascii="Calibri" w:hAnsi="Calibri"/>
-                <w:sz w:val="20"/>
-              </w:rPr>
-              <w:t xml:space="default">1,721</w:t>
-            </w:r>
-          </w:p>
-        </w:tc>
-        <w:tc>
-          <w:tcPr>
-            <w:tcBorders>
-              <w:top w:val="single" w:space="0" w:color="D3D3D3"/>
-              <w:bottom w:val="single" w:space="0" w:color="D3D3D3"/>
-              <w:start w:val="single" w:space="0" w:color="D3D3D3"/>
-              <w:end w:val="single" w:space="0" w:color="D3D3D3"/>
-            </w:tcBorders>
-          </w:tcPr>
-          <w:p>
-            <w:pPr>
-              <w:spacing w:before="0" w:after="60"/>
-              <w:keepNext/>
-              <w:jc w:val="center"/>
-            </w:pPr>
-            <w:r>
-              <w:rPr>
-                <w:rFonts w:ascii="Calibri" w:hAnsi="Calibri"/>
-                <w:sz w:val="20"/>
-              </w:rPr>
-              <w:t xml:space="default">1,597</w:t>
-            </w:r>
-          </w:p>
-        </w:tc>
-        <w:tc>
-          <w:tcPr>
-            <w:tcBorders>
-              <w:top w:val="single" w:space="0" w:color="D3D3D3"/>
-              <w:bottom w:val="single" w:space="0" w:color="D3D3D3"/>
-              <w:start w:val="single" w:space="0" w:color="D3D3D3"/>
-              <w:end w:val="single" w:space="0" w:color="D3D3D3"/>
-            </w:tcBorders>
-          </w:tcPr>
-          <w:p>
-            <w:pPr>
-              <w:spacing w:before="0" w:after="60"/>
-              <w:keepNext/>
-              <w:jc w:val="center"/>
-            </w:pPr>
-            <w:r>
-              <w:rPr>
-                <w:rFonts w:ascii="Calibri" w:hAnsi="Calibri"/>
-                <w:sz w:val="20"/>
-              </w:rPr>
-              <w:t xml:space="default">124</w:t>
+              <w:t xml:space="default">    Class 4</w:t>
+            </w:r>
+          </w:p>
+        </w:tc>
+        <w:tc>
+          <w:tcPr>
+            <w:tcBorders>
+              <w:top w:val="single" w:space="0" w:color="D3D3D3"/>
+              <w:bottom w:val="single" w:space="0" w:color="D3D3D3"/>
+              <w:start w:val="single" w:space="0" w:color="D3D3D3"/>
+              <w:end w:val="single" w:space="0" w:color="D3D3D3"/>
+            </w:tcBorders>
+          </w:tcPr>
+          <w:p>
+            <w:pPr>
+              <w:spacing w:before="0" w:after="60"/>
+              <w:keepNext/>
+              <w:jc w:val="center"/>
+            </w:pPr>
+            <w:r>
+              <w:rPr>
+                <w:rFonts w:ascii="Calibri" w:hAnsi="Calibri"/>
+                <w:sz w:val="20"/>
+              </w:rPr>
+              <w:t xml:space="default">130 (2.4%)</w:t>
+            </w:r>
+          </w:p>
+        </w:tc>
+        <w:tc>
+          <w:tcPr>
+            <w:tcBorders>
+              <w:top w:val="single" w:space="0" w:color="D3D3D3"/>
+              <w:bottom w:val="single" w:space="0" w:color="D3D3D3"/>
+              <w:start w:val="single" w:space="0" w:color="D3D3D3"/>
+              <w:end w:val="single" w:space="0" w:color="D3D3D3"/>
+            </w:tcBorders>
+          </w:tcPr>
+          <w:p>
+            <w:pPr>
+              <w:spacing w:before="0" w:after="60"/>
+              <w:keepNext/>
+              <w:jc w:val="center"/>
+            </w:pPr>
+            <w:r>
+              <w:rPr>
+                <w:rFonts w:ascii="Calibri" w:hAnsi="Calibri"/>
+                <w:sz w:val="20"/>
+              </w:rPr>
+              <w:t xml:space="default">121 (2.4%)</w:t>
+            </w:r>
+          </w:p>
+        </w:tc>
+        <w:tc>
+          <w:tcPr>
+            <w:tcBorders>
+              <w:top w:val="single" w:space="0" w:color="D3D3D3"/>
+              <w:bottom w:val="single" w:space="0" w:color="D3D3D3"/>
+              <w:start w:val="single" w:space="0" w:color="D3D3D3"/>
+              <w:end w:val="single" w:space="0" w:color="D3D3D3"/>
+            </w:tcBorders>
+          </w:tcPr>
+          <w:p>
+            <w:pPr>
+              <w:spacing w:before="0" w:after="60"/>
+              <w:keepNext/>
+              <w:jc w:val="center"/>
+            </w:pPr>
+            <w:r>
+              <w:rPr>
+                <w:rFonts w:ascii="Calibri" w:hAnsi="Calibri"/>
+                <w:sz w:val="20"/>
+              </w:rPr>
+              <w:t xml:space="default">9 (2.9%)</w:t>
             </w:r>
           </w:p>
         </w:tc>
@@ -6078,7 +6067,79 @@
                 <w:rFonts w:ascii="Calibri" w:hAnsi="Calibri"/>
                 <w:sz w:val="20"/>
               </w:rPr>
-              <w:t xml:space="default">Shock classification - SBP</w:t>
+              <w:t xml:space="default">    Unknown</w:t>
+            </w:r>
+          </w:p>
+        </w:tc>
+        <w:tc>
+          <w:tcPr>
+            <w:tcBorders>
+              <w:top w:val="single" w:space="0" w:color="D3D3D3"/>
+              <w:bottom w:val="single" w:space="0" w:color="D3D3D3"/>
+              <w:start w:val="single" w:space="0" w:color="D3D3D3"/>
+              <w:end w:val="single" w:space="0" w:color="D3D3D3"/>
+            </w:tcBorders>
+          </w:tcPr>
+          <w:p>
+            <w:pPr>
+              <w:spacing w:before="0" w:after="60"/>
+              <w:keepNext/>
+              <w:jc w:val="center"/>
+            </w:pPr>
+            <w:r>
+              <w:rPr>
+                <w:rFonts w:ascii="Calibri" w:hAnsi="Calibri"/>
+                <w:sz w:val="20"/>
+              </w:rPr>
+              <w:t xml:space="default">1,721</w:t>
+            </w:r>
+          </w:p>
+        </w:tc>
+        <w:tc>
+          <w:tcPr>
+            <w:tcBorders>
+              <w:top w:val="single" w:space="0" w:color="D3D3D3"/>
+              <w:bottom w:val="single" w:space="0" w:color="D3D3D3"/>
+              <w:start w:val="single" w:space="0" w:color="D3D3D3"/>
+              <w:end w:val="single" w:space="0" w:color="D3D3D3"/>
+            </w:tcBorders>
+          </w:tcPr>
+          <w:p>
+            <w:pPr>
+              <w:spacing w:before="0" w:after="60"/>
+              <w:keepNext/>
+              <w:jc w:val="center"/>
+            </w:pPr>
+            <w:r>
+              <w:rPr>
+                <w:rFonts w:ascii="Calibri" w:hAnsi="Calibri"/>
+                <w:sz w:val="20"/>
+              </w:rPr>
+              <w:t xml:space="default">1,597</w:t>
+            </w:r>
+          </w:p>
+        </w:tc>
+        <w:tc>
+          <w:tcPr>
+            <w:tcBorders>
+              <w:top w:val="single" w:space="0" w:color="D3D3D3"/>
+              <w:bottom w:val="single" w:space="0" w:color="D3D3D3"/>
+              <w:start w:val="single" w:space="0" w:color="D3D3D3"/>
+              <w:end w:val="single" w:space="0" w:color="D3D3D3"/>
+            </w:tcBorders>
+          </w:tcPr>
+          <w:p>
+            <w:pPr>
+              <w:spacing w:before="0" w:after="60"/>
+              <w:keepNext/>
+              <w:jc w:val="center"/>
+            </w:pPr>
+            <w:r>
+              <w:rPr>
+                <w:rFonts w:ascii="Calibri" w:hAnsi="Calibri"/>
+                <w:sz w:val="20"/>
+              </w:rPr>
+              <w:t xml:space="default">124</w:t>
             </w:r>
           </w:p>
         </w:tc>
@@ -6103,78 +6164,6 @@
                 <w:sz w:val="20"/>
               </w:rPr>
               <w:t xml:space="default"/>
-            </w:r>
-          </w:p>
-        </w:tc>
-        <w:tc>
-          <w:tcPr>
-            <w:tcBorders>
-              <w:top w:val="single" w:space="0" w:color="D3D3D3"/>
-              <w:bottom w:val="single" w:space="0" w:color="D3D3D3"/>
-              <w:start w:val="single" w:space="0" w:color="D3D3D3"/>
-              <w:end w:val="single" w:space="0" w:color="D3D3D3"/>
-            </w:tcBorders>
-          </w:tcPr>
-          <w:p>
-            <w:pPr>
-              <w:spacing w:before="0" w:after="60"/>
-              <w:keepNext/>
-              <w:jc w:val="center"/>
-            </w:pPr>
-            <w:r>
-              <w:rPr>
-                <w:rFonts w:ascii="Calibri" w:hAnsi="Calibri"/>
-                <w:sz w:val="20"/>
-              </w:rPr>
-              <w:t xml:space="default"/>
-            </w:r>
-          </w:p>
-        </w:tc>
-        <w:tc>
-          <w:tcPr>
-            <w:tcBorders>
-              <w:top w:val="single" w:space="0" w:color="D3D3D3"/>
-              <w:bottom w:val="single" w:space="0" w:color="D3D3D3"/>
-              <w:start w:val="single" w:space="0" w:color="D3D3D3"/>
-              <w:end w:val="single" w:space="0" w:color="D3D3D3"/>
-            </w:tcBorders>
-          </w:tcPr>
-          <w:p>
-            <w:pPr>
-              <w:spacing w:before="0" w:after="60"/>
-              <w:keepNext/>
-              <w:jc w:val="center"/>
-            </w:pPr>
-            <w:r>
-              <w:rPr>
-                <w:rFonts w:ascii="Calibri" w:hAnsi="Calibri"/>
-                <w:sz w:val="20"/>
-              </w:rPr>
-              <w:t xml:space="default"/>
-            </w:r>
-          </w:p>
-        </w:tc>
-        <w:tc>
-          <w:tcPr>
-            <w:tcBorders>
-              <w:top w:val="single" w:space="0" w:color="D3D3D3"/>
-              <w:bottom w:val="single" w:space="0" w:color="D3D3D3"/>
-              <w:start w:val="single" w:space="0" w:color="D3D3D3"/>
-              <w:end w:val="single" w:space="0" w:color="D3D3D3"/>
-            </w:tcBorders>
-          </w:tcPr>
-          <w:p>
-            <w:pPr>
-              <w:spacing w:before="0" w:after="60"/>
-              <w:keepNext/>
-              <w:jc w:val="center"/>
-            </w:pPr>
-            <w:r>
-              <w:rPr>
-                <w:rFonts w:ascii="Calibri" w:hAnsi="Calibri"/>
-                <w:sz w:val="20"/>
-              </w:rPr>
-              <w:t xml:space="default">0.006</w:t>
             </w:r>
           </w:p>
         </w:tc>
@@ -6203,79 +6192,79 @@
                 <w:rFonts w:ascii="Calibri" w:hAnsi="Calibri"/>
                 <w:sz w:val="20"/>
               </w:rPr>
-              <w:t xml:space="default">    Class 1</w:t>
-            </w:r>
-          </w:p>
-        </w:tc>
-        <w:tc>
-          <w:tcPr>
-            <w:tcBorders>
-              <w:top w:val="single" w:space="0" w:color="D3D3D3"/>
-              <w:bottom w:val="single" w:space="0" w:color="D3D3D3"/>
-              <w:start w:val="single" w:space="0" w:color="D3D3D3"/>
-              <w:end w:val="single" w:space="0" w:color="D3D3D3"/>
-            </w:tcBorders>
-          </w:tcPr>
-          <w:p>
-            <w:pPr>
-              <w:spacing w:before="0" w:after="60"/>
-              <w:keepNext/>
-              <w:jc w:val="center"/>
-            </w:pPr>
-            <w:r>
-              <w:rPr>
-                <w:rFonts w:ascii="Calibri" w:hAnsi="Calibri"/>
-                <w:sz w:val="20"/>
-              </w:rPr>
-              <w:t xml:space="default">6,356 (90%)</w:t>
-            </w:r>
-          </w:p>
-        </w:tc>
-        <w:tc>
-          <w:tcPr>
-            <w:tcBorders>
-              <w:top w:val="single" w:space="0" w:color="D3D3D3"/>
-              <w:bottom w:val="single" w:space="0" w:color="D3D3D3"/>
-              <w:start w:val="single" w:space="0" w:color="D3D3D3"/>
-              <w:end w:val="single" w:space="0" w:color="D3D3D3"/>
-            </w:tcBorders>
-          </w:tcPr>
-          <w:p>
-            <w:pPr>
-              <w:spacing w:before="0" w:after="60"/>
-              <w:keepNext/>
-              <w:jc w:val="center"/>
-            </w:pPr>
-            <w:r>
-              <w:rPr>
-                <w:rFonts w:ascii="Calibri" w:hAnsi="Calibri"/>
-                <w:sz w:val="20"/>
-              </w:rPr>
-              <w:t xml:space="default">5,983 (91%)</w:t>
-            </w:r>
-          </w:p>
-        </w:tc>
-        <w:tc>
-          <w:tcPr>
-            <w:tcBorders>
-              <w:top w:val="single" w:space="0" w:color="D3D3D3"/>
-              <w:bottom w:val="single" w:space="0" w:color="D3D3D3"/>
-              <w:start w:val="single" w:space="0" w:color="D3D3D3"/>
-              <w:end w:val="single" w:space="0" w:color="D3D3D3"/>
-            </w:tcBorders>
-          </w:tcPr>
-          <w:p>
-            <w:pPr>
-              <w:spacing w:before="0" w:after="60"/>
-              <w:keepNext/>
-              <w:jc w:val="center"/>
-            </w:pPr>
-            <w:r>
-              <w:rPr>
-                <w:rFonts w:ascii="Calibri" w:hAnsi="Calibri"/>
-                <w:sz w:val="20"/>
-              </w:rPr>
-              <w:t xml:space="default">373 (87%)</w:t>
+              <w:t xml:space="default">Shock classification - SBP</w:t>
+            </w:r>
+          </w:p>
+        </w:tc>
+        <w:tc>
+          <w:tcPr>
+            <w:tcBorders>
+              <w:top w:val="single" w:space="0" w:color="D3D3D3"/>
+              <w:bottom w:val="single" w:space="0" w:color="D3D3D3"/>
+              <w:start w:val="single" w:space="0" w:color="D3D3D3"/>
+              <w:end w:val="single" w:space="0" w:color="D3D3D3"/>
+            </w:tcBorders>
+          </w:tcPr>
+          <w:p>
+            <w:pPr>
+              <w:spacing w:before="0" w:after="60"/>
+              <w:keepNext/>
+              <w:jc w:val="center"/>
+            </w:pPr>
+            <w:r>
+              <w:rPr>
+                <w:rFonts w:ascii="Calibri" w:hAnsi="Calibri"/>
+                <w:sz w:val="20"/>
+              </w:rPr>
+              <w:t xml:space="default"/>
+            </w:r>
+          </w:p>
+        </w:tc>
+        <w:tc>
+          <w:tcPr>
+            <w:tcBorders>
+              <w:top w:val="single" w:space="0" w:color="D3D3D3"/>
+              <w:bottom w:val="single" w:space="0" w:color="D3D3D3"/>
+              <w:start w:val="single" w:space="0" w:color="D3D3D3"/>
+              <w:end w:val="single" w:space="0" w:color="D3D3D3"/>
+            </w:tcBorders>
+          </w:tcPr>
+          <w:p>
+            <w:pPr>
+              <w:spacing w:before="0" w:after="60"/>
+              <w:keepNext/>
+              <w:jc w:val="center"/>
+            </w:pPr>
+            <w:r>
+              <w:rPr>
+                <w:rFonts w:ascii="Calibri" w:hAnsi="Calibri"/>
+                <w:sz w:val="20"/>
+              </w:rPr>
+              <w:t xml:space="default"/>
+            </w:r>
+          </w:p>
+        </w:tc>
+        <w:tc>
+          <w:tcPr>
+            <w:tcBorders>
+              <w:top w:val="single" w:space="0" w:color="D3D3D3"/>
+              <w:bottom w:val="single" w:space="0" w:color="D3D3D3"/>
+              <w:start w:val="single" w:space="0" w:color="D3D3D3"/>
+              <w:end w:val="single" w:space="0" w:color="D3D3D3"/>
+            </w:tcBorders>
+          </w:tcPr>
+          <w:p>
+            <w:pPr>
+              <w:spacing w:before="0" w:after="60"/>
+              <w:keepNext/>
+              <w:jc w:val="center"/>
+            </w:pPr>
+            <w:r>
+              <w:rPr>
+                <w:rFonts w:ascii="Calibri" w:hAnsi="Calibri"/>
+                <w:sz w:val="20"/>
+              </w:rPr>
+              <w:t xml:space="default"/>
             </w:r>
           </w:p>
         </w:tc>
@@ -6328,79 +6317,79 @@
                 <w:rFonts w:ascii="Calibri" w:hAnsi="Calibri"/>
                 <w:sz w:val="20"/>
               </w:rPr>
-              <w:t xml:space="default">    Class 2</w:t>
-            </w:r>
-          </w:p>
-        </w:tc>
-        <w:tc>
-          <w:tcPr>
-            <w:tcBorders>
-              <w:top w:val="single" w:space="0" w:color="D3D3D3"/>
-              <w:bottom w:val="single" w:space="0" w:color="D3D3D3"/>
-              <w:start w:val="single" w:space="0" w:color="D3D3D3"/>
-              <w:end w:val="single" w:space="0" w:color="D3D3D3"/>
-            </w:tcBorders>
-          </w:tcPr>
-          <w:p>
-            <w:pPr>
-              <w:spacing w:before="0" w:after="60"/>
-              <w:keepNext/>
-              <w:jc w:val="center"/>
-            </w:pPr>
-            <w:r>
-              <w:rPr>
-                <w:rFonts w:ascii="Calibri" w:hAnsi="Calibri"/>
-                <w:sz w:val="20"/>
-              </w:rPr>
-              <w:t xml:space="default">355 (5.1%)</w:t>
-            </w:r>
-          </w:p>
-        </w:tc>
-        <w:tc>
-          <w:tcPr>
-            <w:tcBorders>
-              <w:top w:val="single" w:space="0" w:color="D3D3D3"/>
-              <w:bottom w:val="single" w:space="0" w:color="D3D3D3"/>
-              <w:start w:val="single" w:space="0" w:color="D3D3D3"/>
-              <w:end w:val="single" w:space="0" w:color="D3D3D3"/>
-            </w:tcBorders>
-          </w:tcPr>
-          <w:p>
-            <w:pPr>
-              <w:spacing w:before="0" w:after="60"/>
-              <w:keepNext/>
-              <w:jc w:val="center"/>
-            </w:pPr>
-            <w:r>
-              <w:rPr>
-                <w:rFonts w:ascii="Calibri" w:hAnsi="Calibri"/>
-                <w:sz w:val="20"/>
-              </w:rPr>
-              <w:t xml:space="default">331 (5.0%)</w:t>
-            </w:r>
-          </w:p>
-        </w:tc>
-        <w:tc>
-          <w:tcPr>
-            <w:tcBorders>
-              <w:top w:val="single" w:space="0" w:color="D3D3D3"/>
-              <w:bottom w:val="single" w:space="0" w:color="D3D3D3"/>
-              <w:start w:val="single" w:space="0" w:color="D3D3D3"/>
-              <w:end w:val="single" w:space="0" w:color="D3D3D3"/>
-            </w:tcBorders>
-          </w:tcPr>
-          <w:p>
-            <w:pPr>
-              <w:spacing w:before="0" w:after="60"/>
-              <w:keepNext/>
-              <w:jc w:val="center"/>
-            </w:pPr>
-            <w:r>
-              <w:rPr>
-                <w:rFonts w:ascii="Calibri" w:hAnsi="Calibri"/>
-                <w:sz w:val="20"/>
-              </w:rPr>
-              <w:t xml:space="default">24 (5.6%)</w:t>
+              <w:t xml:space="default">    Class 1</w:t>
+            </w:r>
+          </w:p>
+        </w:tc>
+        <w:tc>
+          <w:tcPr>
+            <w:tcBorders>
+              <w:top w:val="single" w:space="0" w:color="D3D3D3"/>
+              <w:bottom w:val="single" w:space="0" w:color="D3D3D3"/>
+              <w:start w:val="single" w:space="0" w:color="D3D3D3"/>
+              <w:end w:val="single" w:space="0" w:color="D3D3D3"/>
+            </w:tcBorders>
+          </w:tcPr>
+          <w:p>
+            <w:pPr>
+              <w:spacing w:before="0" w:after="60"/>
+              <w:keepNext/>
+              <w:jc w:val="center"/>
+            </w:pPr>
+            <w:r>
+              <w:rPr>
+                <w:rFonts w:ascii="Calibri" w:hAnsi="Calibri"/>
+                <w:sz w:val="20"/>
+              </w:rPr>
+              <w:t xml:space="default">6,356 (90%)</w:t>
+            </w:r>
+          </w:p>
+        </w:tc>
+        <w:tc>
+          <w:tcPr>
+            <w:tcBorders>
+              <w:top w:val="single" w:space="0" w:color="D3D3D3"/>
+              <w:bottom w:val="single" w:space="0" w:color="D3D3D3"/>
+              <w:start w:val="single" w:space="0" w:color="D3D3D3"/>
+              <w:end w:val="single" w:space="0" w:color="D3D3D3"/>
+            </w:tcBorders>
+          </w:tcPr>
+          <w:p>
+            <w:pPr>
+              <w:spacing w:before="0" w:after="60"/>
+              <w:keepNext/>
+              <w:jc w:val="center"/>
+            </w:pPr>
+            <w:r>
+              <w:rPr>
+                <w:rFonts w:ascii="Calibri" w:hAnsi="Calibri"/>
+                <w:sz w:val="20"/>
+              </w:rPr>
+              <w:t xml:space="default">5,983 (91%)</w:t>
+            </w:r>
+          </w:p>
+        </w:tc>
+        <w:tc>
+          <w:tcPr>
+            <w:tcBorders>
+              <w:top w:val="single" w:space="0" w:color="D3D3D3"/>
+              <w:bottom w:val="single" w:space="0" w:color="D3D3D3"/>
+              <w:start w:val="single" w:space="0" w:color="D3D3D3"/>
+              <w:end w:val="single" w:space="0" w:color="D3D3D3"/>
+            </w:tcBorders>
+          </w:tcPr>
+          <w:p>
+            <w:pPr>
+              <w:spacing w:before="0" w:after="60"/>
+              <w:keepNext/>
+              <w:jc w:val="center"/>
+            </w:pPr>
+            <w:r>
+              <w:rPr>
+                <w:rFonts w:ascii="Calibri" w:hAnsi="Calibri"/>
+                <w:sz w:val="20"/>
+              </w:rPr>
+              <w:t xml:space="default">373 (87%)</w:t>
             </w:r>
           </w:p>
         </w:tc>
@@ -6453,79 +6442,79 @@
                 <w:rFonts w:ascii="Calibri" w:hAnsi="Calibri"/>
                 <w:sz w:val="20"/>
               </w:rPr>
-              <w:t xml:space="default">    Class 3</w:t>
-            </w:r>
-          </w:p>
-        </w:tc>
-        <w:tc>
-          <w:tcPr>
-            <w:tcBorders>
-              <w:top w:val="single" w:space="0" w:color="D3D3D3"/>
-              <w:bottom w:val="single" w:space="0" w:color="D3D3D3"/>
-              <w:start w:val="single" w:space="0" w:color="D3D3D3"/>
-              <w:end w:val="single" w:space="0" w:color="D3D3D3"/>
-            </w:tcBorders>
-          </w:tcPr>
-          <w:p>
-            <w:pPr>
-              <w:spacing w:before="0" w:after="60"/>
-              <w:keepNext/>
-              <w:jc w:val="center"/>
-            </w:pPr>
-            <w:r>
-              <w:rPr>
-                <w:rFonts w:ascii="Calibri" w:hAnsi="Calibri"/>
-                <w:sz w:val="20"/>
-              </w:rPr>
-              <w:t xml:space="default">147 (2.1%)</w:t>
-            </w:r>
-          </w:p>
-        </w:tc>
-        <w:tc>
-          <w:tcPr>
-            <w:tcBorders>
-              <w:top w:val="single" w:space="0" w:color="D3D3D3"/>
-              <w:bottom w:val="single" w:space="0" w:color="D3D3D3"/>
-              <w:start w:val="single" w:space="0" w:color="D3D3D3"/>
-              <w:end w:val="single" w:space="0" w:color="D3D3D3"/>
-            </w:tcBorders>
-          </w:tcPr>
-          <w:p>
-            <w:pPr>
-              <w:spacing w:before="0" w:after="60"/>
-              <w:keepNext/>
-              <w:jc w:val="center"/>
-            </w:pPr>
-            <w:r>
-              <w:rPr>
-                <w:rFonts w:ascii="Calibri" w:hAnsi="Calibri"/>
-                <w:sz w:val="20"/>
-              </w:rPr>
-              <w:t xml:space="default">138 (2.1%)</w:t>
-            </w:r>
-          </w:p>
-        </w:tc>
-        <w:tc>
-          <w:tcPr>
-            <w:tcBorders>
-              <w:top w:val="single" w:space="0" w:color="D3D3D3"/>
-              <w:bottom w:val="single" w:space="0" w:color="D3D3D3"/>
-              <w:start w:val="single" w:space="0" w:color="D3D3D3"/>
-              <w:end w:val="single" w:space="0" w:color="D3D3D3"/>
-            </w:tcBorders>
-          </w:tcPr>
-          <w:p>
-            <w:pPr>
-              <w:spacing w:before="0" w:after="60"/>
-              <w:keepNext/>
-              <w:jc w:val="center"/>
-            </w:pPr>
-            <w:r>
-              <w:rPr>
-                <w:rFonts w:ascii="Calibri" w:hAnsi="Calibri"/>
-                <w:sz w:val="20"/>
-              </w:rPr>
-              <w:t xml:space="default">9 (2.1%)</w:t>
+              <w:t xml:space="default">    Class 2</w:t>
+            </w:r>
+          </w:p>
+        </w:tc>
+        <w:tc>
+          <w:tcPr>
+            <w:tcBorders>
+              <w:top w:val="single" w:space="0" w:color="D3D3D3"/>
+              <w:bottom w:val="single" w:space="0" w:color="D3D3D3"/>
+              <w:start w:val="single" w:space="0" w:color="D3D3D3"/>
+              <w:end w:val="single" w:space="0" w:color="D3D3D3"/>
+            </w:tcBorders>
+          </w:tcPr>
+          <w:p>
+            <w:pPr>
+              <w:spacing w:before="0" w:after="60"/>
+              <w:keepNext/>
+              <w:jc w:val="center"/>
+            </w:pPr>
+            <w:r>
+              <w:rPr>
+                <w:rFonts w:ascii="Calibri" w:hAnsi="Calibri"/>
+                <w:sz w:val="20"/>
+              </w:rPr>
+              <w:t xml:space="default">355 (5.1%)</w:t>
+            </w:r>
+          </w:p>
+        </w:tc>
+        <w:tc>
+          <w:tcPr>
+            <w:tcBorders>
+              <w:top w:val="single" w:space="0" w:color="D3D3D3"/>
+              <w:bottom w:val="single" w:space="0" w:color="D3D3D3"/>
+              <w:start w:val="single" w:space="0" w:color="D3D3D3"/>
+              <w:end w:val="single" w:space="0" w:color="D3D3D3"/>
+            </w:tcBorders>
+          </w:tcPr>
+          <w:p>
+            <w:pPr>
+              <w:spacing w:before="0" w:after="60"/>
+              <w:keepNext/>
+              <w:jc w:val="center"/>
+            </w:pPr>
+            <w:r>
+              <w:rPr>
+                <w:rFonts w:ascii="Calibri" w:hAnsi="Calibri"/>
+                <w:sz w:val="20"/>
+              </w:rPr>
+              <w:t xml:space="default">331 (5.0%)</w:t>
+            </w:r>
+          </w:p>
+        </w:tc>
+        <w:tc>
+          <w:tcPr>
+            <w:tcBorders>
+              <w:top w:val="single" w:space="0" w:color="D3D3D3"/>
+              <w:bottom w:val="single" w:space="0" w:color="D3D3D3"/>
+              <w:start w:val="single" w:space="0" w:color="D3D3D3"/>
+              <w:end w:val="single" w:space="0" w:color="D3D3D3"/>
+            </w:tcBorders>
+          </w:tcPr>
+          <w:p>
+            <w:pPr>
+              <w:spacing w:before="0" w:after="60"/>
+              <w:keepNext/>
+              <w:jc w:val="center"/>
+            </w:pPr>
+            <w:r>
+              <w:rPr>
+                <w:rFonts w:ascii="Calibri" w:hAnsi="Calibri"/>
+                <w:sz w:val="20"/>
+              </w:rPr>
+              <w:t xml:space="default">24 (5.6%)</w:t>
             </w:r>
           </w:p>
         </w:tc>
@@ -6578,79 +6567,79 @@
                 <w:rFonts w:ascii="Calibri" w:hAnsi="Calibri"/>
                 <w:sz w:val="20"/>
               </w:rPr>
-              <w:t xml:space="default">    Class 4</w:t>
-            </w:r>
-          </w:p>
-        </w:tc>
-        <w:tc>
-          <w:tcPr>
-            <w:tcBorders>
-              <w:top w:val="single" w:space="0" w:color="D3D3D3"/>
-              <w:bottom w:val="single" w:space="0" w:color="D3D3D3"/>
-              <w:start w:val="single" w:space="0" w:color="D3D3D3"/>
-              <w:end w:val="single" w:space="0" w:color="D3D3D3"/>
-            </w:tcBorders>
-          </w:tcPr>
-          <w:p>
-            <w:pPr>
-              <w:spacing w:before="0" w:after="60"/>
-              <w:keepNext/>
-              <w:jc w:val="center"/>
-            </w:pPr>
-            <w:r>
-              <w:rPr>
-                <w:rFonts w:ascii="Calibri" w:hAnsi="Calibri"/>
-                <w:sz w:val="20"/>
-              </w:rPr>
-              <w:t xml:space="default">171 (2.4%)</w:t>
-            </w:r>
-          </w:p>
-        </w:tc>
-        <w:tc>
-          <w:tcPr>
-            <w:tcBorders>
-              <w:top w:val="single" w:space="0" w:color="D3D3D3"/>
-              <w:bottom w:val="single" w:space="0" w:color="D3D3D3"/>
-              <w:start w:val="single" w:space="0" w:color="D3D3D3"/>
-              <w:end w:val="single" w:space="0" w:color="D3D3D3"/>
-            </w:tcBorders>
-          </w:tcPr>
-          <w:p>
-            <w:pPr>
-              <w:spacing w:before="0" w:after="60"/>
-              <w:keepNext/>
-              <w:jc w:val="center"/>
-            </w:pPr>
-            <w:r>
-              <w:rPr>
-                <w:rFonts w:ascii="Calibri" w:hAnsi="Calibri"/>
-                <w:sz w:val="20"/>
-              </w:rPr>
-              <w:t xml:space="default">150 (2.3%)</w:t>
-            </w:r>
-          </w:p>
-        </w:tc>
-        <w:tc>
-          <w:tcPr>
-            <w:tcBorders>
-              <w:top w:val="single" w:space="0" w:color="D3D3D3"/>
-              <w:bottom w:val="single" w:space="0" w:color="D3D3D3"/>
-              <w:start w:val="single" w:space="0" w:color="D3D3D3"/>
-              <w:end w:val="single" w:space="0" w:color="D3D3D3"/>
-            </w:tcBorders>
-          </w:tcPr>
-          <w:p>
-            <w:pPr>
-              <w:spacing w:before="0" w:after="60"/>
-              <w:keepNext/>
-              <w:jc w:val="center"/>
-            </w:pPr>
-            <w:r>
-              <w:rPr>
-                <w:rFonts w:ascii="Calibri" w:hAnsi="Calibri"/>
-                <w:sz w:val="20"/>
-              </w:rPr>
-              <w:t xml:space="default">21 (4.9%)</w:t>
+              <w:t xml:space="default">    Class 3</w:t>
+            </w:r>
+          </w:p>
+        </w:tc>
+        <w:tc>
+          <w:tcPr>
+            <w:tcBorders>
+              <w:top w:val="single" w:space="0" w:color="D3D3D3"/>
+              <w:bottom w:val="single" w:space="0" w:color="D3D3D3"/>
+              <w:start w:val="single" w:space="0" w:color="D3D3D3"/>
+              <w:end w:val="single" w:space="0" w:color="D3D3D3"/>
+            </w:tcBorders>
+          </w:tcPr>
+          <w:p>
+            <w:pPr>
+              <w:spacing w:before="0" w:after="60"/>
+              <w:keepNext/>
+              <w:jc w:val="center"/>
+            </w:pPr>
+            <w:r>
+              <w:rPr>
+                <w:rFonts w:ascii="Calibri" w:hAnsi="Calibri"/>
+                <w:sz w:val="20"/>
+              </w:rPr>
+              <w:t xml:space="default">147 (2.1%)</w:t>
+            </w:r>
+          </w:p>
+        </w:tc>
+        <w:tc>
+          <w:tcPr>
+            <w:tcBorders>
+              <w:top w:val="single" w:space="0" w:color="D3D3D3"/>
+              <w:bottom w:val="single" w:space="0" w:color="D3D3D3"/>
+              <w:start w:val="single" w:space="0" w:color="D3D3D3"/>
+              <w:end w:val="single" w:space="0" w:color="D3D3D3"/>
+            </w:tcBorders>
+          </w:tcPr>
+          <w:p>
+            <w:pPr>
+              <w:spacing w:before="0" w:after="60"/>
+              <w:keepNext/>
+              <w:jc w:val="center"/>
+            </w:pPr>
+            <w:r>
+              <w:rPr>
+                <w:rFonts w:ascii="Calibri" w:hAnsi="Calibri"/>
+                <w:sz w:val="20"/>
+              </w:rPr>
+              <w:t xml:space="default">138 (2.1%)</w:t>
+            </w:r>
+          </w:p>
+        </w:tc>
+        <w:tc>
+          <w:tcPr>
+            <w:tcBorders>
+              <w:top w:val="single" w:space="0" w:color="D3D3D3"/>
+              <w:bottom w:val="single" w:space="0" w:color="D3D3D3"/>
+              <w:start w:val="single" w:space="0" w:color="D3D3D3"/>
+              <w:end w:val="single" w:space="0" w:color="D3D3D3"/>
+            </w:tcBorders>
+          </w:tcPr>
+          <w:p>
+            <w:pPr>
+              <w:spacing w:before="0" w:after="60"/>
+              <w:keepNext/>
+              <w:jc w:val="center"/>
+            </w:pPr>
+            <w:r>
+              <w:rPr>
+                <w:rFonts w:ascii="Calibri" w:hAnsi="Calibri"/>
+                <w:sz w:val="20"/>
+              </w:rPr>
+              <w:t xml:space="default">9 (2.1%)</w:t>
             </w:r>
           </w:p>
         </w:tc>
@@ -6703,79 +6692,79 @@
                 <w:rFonts w:ascii="Calibri" w:hAnsi="Calibri"/>
                 <w:sz w:val="20"/>
               </w:rPr>
-              <w:t xml:space="default">    Unknown</w:t>
-            </w:r>
-          </w:p>
-        </w:tc>
-        <w:tc>
-          <w:tcPr>
-            <w:tcBorders>
-              <w:top w:val="single" w:space="0" w:color="D3D3D3"/>
-              <w:bottom w:val="single" w:space="0" w:color="D3D3D3"/>
-              <w:start w:val="single" w:space="0" w:color="D3D3D3"/>
-              <w:end w:val="single" w:space="0" w:color="D3D3D3"/>
-            </w:tcBorders>
-          </w:tcPr>
-          <w:p>
-            <w:pPr>
-              <w:spacing w:before="0" w:after="60"/>
-              <w:keepNext/>
-              <w:jc w:val="center"/>
-            </w:pPr>
-            <w:r>
-              <w:rPr>
-                <w:rFonts w:ascii="Calibri" w:hAnsi="Calibri"/>
-                <w:sz w:val="20"/>
-              </w:rPr>
-              <w:t xml:space="default">123</w:t>
-            </w:r>
-          </w:p>
-        </w:tc>
-        <w:tc>
-          <w:tcPr>
-            <w:tcBorders>
-              <w:top w:val="single" w:space="0" w:color="D3D3D3"/>
-              <w:bottom w:val="single" w:space="0" w:color="D3D3D3"/>
-              <w:start w:val="single" w:space="0" w:color="D3D3D3"/>
-              <w:end w:val="single" w:space="0" w:color="D3D3D3"/>
-            </w:tcBorders>
-          </w:tcPr>
-          <w:p>
-            <w:pPr>
-              <w:spacing w:before="0" w:after="60"/>
-              <w:keepNext/>
-              <w:jc w:val="center"/>
-            </w:pPr>
-            <w:r>
-              <w:rPr>
-                <w:rFonts w:ascii="Calibri" w:hAnsi="Calibri"/>
-                <w:sz w:val="20"/>
-              </w:rPr>
-              <w:t xml:space="default">114</w:t>
-            </w:r>
-          </w:p>
-        </w:tc>
-        <w:tc>
-          <w:tcPr>
-            <w:tcBorders>
-              <w:top w:val="single" w:space="0" w:color="D3D3D3"/>
-              <w:bottom w:val="single" w:space="0" w:color="D3D3D3"/>
-              <w:start w:val="single" w:space="0" w:color="D3D3D3"/>
-              <w:end w:val="single" w:space="0" w:color="D3D3D3"/>
-            </w:tcBorders>
-          </w:tcPr>
-          <w:p>
-            <w:pPr>
-              <w:spacing w:before="0" w:after="60"/>
-              <w:keepNext/>
-              <w:jc w:val="center"/>
-            </w:pPr>
-            <w:r>
-              <w:rPr>
-                <w:rFonts w:ascii="Calibri" w:hAnsi="Calibri"/>
-                <w:sz w:val="20"/>
-              </w:rPr>
-              <w:t xml:space="default">9</w:t>
+              <w:t xml:space="default">    Class 4</w:t>
+            </w:r>
+          </w:p>
+        </w:tc>
+        <w:tc>
+          <w:tcPr>
+            <w:tcBorders>
+              <w:top w:val="single" w:space="0" w:color="D3D3D3"/>
+              <w:bottom w:val="single" w:space="0" w:color="D3D3D3"/>
+              <w:start w:val="single" w:space="0" w:color="D3D3D3"/>
+              <w:end w:val="single" w:space="0" w:color="D3D3D3"/>
+            </w:tcBorders>
+          </w:tcPr>
+          <w:p>
+            <w:pPr>
+              <w:spacing w:before="0" w:after="60"/>
+              <w:keepNext/>
+              <w:jc w:val="center"/>
+            </w:pPr>
+            <w:r>
+              <w:rPr>
+                <w:rFonts w:ascii="Calibri" w:hAnsi="Calibri"/>
+                <w:sz w:val="20"/>
+              </w:rPr>
+              <w:t xml:space="default">171 (2.4%)</w:t>
+            </w:r>
+          </w:p>
+        </w:tc>
+        <w:tc>
+          <w:tcPr>
+            <w:tcBorders>
+              <w:top w:val="single" w:space="0" w:color="D3D3D3"/>
+              <w:bottom w:val="single" w:space="0" w:color="D3D3D3"/>
+              <w:start w:val="single" w:space="0" w:color="D3D3D3"/>
+              <w:end w:val="single" w:space="0" w:color="D3D3D3"/>
+            </w:tcBorders>
+          </w:tcPr>
+          <w:p>
+            <w:pPr>
+              <w:spacing w:before="0" w:after="60"/>
+              <w:keepNext/>
+              <w:jc w:val="center"/>
+            </w:pPr>
+            <w:r>
+              <w:rPr>
+                <w:rFonts w:ascii="Calibri" w:hAnsi="Calibri"/>
+                <w:sz w:val="20"/>
+              </w:rPr>
+              <w:t xml:space="default">150 (2.3%)</w:t>
+            </w:r>
+          </w:p>
+        </w:tc>
+        <w:tc>
+          <w:tcPr>
+            <w:tcBorders>
+              <w:top w:val="single" w:space="0" w:color="D3D3D3"/>
+              <w:bottom w:val="single" w:space="0" w:color="D3D3D3"/>
+              <w:start w:val="single" w:space="0" w:color="D3D3D3"/>
+              <w:end w:val="single" w:space="0" w:color="D3D3D3"/>
+            </w:tcBorders>
+          </w:tcPr>
+          <w:p>
+            <w:pPr>
+              <w:spacing w:before="0" w:after="60"/>
+              <w:keepNext/>
+              <w:jc w:val="center"/>
+            </w:pPr>
+            <w:r>
+              <w:rPr>
+                <w:rFonts w:ascii="Calibri" w:hAnsi="Calibri"/>
+                <w:sz w:val="20"/>
+              </w:rPr>
+              <w:t xml:space="default">21 (4.9%)</w:t>
             </w:r>
           </w:p>
         </w:tc>
@@ -6810,28 +6799,121 @@
         </w:trPr>
         <w:tc>
           <w:tcPr>
-            <w:gridSpan w:val="5"/>
-          </w:tcPr>
-          <w:p>
-            <w:pPr>
-              <w:spacing w:before="0" w:after="60"/>
-              <w:keepNext/>
-            </w:pPr>
-            <w:r>
-              <w:rPr>
-                <w:vertAlign w:val="superscript"/>
-                <w:i/>
-                <w:rFonts w:ascii="Calibri" w:hAnsi="Calibri"/>
-                <w:sz w:val="20"/>
-              </w:rPr>
-              <w:t xml:space="default">1</w:t>
-            </w:r>
-            <w:r>
-              <w:rPr>
-                <w:rFonts w:ascii="Calibri" w:hAnsi="Calibri"/>
-                <w:sz w:val="20"/>
-              </w:rPr>
-              <w:t xml:space="default">Median (Q1, Q3); n (%)</w:t>
+            <w:tcBorders>
+              <w:top w:val="single" w:space="0" w:color="D3D3D3"/>
+              <w:bottom w:val="single" w:space="0" w:color="D3D3D3"/>
+              <w:start w:val="single" w:space="0" w:color="D3D3D3"/>
+              <w:end w:val="single" w:space="0" w:color="D3D3D3"/>
+            </w:tcBorders>
+          </w:tcPr>
+          <w:p>
+            <w:pPr>
+              <w:spacing w:before="0" w:after="60"/>
+              <w:keepNext/>
+              <w:jc w:val="start"/>
+            </w:pPr>
+            <w:r>
+              <w:rPr>
+                <w:rFonts w:ascii="Calibri" w:hAnsi="Calibri"/>
+                <w:sz w:val="20"/>
+              </w:rPr>
+              <w:t xml:space="default">    Unknown</w:t>
+            </w:r>
+          </w:p>
+        </w:tc>
+        <w:tc>
+          <w:tcPr>
+            <w:tcBorders>
+              <w:top w:val="single" w:space="0" w:color="D3D3D3"/>
+              <w:bottom w:val="single" w:space="0" w:color="D3D3D3"/>
+              <w:start w:val="single" w:space="0" w:color="D3D3D3"/>
+              <w:end w:val="single" w:space="0" w:color="D3D3D3"/>
+            </w:tcBorders>
+          </w:tcPr>
+          <w:p>
+            <w:pPr>
+              <w:spacing w:before="0" w:after="60"/>
+              <w:keepNext/>
+              <w:jc w:val="center"/>
+            </w:pPr>
+            <w:r>
+              <w:rPr>
+                <w:rFonts w:ascii="Calibri" w:hAnsi="Calibri"/>
+                <w:sz w:val="20"/>
+              </w:rPr>
+              <w:t xml:space="default">123</w:t>
+            </w:r>
+          </w:p>
+        </w:tc>
+        <w:tc>
+          <w:tcPr>
+            <w:tcBorders>
+              <w:top w:val="single" w:space="0" w:color="D3D3D3"/>
+              <w:bottom w:val="single" w:space="0" w:color="D3D3D3"/>
+              <w:start w:val="single" w:space="0" w:color="D3D3D3"/>
+              <w:end w:val="single" w:space="0" w:color="D3D3D3"/>
+            </w:tcBorders>
+          </w:tcPr>
+          <w:p>
+            <w:pPr>
+              <w:spacing w:before="0" w:after="60"/>
+              <w:keepNext/>
+              <w:jc w:val="center"/>
+            </w:pPr>
+            <w:r>
+              <w:rPr>
+                <w:rFonts w:ascii="Calibri" w:hAnsi="Calibri"/>
+                <w:sz w:val="20"/>
+              </w:rPr>
+              <w:t xml:space="default">114</w:t>
+            </w:r>
+          </w:p>
+        </w:tc>
+        <w:tc>
+          <w:tcPr>
+            <w:tcBorders>
+              <w:top w:val="single" w:space="0" w:color="D3D3D3"/>
+              <w:bottom w:val="single" w:space="0" w:color="D3D3D3"/>
+              <w:start w:val="single" w:space="0" w:color="D3D3D3"/>
+              <w:end w:val="single" w:space="0" w:color="D3D3D3"/>
+            </w:tcBorders>
+          </w:tcPr>
+          <w:p>
+            <w:pPr>
+              <w:spacing w:before="0" w:after="60"/>
+              <w:keepNext/>
+              <w:jc w:val="center"/>
+            </w:pPr>
+            <w:r>
+              <w:rPr>
+                <w:rFonts w:ascii="Calibri" w:hAnsi="Calibri"/>
+                <w:sz w:val="20"/>
+              </w:rPr>
+              <w:t xml:space="default">9</w:t>
+            </w:r>
+          </w:p>
+        </w:tc>
+        <w:tc>
+          <w:tcPr>
+            <w:tcBorders>
+              <w:top w:val="single" w:space="0" w:color="D3D3D3"/>
+              <w:bottom w:val="single" w:space="0" w:color="D3D3D3"/>
+              <w:start w:val="single" w:space="0" w:color="D3D3D3"/>
+              <w:end w:val="single" w:space="0" w:color="D3D3D3"/>
+            </w:tcBorders>
+          </w:tcPr>
+          <w:p>
+            <w:pPr>
+              <w:spacing w:before="0" w:after="60"/>
+              <w:keepNext/>
+              <w:jc w:val="center"/>
+            </w:pPr>
+            <w:r>
+              <w:rPr>
+                <w:rFonts w:ascii="Calibri" w:hAnsi="Calibri"/>
+                <w:sz w:val="20"/>
+              </w:rPr>
+              <w:t xml:space="default"/>
             </w:r>
           </w:p>
         </w:tc>
@@ -6856,14 +6938,14 @@
                 <w:rFonts w:ascii="Calibri" w:hAnsi="Calibri"/>
                 <w:sz w:val="20"/>
               </w:rPr>
-              <w:t xml:space="default">2</w:t>
-            </w:r>
-            <w:r>
-              <w:rPr>
-                <w:rFonts w:ascii="Calibri" w:hAnsi="Calibri"/>
-                <w:sz w:val="20"/>
-              </w:rPr>
-              <w:t xml:space="default">Wilcoxon rank sum test; Pearson's Chi-squared test; Fisher's exact test</w:t>
+              <w:t xml:space="default">1</w:t>
+            </w:r>
+            <w:r>
+              <w:rPr>
+                <w:rFonts w:ascii="Calibri" w:hAnsi="Calibri"/>
+                <w:sz w:val="20"/>
+              </w:rPr>
+              <w:t xml:space="default">Median (Q1, Q3); n (%)</w:t>
             </w:r>
           </w:p>
         </w:tc>
@@ -7117,15 +7199,6 @@
               </w:rPr>
               <w:t xml:space="preserve">p-value</w:t>
             </w:r>
-            <w:r>
-              <w:rPr>
-                <w:vertAlign w:val="superscript"/>
-                <w:i/>
-                <w:rFonts w:ascii="Calibri" w:hAnsi="Calibri"/>
-                <w:sz w:val="20"/>
-              </w:rPr>
-              <w:t xml:space="default">2</w:t>
-            </w:r>
           </w:p>
         </w:tc>
       </w:tr>
@@ -7249,7 +7322,7 @@
                 <w:rFonts w:ascii="Calibri" w:hAnsi="Calibri"/>
                 <w:sz w:val="20"/>
               </w:rPr>
-              <w:t xml:space="default">0.016</w:t>
+              <w:t xml:space="default"/>
             </w:r>
           </w:p>
         </w:tc>
@@ -7374,7 +7447,7 @@
                 <w:rFonts w:ascii="Calibri" w:hAnsi="Calibri"/>
                 <w:sz w:val="20"/>
               </w:rPr>
-              <w:t xml:space="default">0.2</w:t>
+              <w:t xml:space="default"/>
             </w:r>
           </w:p>
         </w:tc>
@@ -7749,7 +7822,7 @@
                 <w:rFonts w:ascii="Calibri" w:hAnsi="Calibri"/>
                 <w:sz w:val="20"/>
               </w:rPr>
-              <w:t xml:space="default">0.12</w:t>
+              <w:t xml:space="default"/>
             </w:r>
           </w:p>
         </w:tc>
@@ -8374,7 +8447,7 @@
                 <w:rFonts w:ascii="Calibri" w:hAnsi="Calibri"/>
                 <w:sz w:val="20"/>
               </w:rPr>
-              <w:t xml:space="default">0.8</w:t>
+              <w:t xml:space="default"/>
             </w:r>
           </w:p>
         </w:tc>
@@ -8499,7 +8572,7 @@
                 <w:rFonts w:ascii="Calibri" w:hAnsi="Calibri"/>
                 <w:sz w:val="20"/>
               </w:rPr>
-              <w:t xml:space="default">&lt;0.001</w:t>
+              <w:t xml:space="default"/>
             </w:r>
           </w:p>
         </w:tc>
@@ -9749,7 +9822,7 @@
                 <w:rFonts w:ascii="Calibri" w:hAnsi="Calibri"/>
                 <w:sz w:val="20"/>
               </w:rPr>
-              <w:t xml:space="default">&lt;0.001</w:t>
+              <w:t xml:space="default"/>
             </w:r>
           </w:p>
         </w:tc>
@@ -9874,7 +9947,7 @@
                 <w:rFonts w:ascii="Calibri" w:hAnsi="Calibri"/>
                 <w:sz w:val="20"/>
               </w:rPr>
-              <w:t xml:space="default">&lt;0.001</w:t>
+              <w:t xml:space="default"/>
             </w:r>
           </w:p>
         </w:tc>
@@ -9999,7 +10072,7 @@
                 <w:rFonts w:ascii="Calibri" w:hAnsi="Calibri"/>
                 <w:sz w:val="20"/>
               </w:rPr>
-              <w:t xml:space="default">0.004</w:t>
+              <w:t xml:space="default"/>
             </w:r>
           </w:p>
         </w:tc>
@@ -10624,7 +10697,7 @@
                 <w:rFonts w:ascii="Calibri" w:hAnsi="Calibri"/>
                 <w:sz w:val="20"/>
               </w:rPr>
-              <w:t xml:space="default">0.028</w:t>
+              <w:t xml:space="default"/>
             </w:r>
           </w:p>
         </w:tc>
@@ -11157,38 +11230,6 @@
                 <w:sz w:val="20"/>
               </w:rPr>
               <w:t xml:space="default">Median (Q1, Q3); n (%)</w:t>
-            </w:r>
-          </w:p>
-        </w:tc>
-      </w:tr>
-      <w:tr>
-        <w:trPr>
-          <w:cantSplit/>
-        </w:trPr>
-        <w:tc>
-          <w:tcPr>
-            <w:gridSpan w:val="5"/>
-          </w:tcPr>
-          <w:p>
-            <w:pPr>
-              <w:spacing w:before="0" w:after="60"/>
-              <w:keepNext/>
-            </w:pPr>
-            <w:r>
-              <w:rPr>
-                <w:vertAlign w:val="superscript"/>
-                <w:i/>
-                <w:rFonts w:ascii="Calibri" w:hAnsi="Calibri"/>
-                <w:sz w:val="20"/>
-              </w:rPr>
-              <w:t xml:space="default">2</w:t>
-            </w:r>
-            <w:r>
-              <w:rPr>
-                <w:rFonts w:ascii="Calibri" w:hAnsi="Calibri"/>
-                <w:sz w:val="20"/>
-              </w:rPr>
-              <w:t xml:space="default">Wilcoxon rank sum test; Pearson's Chi-squared test; Fisher's exact test</w:t>
             </w:r>
           </w:p>
         </w:tc>
@@ -22582,7 +22623,7 @@
     <w:name w:val="ConstantTok"/>
     <w:basedOn w:val="VerbatimChar"/>
     <w:rPr>
-      <w:color w:val="8f5902"/>
+      <w:color w:val="000000"/>
       <w:shd w:val="clear" w:fill="f8f8f8"/>
     </w:rPr>
   </w:style>
@@ -22598,9 +22639,8 @@
     <w:name w:val="SpecialCharTok"/>
     <w:basedOn w:val="VerbatimChar"/>
     <w:rPr>
-      <w:color w:val="ce5c00"/>
+      <w:color w:val="000000"/>
       <w:shd w:val="clear" w:fill="f8f8f8"/>
-      <w:b/>
     </w:rPr>
   </w:style>
   <w:style w:type="character" w:customStyle="1" w:styleId="StringTok">
@@ -22685,9 +22725,8 @@
     <w:name w:val="FunctionTok"/>
     <w:basedOn w:val="VerbatimChar"/>
     <w:rPr>
-      <w:color w:val="204a87"/>
+      <w:color w:val="000000"/>
       <w:shd w:val="clear" w:fill="f8f8f8"/>
-      <w:b/>
     </w:rPr>
   </w:style>
   <w:style w:type="character" w:customStyle="1" w:styleId="VariableTok">
@@ -22743,7 +22782,7 @@
     <w:name w:val="AttributeTok"/>
     <w:basedOn w:val="VerbatimChar"/>
     <w:rPr>
-      <w:color w:val="204a87"/>
+      <w:color w:val="c4a000"/>
       <w:shd w:val="clear" w:fill="f8f8f8"/>
     </w:rPr>
   </w:style>

</xml_diff>

<commit_message>
tillbaka för att jag tog bort innan, men det ändrade ingenting i knitt versionen så vill inte råka förstöra något aannat
</commit_message>
<xml_diff>
--- a/manuscript.docx
+++ b/manuscript.docx
@@ -11855,55 +11855,55 @@
                 <w:rFonts w:ascii="Calibri" w:hAnsi="Calibri"/>
                 <w:sz w:val="20"/>
               </w:rPr>
-              <w:t xml:space="default">72 / 1,413 (5.1%)</w:t>
-            </w:r>
-          </w:p>
-        </w:tc>
-        <w:tc>
-          <w:tcPr>
-            <w:tcBorders>
-              <w:top w:val="single" w:space="0" w:color="D3D3D3"/>
-              <w:bottom w:val="single" w:space="0" w:color="D3D3D3"/>
-              <w:start w:val="single" w:space="0" w:color="D3D3D3"/>
-              <w:end w:val="single" w:space="0" w:color="D3D3D3"/>
-            </w:tcBorders>
-          </w:tcPr>
-          <w:p>
-            <w:pPr>
-              <w:spacing w:before="0" w:after="60"/>
-              <w:keepNext/>
-              <w:jc w:val="center"/>
-            </w:pPr>
-            <w:r>
-              <w:rPr>
-                <w:rFonts w:ascii="Calibri" w:hAnsi="Calibri"/>
-                <w:sz w:val="20"/>
-              </w:rPr>
-              <w:t xml:space="default">—</w:t>
-            </w:r>
-          </w:p>
-        </w:tc>
-        <w:tc>
-          <w:tcPr>
-            <w:tcBorders>
-              <w:top w:val="single" w:space="0" w:color="D3D3D3"/>
-              <w:bottom w:val="single" w:space="0" w:color="D3D3D3"/>
-              <w:start w:val="single" w:space="0" w:color="D3D3D3"/>
-              <w:end w:val="single" w:space="0" w:color="D3D3D3"/>
-            </w:tcBorders>
-          </w:tcPr>
-          <w:p>
-            <w:pPr>
-              <w:spacing w:before="0" w:after="60"/>
-              <w:keepNext/>
-              <w:jc w:val="center"/>
-            </w:pPr>
-            <w:r>
-              <w:rPr>
-                <w:rFonts w:ascii="Calibri" w:hAnsi="Calibri"/>
-                <w:sz w:val="20"/>
-              </w:rPr>
-              <w:t xml:space="default">—</w:t>
+              <w:t xml:space="default"/>
+            </w:r>
+          </w:p>
+        </w:tc>
+        <w:tc>
+          <w:tcPr>
+            <w:tcBorders>
+              <w:top w:val="single" w:space="0" w:color="D3D3D3"/>
+              <w:bottom w:val="single" w:space="0" w:color="D3D3D3"/>
+              <w:start w:val="single" w:space="0" w:color="D3D3D3"/>
+              <w:end w:val="single" w:space="0" w:color="D3D3D3"/>
+            </w:tcBorders>
+          </w:tcPr>
+          <w:p>
+            <w:pPr>
+              <w:spacing w:before="0" w:after="60"/>
+              <w:keepNext/>
+              <w:jc w:val="center"/>
+            </w:pPr>
+            <w:r>
+              <w:rPr>
+                <w:rFonts w:ascii="Calibri" w:hAnsi="Calibri"/>
+                <w:sz w:val="20"/>
+              </w:rPr>
+              <w:t xml:space="default"/>
+            </w:r>
+          </w:p>
+        </w:tc>
+        <w:tc>
+          <w:tcPr>
+            <w:tcBorders>
+              <w:top w:val="single" w:space="0" w:color="D3D3D3"/>
+              <w:bottom w:val="single" w:space="0" w:color="D3D3D3"/>
+              <w:start w:val="single" w:space="0" w:color="D3D3D3"/>
+              <w:end w:val="single" w:space="0" w:color="D3D3D3"/>
+            </w:tcBorders>
+          </w:tcPr>
+          <w:p>
+            <w:pPr>
+              <w:spacing w:before="0" w:after="60"/>
+              <w:keepNext/>
+              <w:jc w:val="center"/>
+            </w:pPr>
+            <w:r>
+              <w:rPr>
+                <w:rFonts w:ascii="Calibri" w:hAnsi="Calibri"/>
+                <w:sz w:val="20"/>
+              </w:rPr>
+              <w:t xml:space="default"/>
             </w:r>
           </w:p>
         </w:tc>
@@ -12124,79 +12124,79 @@
                 <w:rFonts w:ascii="Calibri" w:hAnsi="Calibri"/>
                 <w:sz w:val="20"/>
               </w:rPr>
-              <w:t xml:space="default">209 / 3,506 (6.0%)</w:t>
-            </w:r>
-          </w:p>
-        </w:tc>
-        <w:tc>
-          <w:tcPr>
-            <w:tcBorders>
-              <w:top w:val="single" w:space="0" w:color="D3D3D3"/>
-              <w:bottom w:val="single" w:space="0" w:color="D3D3D3"/>
-              <w:start w:val="single" w:space="0" w:color="D3D3D3"/>
-              <w:end w:val="single" w:space="0" w:color="D3D3D3"/>
-            </w:tcBorders>
-          </w:tcPr>
-          <w:p>
-            <w:pPr>
-              <w:spacing w:before="0" w:after="60"/>
-              <w:keepNext/>
-              <w:jc w:val="center"/>
-            </w:pPr>
-            <w:r>
-              <w:rPr>
-                <w:rFonts w:ascii="Calibri" w:hAnsi="Calibri"/>
-                <w:sz w:val="20"/>
-              </w:rPr>
-              <w:t xml:space="default">1.10</w:t>
-            </w:r>
-          </w:p>
-        </w:tc>
-        <w:tc>
-          <w:tcPr>
-            <w:tcBorders>
-              <w:top w:val="single" w:space="0" w:color="D3D3D3"/>
-              <w:bottom w:val="single" w:space="0" w:color="D3D3D3"/>
-              <w:start w:val="single" w:space="0" w:color="D3D3D3"/>
-              <w:end w:val="single" w:space="0" w:color="D3D3D3"/>
-            </w:tcBorders>
-          </w:tcPr>
-          <w:p>
-            <w:pPr>
-              <w:spacing w:before="0" w:after="60"/>
-              <w:keepNext/>
-              <w:jc w:val="center"/>
-            </w:pPr>
-            <w:r>
-              <w:rPr>
-                <w:rFonts w:ascii="Calibri" w:hAnsi="Calibri"/>
-                <w:sz w:val="20"/>
-              </w:rPr>
-              <w:t xml:space="default">0.84, 1.48</w:t>
-            </w:r>
-          </w:p>
-        </w:tc>
-        <w:tc>
-          <w:tcPr>
-            <w:tcBorders>
-              <w:top w:val="single" w:space="0" w:color="D3D3D3"/>
-              <w:bottom w:val="single" w:space="0" w:color="D3D3D3"/>
-              <w:start w:val="single" w:space="0" w:color="D3D3D3"/>
-              <w:end w:val="single" w:space="0" w:color="D3D3D3"/>
-            </w:tcBorders>
-          </w:tcPr>
-          <w:p>
-            <w:pPr>
-              <w:spacing w:before="0" w:after="60"/>
-              <w:keepNext/>
-              <w:jc w:val="center"/>
-            </w:pPr>
-            <w:r>
-              <w:rPr>
-                <w:rFonts w:ascii="Calibri" w:hAnsi="Calibri"/>
-                <w:sz w:val="20"/>
-              </w:rPr>
-              <w:t xml:space="default">0.5</w:t>
+              <w:t xml:space="default"/>
+            </w:r>
+          </w:p>
+        </w:tc>
+        <w:tc>
+          <w:tcPr>
+            <w:tcBorders>
+              <w:top w:val="single" w:space="0" w:color="D3D3D3"/>
+              <w:bottom w:val="single" w:space="0" w:color="D3D3D3"/>
+              <w:start w:val="single" w:space="0" w:color="D3D3D3"/>
+              <w:end w:val="single" w:space="0" w:color="D3D3D3"/>
+            </w:tcBorders>
+          </w:tcPr>
+          <w:p>
+            <w:pPr>
+              <w:spacing w:before="0" w:after="60"/>
+              <w:keepNext/>
+              <w:jc w:val="center"/>
+            </w:pPr>
+            <w:r>
+              <w:rPr>
+                <w:rFonts w:ascii="Calibri" w:hAnsi="Calibri"/>
+                <w:sz w:val="20"/>
+              </w:rPr>
+              <w:t xml:space="default"/>
+            </w:r>
+          </w:p>
+        </w:tc>
+        <w:tc>
+          <w:tcPr>
+            <w:tcBorders>
+              <w:top w:val="single" w:space="0" w:color="D3D3D3"/>
+              <w:bottom w:val="single" w:space="0" w:color="D3D3D3"/>
+              <w:start w:val="single" w:space="0" w:color="D3D3D3"/>
+              <w:end w:val="single" w:space="0" w:color="D3D3D3"/>
+            </w:tcBorders>
+          </w:tcPr>
+          <w:p>
+            <w:pPr>
+              <w:spacing w:before="0" w:after="60"/>
+              <w:keepNext/>
+              <w:jc w:val="center"/>
+            </w:pPr>
+            <w:r>
+              <w:rPr>
+                <w:rFonts w:ascii="Calibri" w:hAnsi="Calibri"/>
+                <w:sz w:val="20"/>
+              </w:rPr>
+              <w:t xml:space="default"/>
+            </w:r>
+          </w:p>
+        </w:tc>
+        <w:tc>
+          <w:tcPr>
+            <w:tcBorders>
+              <w:top w:val="single" w:space="0" w:color="D3D3D3"/>
+              <w:bottom w:val="single" w:space="0" w:color="D3D3D3"/>
+              <w:start w:val="single" w:space="0" w:color="D3D3D3"/>
+              <w:end w:val="single" w:space="0" w:color="D3D3D3"/>
+            </w:tcBorders>
+          </w:tcPr>
+          <w:p>
+            <w:pPr>
+              <w:spacing w:before="0" w:after="60"/>
+              <w:keepNext/>
+              <w:jc w:val="center"/>
+            </w:pPr>
+            <w:r>
+              <w:rPr>
+                <w:rFonts w:ascii="Calibri" w:hAnsi="Calibri"/>
+                <w:sz w:val="20"/>
+              </w:rPr>
+              <w:t xml:space="default"/>
             </w:r>
           </w:p>
         </w:tc>
@@ -13811,6 +13811,813 @@
                 <w:sz w:val="20"/>
               </w:rPr>
               <w:t xml:space="default">0.4</w:t>
+            </w:r>
+          </w:p>
+        </w:tc>
+      </w:tr>
+      <w:tr>
+        <w:trPr>
+          <w:cantSplit/>
+        </w:trPr>
+        <w:tc>
+          <w:tcPr>
+            <w:tcBorders>
+              <w:top w:val="single" w:space="0" w:color="D3D3D3"/>
+              <w:bottom w:val="single" w:space="0" w:color="D3D3D3"/>
+              <w:start w:val="single" w:space="0" w:color="D3D3D3"/>
+              <w:end w:val="single" w:space="0" w:color="D3D3D3"/>
+            </w:tcBorders>
+          </w:tcPr>
+          <w:p>
+            <w:pPr>
+              <w:spacing w:before="0" w:after="60"/>
+              <w:keepNext/>
+              <w:jc w:val="start"/>
+            </w:pPr>
+            <w:r>
+              <w:rPr>
+                <w:rFonts w:ascii="Calibri" w:hAnsi="Calibri"/>
+                <w:sz w:val="20"/>
+              </w:rPr>
+              <w:t xml:space="default">Gender</w:t>
+            </w:r>
+          </w:p>
+        </w:tc>
+        <w:tc>
+          <w:tcPr>
+            <w:tcBorders>
+              <w:top w:val="single" w:space="0" w:color="D3D3D3"/>
+              <w:bottom w:val="single" w:space="0" w:color="D3D3D3"/>
+              <w:start w:val="single" w:space="0" w:color="D3D3D3"/>
+              <w:end w:val="single" w:space="0" w:color="D3D3D3"/>
+            </w:tcBorders>
+          </w:tcPr>
+          <w:p>
+            <w:pPr>
+              <w:spacing w:before="0" w:after="60"/>
+              <w:keepNext/>
+              <w:jc w:val="center"/>
+            </w:pPr>
+            <w:r>
+              <w:rPr>
+                <w:rFonts w:ascii="Calibri" w:hAnsi="Calibri"/>
+                <w:sz w:val="20"/>
+              </w:rPr>
+              <w:t xml:space="default"/>
+            </w:r>
+          </w:p>
+        </w:tc>
+        <w:tc>
+          <w:tcPr>
+            <w:tcBorders>
+              <w:top w:val="single" w:space="0" w:color="D3D3D3"/>
+              <w:bottom w:val="single" w:space="0" w:color="D3D3D3"/>
+              <w:start w:val="single" w:space="0" w:color="D3D3D3"/>
+              <w:end w:val="single" w:space="0" w:color="D3D3D3"/>
+            </w:tcBorders>
+          </w:tcPr>
+          <w:p>
+            <w:pPr>
+              <w:spacing w:before="0" w:after="60"/>
+              <w:keepNext/>
+              <w:jc w:val="center"/>
+            </w:pPr>
+            <w:r>
+              <w:rPr>
+                <w:rFonts w:ascii="Calibri" w:hAnsi="Calibri"/>
+                <w:sz w:val="20"/>
+              </w:rPr>
+              <w:t xml:space="default"/>
+            </w:r>
+          </w:p>
+        </w:tc>
+        <w:tc>
+          <w:tcPr>
+            <w:tcBorders>
+              <w:top w:val="single" w:space="0" w:color="D3D3D3"/>
+              <w:bottom w:val="single" w:space="0" w:color="D3D3D3"/>
+              <w:start w:val="single" w:space="0" w:color="D3D3D3"/>
+              <w:end w:val="single" w:space="0" w:color="D3D3D3"/>
+            </w:tcBorders>
+          </w:tcPr>
+          <w:p>
+            <w:pPr>
+              <w:spacing w:before="0" w:after="60"/>
+              <w:keepNext/>
+              <w:jc w:val="center"/>
+            </w:pPr>
+            <w:r>
+              <w:rPr>
+                <w:rFonts w:ascii="Calibri" w:hAnsi="Calibri"/>
+                <w:sz w:val="20"/>
+              </w:rPr>
+              <w:t xml:space="default"/>
+            </w:r>
+          </w:p>
+        </w:tc>
+        <w:tc>
+          <w:tcPr>
+            <w:tcBorders>
+              <w:top w:val="single" w:space="0" w:color="D3D3D3"/>
+              <w:bottom w:val="single" w:space="0" w:color="D3D3D3"/>
+              <w:start w:val="single" w:space="0" w:color="D3D3D3"/>
+              <w:end w:val="single" w:space="0" w:color="D3D3D3"/>
+            </w:tcBorders>
+          </w:tcPr>
+          <w:p>
+            <w:pPr>
+              <w:spacing w:before="0" w:after="60"/>
+              <w:keepNext/>
+              <w:jc w:val="center"/>
+            </w:pPr>
+            <w:r>
+              <w:rPr>
+                <w:rFonts w:ascii="Calibri" w:hAnsi="Calibri"/>
+                <w:sz w:val="20"/>
+              </w:rPr>
+              <w:t xml:space="default"/>
+            </w:r>
+          </w:p>
+        </w:tc>
+        <w:tc>
+          <w:tcPr>
+            <w:tcBorders>
+              <w:top w:val="single" w:space="0" w:color="D3D3D3"/>
+              <w:bottom w:val="single" w:space="0" w:color="D3D3D3"/>
+              <w:start w:val="single" w:space="0" w:color="D3D3D3"/>
+              <w:end w:val="single" w:space="0" w:color="D3D3D3"/>
+            </w:tcBorders>
+          </w:tcPr>
+          <w:p>
+            <w:pPr>
+              <w:spacing w:before="0" w:after="60"/>
+              <w:keepNext/>
+              <w:jc w:val="center"/>
+            </w:pPr>
+            <w:r>
+              <w:rPr>
+                <w:rFonts w:ascii="Calibri" w:hAnsi="Calibri"/>
+                <w:sz w:val="20"/>
+              </w:rPr>
+              <w:t xml:space="default"/>
+            </w:r>
+          </w:p>
+        </w:tc>
+        <w:tc>
+          <w:tcPr>
+            <w:tcBorders>
+              <w:top w:val="single" w:space="0" w:color="D3D3D3"/>
+              <w:bottom w:val="single" w:space="0" w:color="D3D3D3"/>
+              <w:start w:val="single" w:space="0" w:color="D3D3D3"/>
+              <w:end w:val="single" w:space="0" w:color="D3D3D3"/>
+            </w:tcBorders>
+          </w:tcPr>
+          <w:p>
+            <w:pPr>
+              <w:spacing w:before="0" w:after="60"/>
+              <w:keepNext/>
+              <w:jc w:val="center"/>
+            </w:pPr>
+            <w:r>
+              <w:rPr>
+                <w:rFonts w:ascii="Calibri" w:hAnsi="Calibri"/>
+                <w:sz w:val="20"/>
+              </w:rPr>
+              <w:t xml:space="default"/>
+            </w:r>
+          </w:p>
+        </w:tc>
+        <w:tc>
+          <w:tcPr>
+            <w:tcBorders>
+              <w:top w:val="single" w:space="0" w:color="D3D3D3"/>
+              <w:bottom w:val="single" w:space="0" w:color="D3D3D3"/>
+              <w:start w:val="single" w:space="0" w:color="D3D3D3"/>
+              <w:end w:val="single" w:space="0" w:color="D3D3D3"/>
+            </w:tcBorders>
+          </w:tcPr>
+          <w:p>
+            <w:pPr>
+              <w:spacing w:before="0" w:after="60"/>
+              <w:keepNext/>
+              <w:jc w:val="center"/>
+            </w:pPr>
+            <w:r>
+              <w:rPr>
+                <w:rFonts w:ascii="Calibri" w:hAnsi="Calibri"/>
+                <w:sz w:val="20"/>
+              </w:rPr>
+              <w:t xml:space="default"/>
+            </w:r>
+          </w:p>
+        </w:tc>
+        <w:tc>
+          <w:tcPr>
+            <w:tcBorders>
+              <w:top w:val="single" w:space="0" w:color="D3D3D3"/>
+              <w:bottom w:val="single" w:space="0" w:color="D3D3D3"/>
+              <w:start w:val="single" w:space="0" w:color="D3D3D3"/>
+              <w:end w:val="single" w:space="0" w:color="D3D3D3"/>
+            </w:tcBorders>
+          </w:tcPr>
+          <w:p>
+            <w:pPr>
+              <w:spacing w:before="0" w:after="60"/>
+              <w:keepNext/>
+              <w:jc w:val="center"/>
+            </w:pPr>
+            <w:r>
+              <w:rPr>
+                <w:rFonts w:ascii="Calibri" w:hAnsi="Calibri"/>
+                <w:sz w:val="20"/>
+              </w:rPr>
+              <w:t xml:space="default"/>
+            </w:r>
+          </w:p>
+        </w:tc>
+        <w:tc>
+          <w:tcPr>
+            <w:tcBorders>
+              <w:top w:val="single" w:space="0" w:color="D3D3D3"/>
+              <w:bottom w:val="single" w:space="0" w:color="D3D3D3"/>
+              <w:start w:val="single" w:space="0" w:color="D3D3D3"/>
+              <w:end w:val="single" w:space="0" w:color="D3D3D3"/>
+            </w:tcBorders>
+          </w:tcPr>
+          <w:p>
+            <w:pPr>
+              <w:spacing w:before="0" w:after="60"/>
+              <w:keepNext/>
+              <w:jc w:val="center"/>
+            </w:pPr>
+            <w:r>
+              <w:rPr>
+                <w:rFonts w:ascii="Calibri" w:hAnsi="Calibri"/>
+                <w:sz w:val="20"/>
+              </w:rPr>
+              <w:t xml:space="default"/>
+            </w:r>
+          </w:p>
+        </w:tc>
+        <w:tc>
+          <w:tcPr>
+            <w:tcBorders>
+              <w:top w:val="single" w:space="0" w:color="D3D3D3"/>
+              <w:bottom w:val="single" w:space="0" w:color="D3D3D3"/>
+              <w:start w:val="single" w:space="0" w:color="D3D3D3"/>
+              <w:end w:val="single" w:space="0" w:color="D3D3D3"/>
+            </w:tcBorders>
+          </w:tcPr>
+          <w:p>
+            <w:pPr>
+              <w:spacing w:before="0" w:after="60"/>
+              <w:keepNext/>
+              <w:jc w:val="center"/>
+            </w:pPr>
+            <w:r>
+              <w:rPr>
+                <w:rFonts w:ascii="Calibri" w:hAnsi="Calibri"/>
+                <w:sz w:val="20"/>
+              </w:rPr>
+              <w:t xml:space="default"/>
+            </w:r>
+          </w:p>
+        </w:tc>
+      </w:tr>
+      <w:tr>
+        <w:trPr>
+          <w:cantSplit/>
+        </w:trPr>
+        <w:tc>
+          <w:tcPr>
+            <w:tcBorders>
+              <w:top w:val="single" w:space="0" w:color="D3D3D3"/>
+              <w:bottom w:val="single" w:space="0" w:color="D3D3D3"/>
+              <w:start w:val="single" w:space="0" w:color="D3D3D3"/>
+              <w:end w:val="single" w:space="0" w:color="D3D3D3"/>
+            </w:tcBorders>
+          </w:tcPr>
+          <w:p>
+            <w:pPr>
+              <w:spacing w:before="0" w:after="60"/>
+              <w:keepNext/>
+              <w:jc w:val="start"/>
+            </w:pPr>
+            <w:r>
+              <w:rPr>
+                <w:rFonts w:ascii="Calibri" w:hAnsi="Calibri"/>
+                <w:sz w:val="20"/>
+              </w:rPr>
+              <w:t xml:space="default">    Female</w:t>
+            </w:r>
+          </w:p>
+        </w:tc>
+        <w:tc>
+          <w:tcPr>
+            <w:tcBorders>
+              <w:top w:val="single" w:space="0" w:color="D3D3D3"/>
+              <w:bottom w:val="single" w:space="0" w:color="D3D3D3"/>
+              <w:start w:val="single" w:space="0" w:color="D3D3D3"/>
+              <w:end w:val="single" w:space="0" w:color="D3D3D3"/>
+            </w:tcBorders>
+          </w:tcPr>
+          <w:p>
+            <w:pPr>
+              <w:spacing w:before="0" w:after="60"/>
+              <w:keepNext/>
+              <w:jc w:val="center"/>
+            </w:pPr>
+            <w:r>
+              <w:rPr>
+                <w:rFonts w:ascii="Calibri" w:hAnsi="Calibri"/>
+                <w:sz w:val="20"/>
+              </w:rPr>
+              <w:t xml:space="default"/>
+            </w:r>
+          </w:p>
+        </w:tc>
+        <w:tc>
+          <w:tcPr>
+            <w:tcBorders>
+              <w:top w:val="single" w:space="0" w:color="D3D3D3"/>
+              <w:bottom w:val="single" w:space="0" w:color="D3D3D3"/>
+              <w:start w:val="single" w:space="0" w:color="D3D3D3"/>
+              <w:end w:val="single" w:space="0" w:color="D3D3D3"/>
+            </w:tcBorders>
+          </w:tcPr>
+          <w:p>
+            <w:pPr>
+              <w:spacing w:before="0" w:after="60"/>
+              <w:keepNext/>
+              <w:jc w:val="center"/>
+            </w:pPr>
+            <w:r>
+              <w:rPr>
+                <w:rFonts w:ascii="Calibri" w:hAnsi="Calibri"/>
+                <w:sz w:val="20"/>
+              </w:rPr>
+              <w:t xml:space="default"/>
+            </w:r>
+          </w:p>
+        </w:tc>
+        <w:tc>
+          <w:tcPr>
+            <w:tcBorders>
+              <w:top w:val="single" w:space="0" w:color="D3D3D3"/>
+              <w:bottom w:val="single" w:space="0" w:color="D3D3D3"/>
+              <w:start w:val="single" w:space="0" w:color="D3D3D3"/>
+              <w:end w:val="single" w:space="0" w:color="D3D3D3"/>
+            </w:tcBorders>
+          </w:tcPr>
+          <w:p>
+            <w:pPr>
+              <w:spacing w:before="0" w:after="60"/>
+              <w:keepNext/>
+              <w:jc w:val="center"/>
+            </w:pPr>
+            <w:r>
+              <w:rPr>
+                <w:rFonts w:ascii="Calibri" w:hAnsi="Calibri"/>
+                <w:sz w:val="20"/>
+              </w:rPr>
+              <w:t xml:space="default"/>
+            </w:r>
+          </w:p>
+        </w:tc>
+        <w:tc>
+          <w:tcPr>
+            <w:tcBorders>
+              <w:top w:val="single" w:space="0" w:color="D3D3D3"/>
+              <w:bottom w:val="single" w:space="0" w:color="D3D3D3"/>
+              <w:start w:val="single" w:space="0" w:color="D3D3D3"/>
+              <w:end w:val="single" w:space="0" w:color="D3D3D3"/>
+            </w:tcBorders>
+          </w:tcPr>
+          <w:p>
+            <w:pPr>
+              <w:spacing w:before="0" w:after="60"/>
+              <w:keepNext/>
+              <w:jc w:val="center"/>
+            </w:pPr>
+            <w:r>
+              <w:rPr>
+                <w:rFonts w:ascii="Calibri" w:hAnsi="Calibri"/>
+                <w:sz w:val="20"/>
+              </w:rPr>
+              <w:t xml:space="default"/>
+            </w:r>
+          </w:p>
+        </w:tc>
+        <w:tc>
+          <w:tcPr>
+            <w:tcBorders>
+              <w:top w:val="single" w:space="0" w:color="D3D3D3"/>
+              <w:bottom w:val="single" w:space="0" w:color="D3D3D3"/>
+              <w:start w:val="single" w:space="0" w:color="D3D3D3"/>
+              <w:end w:val="single" w:space="0" w:color="D3D3D3"/>
+            </w:tcBorders>
+          </w:tcPr>
+          <w:p>
+            <w:pPr>
+              <w:spacing w:before="0" w:after="60"/>
+              <w:keepNext/>
+              <w:jc w:val="center"/>
+            </w:pPr>
+            <w:r>
+              <w:rPr>
+                <w:rFonts w:ascii="Calibri" w:hAnsi="Calibri"/>
+                <w:sz w:val="20"/>
+              </w:rPr>
+              <w:t xml:space="default"/>
+            </w:r>
+          </w:p>
+        </w:tc>
+        <w:tc>
+          <w:tcPr>
+            <w:tcBorders>
+              <w:top w:val="single" w:space="0" w:color="D3D3D3"/>
+              <w:bottom w:val="single" w:space="0" w:color="D3D3D3"/>
+              <w:start w:val="single" w:space="0" w:color="D3D3D3"/>
+              <w:end w:val="single" w:space="0" w:color="D3D3D3"/>
+            </w:tcBorders>
+          </w:tcPr>
+          <w:p>
+            <w:pPr>
+              <w:spacing w:before="0" w:after="60"/>
+              <w:keepNext/>
+              <w:jc w:val="center"/>
+            </w:pPr>
+            <w:r>
+              <w:rPr>
+                <w:rFonts w:ascii="Calibri" w:hAnsi="Calibri"/>
+                <w:sz w:val="20"/>
+              </w:rPr>
+              <w:t xml:space="default"/>
+            </w:r>
+          </w:p>
+        </w:tc>
+        <w:tc>
+          <w:tcPr>
+            <w:tcBorders>
+              <w:top w:val="single" w:space="0" w:color="D3D3D3"/>
+              <w:bottom w:val="single" w:space="0" w:color="D3D3D3"/>
+              <w:start w:val="single" w:space="0" w:color="D3D3D3"/>
+              <w:end w:val="single" w:space="0" w:color="D3D3D3"/>
+            </w:tcBorders>
+          </w:tcPr>
+          <w:p>
+            <w:pPr>
+              <w:spacing w:before="0" w:after="60"/>
+              <w:keepNext/>
+              <w:jc w:val="center"/>
+            </w:pPr>
+            <w:r>
+              <w:rPr>
+                <w:rFonts w:ascii="Calibri" w:hAnsi="Calibri"/>
+                <w:sz w:val="20"/>
+              </w:rPr>
+              <w:t xml:space="default">72 / 1,413 (5.1%)</w:t>
+            </w:r>
+          </w:p>
+        </w:tc>
+        <w:tc>
+          <w:tcPr>
+            <w:tcBorders>
+              <w:top w:val="single" w:space="0" w:color="D3D3D3"/>
+              <w:bottom w:val="single" w:space="0" w:color="D3D3D3"/>
+              <w:start w:val="single" w:space="0" w:color="D3D3D3"/>
+              <w:end w:val="single" w:space="0" w:color="D3D3D3"/>
+            </w:tcBorders>
+          </w:tcPr>
+          <w:p>
+            <w:pPr>
+              <w:spacing w:before="0" w:after="60"/>
+              <w:keepNext/>
+              <w:jc w:val="center"/>
+            </w:pPr>
+            <w:r>
+              <w:rPr>
+                <w:rFonts w:ascii="Calibri" w:hAnsi="Calibri"/>
+                <w:sz w:val="20"/>
+              </w:rPr>
+              <w:t xml:space="default">—</w:t>
+            </w:r>
+          </w:p>
+        </w:tc>
+        <w:tc>
+          <w:tcPr>
+            <w:tcBorders>
+              <w:top w:val="single" w:space="0" w:color="D3D3D3"/>
+              <w:bottom w:val="single" w:space="0" w:color="D3D3D3"/>
+              <w:start w:val="single" w:space="0" w:color="D3D3D3"/>
+              <w:end w:val="single" w:space="0" w:color="D3D3D3"/>
+            </w:tcBorders>
+          </w:tcPr>
+          <w:p>
+            <w:pPr>
+              <w:spacing w:before="0" w:after="60"/>
+              <w:keepNext/>
+              <w:jc w:val="center"/>
+            </w:pPr>
+            <w:r>
+              <w:rPr>
+                <w:rFonts w:ascii="Calibri" w:hAnsi="Calibri"/>
+                <w:sz w:val="20"/>
+              </w:rPr>
+              <w:t xml:space="default">—</w:t>
+            </w:r>
+          </w:p>
+        </w:tc>
+        <w:tc>
+          <w:tcPr>
+            <w:tcBorders>
+              <w:top w:val="single" w:space="0" w:color="D3D3D3"/>
+              <w:bottom w:val="single" w:space="0" w:color="D3D3D3"/>
+              <w:start w:val="single" w:space="0" w:color="D3D3D3"/>
+              <w:end w:val="single" w:space="0" w:color="D3D3D3"/>
+            </w:tcBorders>
+          </w:tcPr>
+          <w:p>
+            <w:pPr>
+              <w:spacing w:before="0" w:after="60"/>
+              <w:keepNext/>
+              <w:jc w:val="center"/>
+            </w:pPr>
+            <w:r>
+              <w:rPr>
+                <w:rFonts w:ascii="Calibri" w:hAnsi="Calibri"/>
+                <w:sz w:val="20"/>
+              </w:rPr>
+              <w:t xml:space="default"/>
+            </w:r>
+          </w:p>
+        </w:tc>
+      </w:tr>
+      <w:tr>
+        <w:trPr>
+          <w:cantSplit/>
+        </w:trPr>
+        <w:tc>
+          <w:tcPr>
+            <w:tcBorders>
+              <w:top w:val="single" w:space="0" w:color="D3D3D3"/>
+              <w:bottom w:val="single" w:space="0" w:color="D3D3D3"/>
+              <w:start w:val="single" w:space="0" w:color="D3D3D3"/>
+              <w:end w:val="single" w:space="0" w:color="D3D3D3"/>
+            </w:tcBorders>
+          </w:tcPr>
+          <w:p>
+            <w:pPr>
+              <w:spacing w:before="0" w:after="60"/>
+              <w:keepNext/>
+              <w:jc w:val="start"/>
+            </w:pPr>
+            <w:r>
+              <w:rPr>
+                <w:rFonts w:ascii="Calibri" w:hAnsi="Calibri"/>
+                <w:sz w:val="20"/>
+              </w:rPr>
+              <w:t xml:space="default">    Male</w:t>
+            </w:r>
+          </w:p>
+        </w:tc>
+        <w:tc>
+          <w:tcPr>
+            <w:tcBorders>
+              <w:top w:val="single" w:space="0" w:color="D3D3D3"/>
+              <w:bottom w:val="single" w:space="0" w:color="D3D3D3"/>
+              <w:start w:val="single" w:space="0" w:color="D3D3D3"/>
+              <w:end w:val="single" w:space="0" w:color="D3D3D3"/>
+            </w:tcBorders>
+          </w:tcPr>
+          <w:p>
+            <w:pPr>
+              <w:spacing w:before="0" w:after="60"/>
+              <w:keepNext/>
+              <w:jc w:val="center"/>
+            </w:pPr>
+            <w:r>
+              <w:rPr>
+                <w:rFonts w:ascii="Calibri" w:hAnsi="Calibri"/>
+                <w:sz w:val="20"/>
+              </w:rPr>
+              <w:t xml:space="default"/>
+            </w:r>
+          </w:p>
+        </w:tc>
+        <w:tc>
+          <w:tcPr>
+            <w:tcBorders>
+              <w:top w:val="single" w:space="0" w:color="D3D3D3"/>
+              <w:bottom w:val="single" w:space="0" w:color="D3D3D3"/>
+              <w:start w:val="single" w:space="0" w:color="D3D3D3"/>
+              <w:end w:val="single" w:space="0" w:color="D3D3D3"/>
+            </w:tcBorders>
+          </w:tcPr>
+          <w:p>
+            <w:pPr>
+              <w:spacing w:before="0" w:after="60"/>
+              <w:keepNext/>
+              <w:jc w:val="center"/>
+            </w:pPr>
+            <w:r>
+              <w:rPr>
+                <w:rFonts w:ascii="Calibri" w:hAnsi="Calibri"/>
+                <w:sz w:val="20"/>
+              </w:rPr>
+              <w:t xml:space="default"/>
+            </w:r>
+          </w:p>
+        </w:tc>
+        <w:tc>
+          <w:tcPr>
+            <w:tcBorders>
+              <w:top w:val="single" w:space="0" w:color="D3D3D3"/>
+              <w:bottom w:val="single" w:space="0" w:color="D3D3D3"/>
+              <w:start w:val="single" w:space="0" w:color="D3D3D3"/>
+              <w:end w:val="single" w:space="0" w:color="D3D3D3"/>
+            </w:tcBorders>
+          </w:tcPr>
+          <w:p>
+            <w:pPr>
+              <w:spacing w:before="0" w:after="60"/>
+              <w:keepNext/>
+              <w:jc w:val="center"/>
+            </w:pPr>
+            <w:r>
+              <w:rPr>
+                <w:rFonts w:ascii="Calibri" w:hAnsi="Calibri"/>
+                <w:sz w:val="20"/>
+              </w:rPr>
+              <w:t xml:space="default"/>
+            </w:r>
+          </w:p>
+        </w:tc>
+        <w:tc>
+          <w:tcPr>
+            <w:tcBorders>
+              <w:top w:val="single" w:space="0" w:color="D3D3D3"/>
+              <w:bottom w:val="single" w:space="0" w:color="D3D3D3"/>
+              <w:start w:val="single" w:space="0" w:color="D3D3D3"/>
+              <w:end w:val="single" w:space="0" w:color="D3D3D3"/>
+            </w:tcBorders>
+          </w:tcPr>
+          <w:p>
+            <w:pPr>
+              <w:spacing w:before="0" w:after="60"/>
+              <w:keepNext/>
+              <w:jc w:val="center"/>
+            </w:pPr>
+            <w:r>
+              <w:rPr>
+                <w:rFonts w:ascii="Calibri" w:hAnsi="Calibri"/>
+                <w:sz w:val="20"/>
+              </w:rPr>
+              <w:t xml:space="default"/>
+            </w:r>
+          </w:p>
+        </w:tc>
+        <w:tc>
+          <w:tcPr>
+            <w:tcBorders>
+              <w:top w:val="single" w:space="0" w:color="D3D3D3"/>
+              <w:bottom w:val="single" w:space="0" w:color="D3D3D3"/>
+              <w:start w:val="single" w:space="0" w:color="D3D3D3"/>
+              <w:end w:val="single" w:space="0" w:color="D3D3D3"/>
+            </w:tcBorders>
+          </w:tcPr>
+          <w:p>
+            <w:pPr>
+              <w:spacing w:before="0" w:after="60"/>
+              <w:keepNext/>
+              <w:jc w:val="center"/>
+            </w:pPr>
+            <w:r>
+              <w:rPr>
+                <w:rFonts w:ascii="Calibri" w:hAnsi="Calibri"/>
+                <w:sz w:val="20"/>
+              </w:rPr>
+              <w:t xml:space="default"/>
+            </w:r>
+          </w:p>
+        </w:tc>
+        <w:tc>
+          <w:tcPr>
+            <w:tcBorders>
+              <w:top w:val="single" w:space="0" w:color="D3D3D3"/>
+              <w:bottom w:val="single" w:space="0" w:color="D3D3D3"/>
+              <w:start w:val="single" w:space="0" w:color="D3D3D3"/>
+              <w:end w:val="single" w:space="0" w:color="D3D3D3"/>
+            </w:tcBorders>
+          </w:tcPr>
+          <w:p>
+            <w:pPr>
+              <w:spacing w:before="0" w:after="60"/>
+              <w:keepNext/>
+              <w:jc w:val="center"/>
+            </w:pPr>
+            <w:r>
+              <w:rPr>
+                <w:rFonts w:ascii="Calibri" w:hAnsi="Calibri"/>
+                <w:sz w:val="20"/>
+              </w:rPr>
+              <w:t xml:space="default"/>
+            </w:r>
+          </w:p>
+        </w:tc>
+        <w:tc>
+          <w:tcPr>
+            <w:tcBorders>
+              <w:top w:val="single" w:space="0" w:color="D3D3D3"/>
+              <w:bottom w:val="single" w:space="0" w:color="D3D3D3"/>
+              <w:start w:val="single" w:space="0" w:color="D3D3D3"/>
+              <w:end w:val="single" w:space="0" w:color="D3D3D3"/>
+            </w:tcBorders>
+          </w:tcPr>
+          <w:p>
+            <w:pPr>
+              <w:spacing w:before="0" w:after="60"/>
+              <w:keepNext/>
+              <w:jc w:val="center"/>
+            </w:pPr>
+            <w:r>
+              <w:rPr>
+                <w:rFonts w:ascii="Calibri" w:hAnsi="Calibri"/>
+                <w:sz w:val="20"/>
+              </w:rPr>
+              <w:t xml:space="default">209 / 3,506 (6.0%)</w:t>
+            </w:r>
+          </w:p>
+        </w:tc>
+        <w:tc>
+          <w:tcPr>
+            <w:tcBorders>
+              <w:top w:val="single" w:space="0" w:color="D3D3D3"/>
+              <w:bottom w:val="single" w:space="0" w:color="D3D3D3"/>
+              <w:start w:val="single" w:space="0" w:color="D3D3D3"/>
+              <w:end w:val="single" w:space="0" w:color="D3D3D3"/>
+            </w:tcBorders>
+          </w:tcPr>
+          <w:p>
+            <w:pPr>
+              <w:spacing w:before="0" w:after="60"/>
+              <w:keepNext/>
+              <w:jc w:val="center"/>
+            </w:pPr>
+            <w:r>
+              <w:rPr>
+                <w:rFonts w:ascii="Calibri" w:hAnsi="Calibri"/>
+                <w:sz w:val="20"/>
+              </w:rPr>
+              <w:t xml:space="default">1.10</w:t>
+            </w:r>
+          </w:p>
+        </w:tc>
+        <w:tc>
+          <w:tcPr>
+            <w:tcBorders>
+              <w:top w:val="single" w:space="0" w:color="D3D3D3"/>
+              <w:bottom w:val="single" w:space="0" w:color="D3D3D3"/>
+              <w:start w:val="single" w:space="0" w:color="D3D3D3"/>
+              <w:end w:val="single" w:space="0" w:color="D3D3D3"/>
+            </w:tcBorders>
+          </w:tcPr>
+          <w:p>
+            <w:pPr>
+              <w:spacing w:before="0" w:after="60"/>
+              <w:keepNext/>
+              <w:jc w:val="center"/>
+            </w:pPr>
+            <w:r>
+              <w:rPr>
+                <w:rFonts w:ascii="Calibri" w:hAnsi="Calibri"/>
+                <w:sz w:val="20"/>
+              </w:rPr>
+              <w:t xml:space="default">0.84, 1.48</w:t>
+            </w:r>
+          </w:p>
+        </w:tc>
+        <w:tc>
+          <w:tcPr>
+            <w:tcBorders>
+              <w:top w:val="single" w:space="0" w:color="D3D3D3"/>
+              <w:bottom w:val="single" w:space="0" w:color="D3D3D3"/>
+              <w:start w:val="single" w:space="0" w:color="D3D3D3"/>
+              <w:end w:val="single" w:space="0" w:color="D3D3D3"/>
+            </w:tcBorders>
+          </w:tcPr>
+          <w:p>
+            <w:pPr>
+              <w:spacing w:before="0" w:after="60"/>
+              <w:keepNext/>
+              <w:jc w:val="center"/>
+            </w:pPr>
+            <w:r>
+              <w:rPr>
+                <w:rFonts w:ascii="Calibri" w:hAnsi="Calibri"/>
+                <w:sz w:val="20"/>
+              </w:rPr>
+              <w:t xml:space="default">0.5</w:t>
             </w:r>
           </w:p>
         </w:tc>
@@ -16557,55 +17364,55 @@
                 <w:rFonts w:ascii="Calibri" w:hAnsi="Calibri"/>
                 <w:sz w:val="20"/>
               </w:rPr>
-              <w:t xml:space="default">72 / 1,413 (5.1%)</w:t>
-            </w:r>
-          </w:p>
-        </w:tc>
-        <w:tc>
-          <w:tcPr>
-            <w:tcBorders>
-              <w:top w:val="single" w:space="0" w:color="D3D3D3"/>
-              <w:bottom w:val="single" w:space="0" w:color="D3D3D3"/>
-              <w:start w:val="single" w:space="0" w:color="D3D3D3"/>
-              <w:end w:val="single" w:space="0" w:color="D3D3D3"/>
-            </w:tcBorders>
-          </w:tcPr>
-          <w:p>
-            <w:pPr>
-              <w:spacing w:before="0" w:after="60"/>
-              <w:keepNext/>
-              <w:jc w:val="center"/>
-            </w:pPr>
-            <w:r>
-              <w:rPr>
-                <w:rFonts w:ascii="Calibri" w:hAnsi="Calibri"/>
-                <w:sz w:val="20"/>
-              </w:rPr>
-              <w:t xml:space="default">—</w:t>
-            </w:r>
-          </w:p>
-        </w:tc>
-        <w:tc>
-          <w:tcPr>
-            <w:tcBorders>
-              <w:top w:val="single" w:space="0" w:color="D3D3D3"/>
-              <w:bottom w:val="single" w:space="0" w:color="D3D3D3"/>
-              <w:start w:val="single" w:space="0" w:color="D3D3D3"/>
-              <w:end w:val="single" w:space="0" w:color="D3D3D3"/>
-            </w:tcBorders>
-          </w:tcPr>
-          <w:p>
-            <w:pPr>
-              <w:spacing w:before="0" w:after="60"/>
-              <w:keepNext/>
-              <w:jc w:val="center"/>
-            </w:pPr>
-            <w:r>
-              <w:rPr>
-                <w:rFonts w:ascii="Calibri" w:hAnsi="Calibri"/>
-                <w:sz w:val="20"/>
-              </w:rPr>
-              <w:t xml:space="default">—</w:t>
+              <w:t xml:space="default"/>
+            </w:r>
+          </w:p>
+        </w:tc>
+        <w:tc>
+          <w:tcPr>
+            <w:tcBorders>
+              <w:top w:val="single" w:space="0" w:color="D3D3D3"/>
+              <w:bottom w:val="single" w:space="0" w:color="D3D3D3"/>
+              <w:start w:val="single" w:space="0" w:color="D3D3D3"/>
+              <w:end w:val="single" w:space="0" w:color="D3D3D3"/>
+            </w:tcBorders>
+          </w:tcPr>
+          <w:p>
+            <w:pPr>
+              <w:spacing w:before="0" w:after="60"/>
+              <w:keepNext/>
+              <w:jc w:val="center"/>
+            </w:pPr>
+            <w:r>
+              <w:rPr>
+                <w:rFonts w:ascii="Calibri" w:hAnsi="Calibri"/>
+                <w:sz w:val="20"/>
+              </w:rPr>
+              <w:t xml:space="default"/>
+            </w:r>
+          </w:p>
+        </w:tc>
+        <w:tc>
+          <w:tcPr>
+            <w:tcBorders>
+              <w:top w:val="single" w:space="0" w:color="D3D3D3"/>
+              <w:bottom w:val="single" w:space="0" w:color="D3D3D3"/>
+              <w:start w:val="single" w:space="0" w:color="D3D3D3"/>
+              <w:end w:val="single" w:space="0" w:color="D3D3D3"/>
+            </w:tcBorders>
+          </w:tcPr>
+          <w:p>
+            <w:pPr>
+              <w:spacing w:before="0" w:after="60"/>
+              <w:keepNext/>
+              <w:jc w:val="center"/>
+            </w:pPr>
+            <w:r>
+              <w:rPr>
+                <w:rFonts w:ascii="Calibri" w:hAnsi="Calibri"/>
+                <w:sz w:val="20"/>
+              </w:rPr>
+              <w:t xml:space="default"/>
             </w:r>
           </w:p>
         </w:tc>
@@ -16826,79 +17633,79 @@
                 <w:rFonts w:ascii="Calibri" w:hAnsi="Calibri"/>
                 <w:sz w:val="20"/>
               </w:rPr>
-              <w:t xml:space="default">209 / 3,506 (6.0%)</w:t>
-            </w:r>
-          </w:p>
-        </w:tc>
-        <w:tc>
-          <w:tcPr>
-            <w:tcBorders>
-              <w:top w:val="single" w:space="0" w:color="D3D3D3"/>
-              <w:bottom w:val="single" w:space="0" w:color="D3D3D3"/>
-              <w:start w:val="single" w:space="0" w:color="D3D3D3"/>
-              <w:end w:val="single" w:space="0" w:color="D3D3D3"/>
-            </w:tcBorders>
-          </w:tcPr>
-          <w:p>
-            <w:pPr>
-              <w:spacing w:before="0" w:after="60"/>
-              <w:keepNext/>
-              <w:jc w:val="center"/>
-            </w:pPr>
-            <w:r>
-              <w:rPr>
-                <w:rFonts w:ascii="Calibri" w:hAnsi="Calibri"/>
-                <w:sz w:val="20"/>
-              </w:rPr>
-              <w:t xml:space="default">1.13</w:t>
-            </w:r>
-          </w:p>
-        </w:tc>
-        <w:tc>
-          <w:tcPr>
-            <w:tcBorders>
-              <w:top w:val="single" w:space="0" w:color="D3D3D3"/>
-              <w:bottom w:val="single" w:space="0" w:color="D3D3D3"/>
-              <w:start w:val="single" w:space="0" w:color="D3D3D3"/>
-              <w:end w:val="single" w:space="0" w:color="D3D3D3"/>
-            </w:tcBorders>
-          </w:tcPr>
-          <w:p>
-            <w:pPr>
-              <w:spacing w:before="0" w:after="60"/>
-              <w:keepNext/>
-              <w:jc w:val="center"/>
-            </w:pPr>
-            <w:r>
-              <w:rPr>
-                <w:rFonts w:ascii="Calibri" w:hAnsi="Calibri"/>
-                <w:sz w:val="20"/>
-              </w:rPr>
-              <w:t xml:space="default">0.85, 1.51</w:t>
-            </w:r>
-          </w:p>
-        </w:tc>
-        <w:tc>
-          <w:tcPr>
-            <w:tcBorders>
-              <w:top w:val="single" w:space="0" w:color="D3D3D3"/>
-              <w:bottom w:val="single" w:space="0" w:color="D3D3D3"/>
-              <w:start w:val="single" w:space="0" w:color="D3D3D3"/>
-              <w:end w:val="single" w:space="0" w:color="D3D3D3"/>
-            </w:tcBorders>
-          </w:tcPr>
-          <w:p>
-            <w:pPr>
-              <w:spacing w:before="0" w:after="60"/>
-              <w:keepNext/>
-              <w:jc w:val="center"/>
-            </w:pPr>
-            <w:r>
-              <w:rPr>
-                <w:rFonts w:ascii="Calibri" w:hAnsi="Calibri"/>
-                <w:sz w:val="20"/>
-              </w:rPr>
-              <w:t xml:space="default">0.4</w:t>
+              <w:t xml:space="default"/>
+            </w:r>
+          </w:p>
+        </w:tc>
+        <w:tc>
+          <w:tcPr>
+            <w:tcBorders>
+              <w:top w:val="single" w:space="0" w:color="D3D3D3"/>
+              <w:bottom w:val="single" w:space="0" w:color="D3D3D3"/>
+              <w:start w:val="single" w:space="0" w:color="D3D3D3"/>
+              <w:end w:val="single" w:space="0" w:color="D3D3D3"/>
+            </w:tcBorders>
+          </w:tcPr>
+          <w:p>
+            <w:pPr>
+              <w:spacing w:before="0" w:after="60"/>
+              <w:keepNext/>
+              <w:jc w:val="center"/>
+            </w:pPr>
+            <w:r>
+              <w:rPr>
+                <w:rFonts w:ascii="Calibri" w:hAnsi="Calibri"/>
+                <w:sz w:val="20"/>
+              </w:rPr>
+              <w:t xml:space="default"/>
+            </w:r>
+          </w:p>
+        </w:tc>
+        <w:tc>
+          <w:tcPr>
+            <w:tcBorders>
+              <w:top w:val="single" w:space="0" w:color="D3D3D3"/>
+              <w:bottom w:val="single" w:space="0" w:color="D3D3D3"/>
+              <w:start w:val="single" w:space="0" w:color="D3D3D3"/>
+              <w:end w:val="single" w:space="0" w:color="D3D3D3"/>
+            </w:tcBorders>
+          </w:tcPr>
+          <w:p>
+            <w:pPr>
+              <w:spacing w:before="0" w:after="60"/>
+              <w:keepNext/>
+              <w:jc w:val="center"/>
+            </w:pPr>
+            <w:r>
+              <w:rPr>
+                <w:rFonts w:ascii="Calibri" w:hAnsi="Calibri"/>
+                <w:sz w:val="20"/>
+              </w:rPr>
+              <w:t xml:space="default"/>
+            </w:r>
+          </w:p>
+        </w:tc>
+        <w:tc>
+          <w:tcPr>
+            <w:tcBorders>
+              <w:top w:val="single" w:space="0" w:color="D3D3D3"/>
+              <w:bottom w:val="single" w:space="0" w:color="D3D3D3"/>
+              <w:start w:val="single" w:space="0" w:color="D3D3D3"/>
+              <w:end w:val="single" w:space="0" w:color="D3D3D3"/>
+            </w:tcBorders>
+          </w:tcPr>
+          <w:p>
+            <w:pPr>
+              <w:spacing w:before="0" w:after="60"/>
+              <w:keepNext/>
+              <w:jc w:val="center"/>
+            </w:pPr>
+            <w:r>
+              <w:rPr>
+                <w:rFonts w:ascii="Calibri" w:hAnsi="Calibri"/>
+                <w:sz w:val="20"/>
+              </w:rPr>
+              <w:t xml:space="default"/>
             </w:r>
           </w:p>
         </w:tc>
@@ -18489,6 +19296,813 @@
                 <w:sz w:val="20"/>
               </w:rPr>
               <w:t xml:space="default">0.76, 1.52</w:t>
+            </w:r>
+          </w:p>
+        </w:tc>
+        <w:tc>
+          <w:tcPr>
+            <w:tcBorders>
+              <w:top w:val="single" w:space="0" w:color="D3D3D3"/>
+              <w:bottom w:val="single" w:space="0" w:color="D3D3D3"/>
+              <w:start w:val="single" w:space="0" w:color="D3D3D3"/>
+              <w:end w:val="single" w:space="0" w:color="D3D3D3"/>
+            </w:tcBorders>
+          </w:tcPr>
+          <w:p>
+            <w:pPr>
+              <w:spacing w:before="0" w:after="60"/>
+              <w:keepNext/>
+              <w:jc w:val="center"/>
+            </w:pPr>
+            <w:r>
+              <w:rPr>
+                <w:rFonts w:ascii="Calibri" w:hAnsi="Calibri"/>
+                <w:sz w:val="20"/>
+              </w:rPr>
+              <w:t xml:space="default">0.4</w:t>
+            </w:r>
+          </w:p>
+        </w:tc>
+      </w:tr>
+      <w:tr>
+        <w:trPr>
+          <w:cantSplit/>
+        </w:trPr>
+        <w:tc>
+          <w:tcPr>
+            <w:tcBorders>
+              <w:top w:val="single" w:space="0" w:color="D3D3D3"/>
+              <w:bottom w:val="single" w:space="0" w:color="D3D3D3"/>
+              <w:start w:val="single" w:space="0" w:color="D3D3D3"/>
+              <w:end w:val="single" w:space="0" w:color="D3D3D3"/>
+            </w:tcBorders>
+          </w:tcPr>
+          <w:p>
+            <w:pPr>
+              <w:spacing w:before="0" w:after="60"/>
+              <w:keepNext/>
+              <w:jc w:val="start"/>
+            </w:pPr>
+            <w:r>
+              <w:rPr>
+                <w:rFonts w:ascii="Calibri" w:hAnsi="Calibri"/>
+                <w:sz w:val="20"/>
+              </w:rPr>
+              <w:t xml:space="default">Gender</w:t>
+            </w:r>
+          </w:p>
+        </w:tc>
+        <w:tc>
+          <w:tcPr>
+            <w:tcBorders>
+              <w:top w:val="single" w:space="0" w:color="D3D3D3"/>
+              <w:bottom w:val="single" w:space="0" w:color="D3D3D3"/>
+              <w:start w:val="single" w:space="0" w:color="D3D3D3"/>
+              <w:end w:val="single" w:space="0" w:color="D3D3D3"/>
+            </w:tcBorders>
+          </w:tcPr>
+          <w:p>
+            <w:pPr>
+              <w:spacing w:before="0" w:after="60"/>
+              <w:keepNext/>
+              <w:jc w:val="center"/>
+            </w:pPr>
+            <w:r>
+              <w:rPr>
+                <w:rFonts w:ascii="Calibri" w:hAnsi="Calibri"/>
+                <w:sz w:val="20"/>
+              </w:rPr>
+              <w:t xml:space="default"/>
+            </w:r>
+          </w:p>
+        </w:tc>
+        <w:tc>
+          <w:tcPr>
+            <w:tcBorders>
+              <w:top w:val="single" w:space="0" w:color="D3D3D3"/>
+              <w:bottom w:val="single" w:space="0" w:color="D3D3D3"/>
+              <w:start w:val="single" w:space="0" w:color="D3D3D3"/>
+              <w:end w:val="single" w:space="0" w:color="D3D3D3"/>
+            </w:tcBorders>
+          </w:tcPr>
+          <w:p>
+            <w:pPr>
+              <w:spacing w:before="0" w:after="60"/>
+              <w:keepNext/>
+              <w:jc w:val="center"/>
+            </w:pPr>
+            <w:r>
+              <w:rPr>
+                <w:rFonts w:ascii="Calibri" w:hAnsi="Calibri"/>
+                <w:sz w:val="20"/>
+              </w:rPr>
+              <w:t xml:space="default"/>
+            </w:r>
+          </w:p>
+        </w:tc>
+        <w:tc>
+          <w:tcPr>
+            <w:tcBorders>
+              <w:top w:val="single" w:space="0" w:color="D3D3D3"/>
+              <w:bottom w:val="single" w:space="0" w:color="D3D3D3"/>
+              <w:start w:val="single" w:space="0" w:color="D3D3D3"/>
+              <w:end w:val="single" w:space="0" w:color="D3D3D3"/>
+            </w:tcBorders>
+          </w:tcPr>
+          <w:p>
+            <w:pPr>
+              <w:spacing w:before="0" w:after="60"/>
+              <w:keepNext/>
+              <w:jc w:val="center"/>
+            </w:pPr>
+            <w:r>
+              <w:rPr>
+                <w:rFonts w:ascii="Calibri" w:hAnsi="Calibri"/>
+                <w:sz w:val="20"/>
+              </w:rPr>
+              <w:t xml:space="default"/>
+            </w:r>
+          </w:p>
+        </w:tc>
+        <w:tc>
+          <w:tcPr>
+            <w:tcBorders>
+              <w:top w:val="single" w:space="0" w:color="D3D3D3"/>
+              <w:bottom w:val="single" w:space="0" w:color="D3D3D3"/>
+              <w:start w:val="single" w:space="0" w:color="D3D3D3"/>
+              <w:end w:val="single" w:space="0" w:color="D3D3D3"/>
+            </w:tcBorders>
+          </w:tcPr>
+          <w:p>
+            <w:pPr>
+              <w:spacing w:before="0" w:after="60"/>
+              <w:keepNext/>
+              <w:jc w:val="center"/>
+            </w:pPr>
+            <w:r>
+              <w:rPr>
+                <w:rFonts w:ascii="Calibri" w:hAnsi="Calibri"/>
+                <w:sz w:val="20"/>
+              </w:rPr>
+              <w:t xml:space="default"/>
+            </w:r>
+          </w:p>
+        </w:tc>
+        <w:tc>
+          <w:tcPr>
+            <w:tcBorders>
+              <w:top w:val="single" w:space="0" w:color="D3D3D3"/>
+              <w:bottom w:val="single" w:space="0" w:color="D3D3D3"/>
+              <w:start w:val="single" w:space="0" w:color="D3D3D3"/>
+              <w:end w:val="single" w:space="0" w:color="D3D3D3"/>
+            </w:tcBorders>
+          </w:tcPr>
+          <w:p>
+            <w:pPr>
+              <w:spacing w:before="0" w:after="60"/>
+              <w:keepNext/>
+              <w:jc w:val="center"/>
+            </w:pPr>
+            <w:r>
+              <w:rPr>
+                <w:rFonts w:ascii="Calibri" w:hAnsi="Calibri"/>
+                <w:sz w:val="20"/>
+              </w:rPr>
+              <w:t xml:space="default"/>
+            </w:r>
+          </w:p>
+        </w:tc>
+        <w:tc>
+          <w:tcPr>
+            <w:tcBorders>
+              <w:top w:val="single" w:space="0" w:color="D3D3D3"/>
+              <w:bottom w:val="single" w:space="0" w:color="D3D3D3"/>
+              <w:start w:val="single" w:space="0" w:color="D3D3D3"/>
+              <w:end w:val="single" w:space="0" w:color="D3D3D3"/>
+            </w:tcBorders>
+          </w:tcPr>
+          <w:p>
+            <w:pPr>
+              <w:spacing w:before="0" w:after="60"/>
+              <w:keepNext/>
+              <w:jc w:val="center"/>
+            </w:pPr>
+            <w:r>
+              <w:rPr>
+                <w:rFonts w:ascii="Calibri" w:hAnsi="Calibri"/>
+                <w:sz w:val="20"/>
+              </w:rPr>
+              <w:t xml:space="default"/>
+            </w:r>
+          </w:p>
+        </w:tc>
+        <w:tc>
+          <w:tcPr>
+            <w:tcBorders>
+              <w:top w:val="single" w:space="0" w:color="D3D3D3"/>
+              <w:bottom w:val="single" w:space="0" w:color="D3D3D3"/>
+              <w:start w:val="single" w:space="0" w:color="D3D3D3"/>
+              <w:end w:val="single" w:space="0" w:color="D3D3D3"/>
+            </w:tcBorders>
+          </w:tcPr>
+          <w:p>
+            <w:pPr>
+              <w:spacing w:before="0" w:after="60"/>
+              <w:keepNext/>
+              <w:jc w:val="center"/>
+            </w:pPr>
+            <w:r>
+              <w:rPr>
+                <w:rFonts w:ascii="Calibri" w:hAnsi="Calibri"/>
+                <w:sz w:val="20"/>
+              </w:rPr>
+              <w:t xml:space="default"/>
+            </w:r>
+          </w:p>
+        </w:tc>
+        <w:tc>
+          <w:tcPr>
+            <w:tcBorders>
+              <w:top w:val="single" w:space="0" w:color="D3D3D3"/>
+              <w:bottom w:val="single" w:space="0" w:color="D3D3D3"/>
+              <w:start w:val="single" w:space="0" w:color="D3D3D3"/>
+              <w:end w:val="single" w:space="0" w:color="D3D3D3"/>
+            </w:tcBorders>
+          </w:tcPr>
+          <w:p>
+            <w:pPr>
+              <w:spacing w:before="0" w:after="60"/>
+              <w:keepNext/>
+              <w:jc w:val="center"/>
+            </w:pPr>
+            <w:r>
+              <w:rPr>
+                <w:rFonts w:ascii="Calibri" w:hAnsi="Calibri"/>
+                <w:sz w:val="20"/>
+              </w:rPr>
+              <w:t xml:space="default"/>
+            </w:r>
+          </w:p>
+        </w:tc>
+        <w:tc>
+          <w:tcPr>
+            <w:tcBorders>
+              <w:top w:val="single" w:space="0" w:color="D3D3D3"/>
+              <w:bottom w:val="single" w:space="0" w:color="D3D3D3"/>
+              <w:start w:val="single" w:space="0" w:color="D3D3D3"/>
+              <w:end w:val="single" w:space="0" w:color="D3D3D3"/>
+            </w:tcBorders>
+          </w:tcPr>
+          <w:p>
+            <w:pPr>
+              <w:spacing w:before="0" w:after="60"/>
+              <w:keepNext/>
+              <w:jc w:val="center"/>
+            </w:pPr>
+            <w:r>
+              <w:rPr>
+                <w:rFonts w:ascii="Calibri" w:hAnsi="Calibri"/>
+                <w:sz w:val="20"/>
+              </w:rPr>
+              <w:t xml:space="default"/>
+            </w:r>
+          </w:p>
+        </w:tc>
+        <w:tc>
+          <w:tcPr>
+            <w:tcBorders>
+              <w:top w:val="single" w:space="0" w:color="D3D3D3"/>
+              <w:bottom w:val="single" w:space="0" w:color="D3D3D3"/>
+              <w:start w:val="single" w:space="0" w:color="D3D3D3"/>
+              <w:end w:val="single" w:space="0" w:color="D3D3D3"/>
+            </w:tcBorders>
+          </w:tcPr>
+          <w:p>
+            <w:pPr>
+              <w:spacing w:before="0" w:after="60"/>
+              <w:keepNext/>
+              <w:jc w:val="center"/>
+            </w:pPr>
+            <w:r>
+              <w:rPr>
+                <w:rFonts w:ascii="Calibri" w:hAnsi="Calibri"/>
+                <w:sz w:val="20"/>
+              </w:rPr>
+              <w:t xml:space="default"/>
+            </w:r>
+          </w:p>
+        </w:tc>
+      </w:tr>
+      <w:tr>
+        <w:trPr>
+          <w:cantSplit/>
+        </w:trPr>
+        <w:tc>
+          <w:tcPr>
+            <w:tcBorders>
+              <w:top w:val="single" w:space="0" w:color="D3D3D3"/>
+              <w:bottom w:val="single" w:space="0" w:color="D3D3D3"/>
+              <w:start w:val="single" w:space="0" w:color="D3D3D3"/>
+              <w:end w:val="single" w:space="0" w:color="D3D3D3"/>
+            </w:tcBorders>
+          </w:tcPr>
+          <w:p>
+            <w:pPr>
+              <w:spacing w:before="0" w:after="60"/>
+              <w:keepNext/>
+              <w:jc w:val="start"/>
+            </w:pPr>
+            <w:r>
+              <w:rPr>
+                <w:rFonts w:ascii="Calibri" w:hAnsi="Calibri"/>
+                <w:sz w:val="20"/>
+              </w:rPr>
+              <w:t xml:space="default">    Female</w:t>
+            </w:r>
+          </w:p>
+        </w:tc>
+        <w:tc>
+          <w:tcPr>
+            <w:tcBorders>
+              <w:top w:val="single" w:space="0" w:color="D3D3D3"/>
+              <w:bottom w:val="single" w:space="0" w:color="D3D3D3"/>
+              <w:start w:val="single" w:space="0" w:color="D3D3D3"/>
+              <w:end w:val="single" w:space="0" w:color="D3D3D3"/>
+            </w:tcBorders>
+          </w:tcPr>
+          <w:p>
+            <w:pPr>
+              <w:spacing w:before="0" w:after="60"/>
+              <w:keepNext/>
+              <w:jc w:val="center"/>
+            </w:pPr>
+            <w:r>
+              <w:rPr>
+                <w:rFonts w:ascii="Calibri" w:hAnsi="Calibri"/>
+                <w:sz w:val="20"/>
+              </w:rPr>
+              <w:t xml:space="default"/>
+            </w:r>
+          </w:p>
+        </w:tc>
+        <w:tc>
+          <w:tcPr>
+            <w:tcBorders>
+              <w:top w:val="single" w:space="0" w:color="D3D3D3"/>
+              <w:bottom w:val="single" w:space="0" w:color="D3D3D3"/>
+              <w:start w:val="single" w:space="0" w:color="D3D3D3"/>
+              <w:end w:val="single" w:space="0" w:color="D3D3D3"/>
+            </w:tcBorders>
+          </w:tcPr>
+          <w:p>
+            <w:pPr>
+              <w:spacing w:before="0" w:after="60"/>
+              <w:keepNext/>
+              <w:jc w:val="center"/>
+            </w:pPr>
+            <w:r>
+              <w:rPr>
+                <w:rFonts w:ascii="Calibri" w:hAnsi="Calibri"/>
+                <w:sz w:val="20"/>
+              </w:rPr>
+              <w:t xml:space="default"/>
+            </w:r>
+          </w:p>
+        </w:tc>
+        <w:tc>
+          <w:tcPr>
+            <w:tcBorders>
+              <w:top w:val="single" w:space="0" w:color="D3D3D3"/>
+              <w:bottom w:val="single" w:space="0" w:color="D3D3D3"/>
+              <w:start w:val="single" w:space="0" w:color="D3D3D3"/>
+              <w:end w:val="single" w:space="0" w:color="D3D3D3"/>
+            </w:tcBorders>
+          </w:tcPr>
+          <w:p>
+            <w:pPr>
+              <w:spacing w:before="0" w:after="60"/>
+              <w:keepNext/>
+              <w:jc w:val="center"/>
+            </w:pPr>
+            <w:r>
+              <w:rPr>
+                <w:rFonts w:ascii="Calibri" w:hAnsi="Calibri"/>
+                <w:sz w:val="20"/>
+              </w:rPr>
+              <w:t xml:space="default"/>
+            </w:r>
+          </w:p>
+        </w:tc>
+        <w:tc>
+          <w:tcPr>
+            <w:tcBorders>
+              <w:top w:val="single" w:space="0" w:color="D3D3D3"/>
+              <w:bottom w:val="single" w:space="0" w:color="D3D3D3"/>
+              <w:start w:val="single" w:space="0" w:color="D3D3D3"/>
+              <w:end w:val="single" w:space="0" w:color="D3D3D3"/>
+            </w:tcBorders>
+          </w:tcPr>
+          <w:p>
+            <w:pPr>
+              <w:spacing w:before="0" w:after="60"/>
+              <w:keepNext/>
+              <w:jc w:val="center"/>
+            </w:pPr>
+            <w:r>
+              <w:rPr>
+                <w:rFonts w:ascii="Calibri" w:hAnsi="Calibri"/>
+                <w:sz w:val="20"/>
+              </w:rPr>
+              <w:t xml:space="default"/>
+            </w:r>
+          </w:p>
+        </w:tc>
+        <w:tc>
+          <w:tcPr>
+            <w:tcBorders>
+              <w:top w:val="single" w:space="0" w:color="D3D3D3"/>
+              <w:bottom w:val="single" w:space="0" w:color="D3D3D3"/>
+              <w:start w:val="single" w:space="0" w:color="D3D3D3"/>
+              <w:end w:val="single" w:space="0" w:color="D3D3D3"/>
+            </w:tcBorders>
+          </w:tcPr>
+          <w:p>
+            <w:pPr>
+              <w:spacing w:before="0" w:after="60"/>
+              <w:keepNext/>
+              <w:jc w:val="center"/>
+            </w:pPr>
+            <w:r>
+              <w:rPr>
+                <w:rFonts w:ascii="Calibri" w:hAnsi="Calibri"/>
+                <w:sz w:val="20"/>
+              </w:rPr>
+              <w:t xml:space="default"/>
+            </w:r>
+          </w:p>
+        </w:tc>
+        <w:tc>
+          <w:tcPr>
+            <w:tcBorders>
+              <w:top w:val="single" w:space="0" w:color="D3D3D3"/>
+              <w:bottom w:val="single" w:space="0" w:color="D3D3D3"/>
+              <w:start w:val="single" w:space="0" w:color="D3D3D3"/>
+              <w:end w:val="single" w:space="0" w:color="D3D3D3"/>
+            </w:tcBorders>
+          </w:tcPr>
+          <w:p>
+            <w:pPr>
+              <w:spacing w:before="0" w:after="60"/>
+              <w:keepNext/>
+              <w:jc w:val="center"/>
+            </w:pPr>
+            <w:r>
+              <w:rPr>
+                <w:rFonts w:ascii="Calibri" w:hAnsi="Calibri"/>
+                <w:sz w:val="20"/>
+              </w:rPr>
+              <w:t xml:space="default"/>
+            </w:r>
+          </w:p>
+        </w:tc>
+        <w:tc>
+          <w:tcPr>
+            <w:tcBorders>
+              <w:top w:val="single" w:space="0" w:color="D3D3D3"/>
+              <w:bottom w:val="single" w:space="0" w:color="D3D3D3"/>
+              <w:start w:val="single" w:space="0" w:color="D3D3D3"/>
+              <w:end w:val="single" w:space="0" w:color="D3D3D3"/>
+            </w:tcBorders>
+          </w:tcPr>
+          <w:p>
+            <w:pPr>
+              <w:spacing w:before="0" w:after="60"/>
+              <w:keepNext/>
+              <w:jc w:val="center"/>
+            </w:pPr>
+            <w:r>
+              <w:rPr>
+                <w:rFonts w:ascii="Calibri" w:hAnsi="Calibri"/>
+                <w:sz w:val="20"/>
+              </w:rPr>
+              <w:t xml:space="default">72 / 1,413 (5.1%)</w:t>
+            </w:r>
+          </w:p>
+        </w:tc>
+        <w:tc>
+          <w:tcPr>
+            <w:tcBorders>
+              <w:top w:val="single" w:space="0" w:color="D3D3D3"/>
+              <w:bottom w:val="single" w:space="0" w:color="D3D3D3"/>
+              <w:start w:val="single" w:space="0" w:color="D3D3D3"/>
+              <w:end w:val="single" w:space="0" w:color="D3D3D3"/>
+            </w:tcBorders>
+          </w:tcPr>
+          <w:p>
+            <w:pPr>
+              <w:spacing w:before="0" w:after="60"/>
+              <w:keepNext/>
+              <w:jc w:val="center"/>
+            </w:pPr>
+            <w:r>
+              <w:rPr>
+                <w:rFonts w:ascii="Calibri" w:hAnsi="Calibri"/>
+                <w:sz w:val="20"/>
+              </w:rPr>
+              <w:t xml:space="default">—</w:t>
+            </w:r>
+          </w:p>
+        </w:tc>
+        <w:tc>
+          <w:tcPr>
+            <w:tcBorders>
+              <w:top w:val="single" w:space="0" w:color="D3D3D3"/>
+              <w:bottom w:val="single" w:space="0" w:color="D3D3D3"/>
+              <w:start w:val="single" w:space="0" w:color="D3D3D3"/>
+              <w:end w:val="single" w:space="0" w:color="D3D3D3"/>
+            </w:tcBorders>
+          </w:tcPr>
+          <w:p>
+            <w:pPr>
+              <w:spacing w:before="0" w:after="60"/>
+              <w:keepNext/>
+              <w:jc w:val="center"/>
+            </w:pPr>
+            <w:r>
+              <w:rPr>
+                <w:rFonts w:ascii="Calibri" w:hAnsi="Calibri"/>
+                <w:sz w:val="20"/>
+              </w:rPr>
+              <w:t xml:space="default">—</w:t>
+            </w:r>
+          </w:p>
+        </w:tc>
+        <w:tc>
+          <w:tcPr>
+            <w:tcBorders>
+              <w:top w:val="single" w:space="0" w:color="D3D3D3"/>
+              <w:bottom w:val="single" w:space="0" w:color="D3D3D3"/>
+              <w:start w:val="single" w:space="0" w:color="D3D3D3"/>
+              <w:end w:val="single" w:space="0" w:color="D3D3D3"/>
+            </w:tcBorders>
+          </w:tcPr>
+          <w:p>
+            <w:pPr>
+              <w:spacing w:before="0" w:after="60"/>
+              <w:keepNext/>
+              <w:jc w:val="center"/>
+            </w:pPr>
+            <w:r>
+              <w:rPr>
+                <w:rFonts w:ascii="Calibri" w:hAnsi="Calibri"/>
+                <w:sz w:val="20"/>
+              </w:rPr>
+              <w:t xml:space="default"/>
+            </w:r>
+          </w:p>
+        </w:tc>
+      </w:tr>
+      <w:tr>
+        <w:trPr>
+          <w:cantSplit/>
+        </w:trPr>
+        <w:tc>
+          <w:tcPr>
+            <w:tcBorders>
+              <w:top w:val="single" w:space="0" w:color="D3D3D3"/>
+              <w:bottom w:val="single" w:space="0" w:color="D3D3D3"/>
+              <w:start w:val="single" w:space="0" w:color="D3D3D3"/>
+              <w:end w:val="single" w:space="0" w:color="D3D3D3"/>
+            </w:tcBorders>
+          </w:tcPr>
+          <w:p>
+            <w:pPr>
+              <w:spacing w:before="0" w:after="60"/>
+              <w:keepNext/>
+              <w:jc w:val="start"/>
+            </w:pPr>
+            <w:r>
+              <w:rPr>
+                <w:rFonts w:ascii="Calibri" w:hAnsi="Calibri"/>
+                <w:sz w:val="20"/>
+              </w:rPr>
+              <w:t xml:space="default">    Male</w:t>
+            </w:r>
+          </w:p>
+        </w:tc>
+        <w:tc>
+          <w:tcPr>
+            <w:tcBorders>
+              <w:top w:val="single" w:space="0" w:color="D3D3D3"/>
+              <w:bottom w:val="single" w:space="0" w:color="D3D3D3"/>
+              <w:start w:val="single" w:space="0" w:color="D3D3D3"/>
+              <w:end w:val="single" w:space="0" w:color="D3D3D3"/>
+            </w:tcBorders>
+          </w:tcPr>
+          <w:p>
+            <w:pPr>
+              <w:spacing w:before="0" w:after="60"/>
+              <w:keepNext/>
+              <w:jc w:val="center"/>
+            </w:pPr>
+            <w:r>
+              <w:rPr>
+                <w:rFonts w:ascii="Calibri" w:hAnsi="Calibri"/>
+                <w:sz w:val="20"/>
+              </w:rPr>
+              <w:t xml:space="default"/>
+            </w:r>
+          </w:p>
+        </w:tc>
+        <w:tc>
+          <w:tcPr>
+            <w:tcBorders>
+              <w:top w:val="single" w:space="0" w:color="D3D3D3"/>
+              <w:bottom w:val="single" w:space="0" w:color="D3D3D3"/>
+              <w:start w:val="single" w:space="0" w:color="D3D3D3"/>
+              <w:end w:val="single" w:space="0" w:color="D3D3D3"/>
+            </w:tcBorders>
+          </w:tcPr>
+          <w:p>
+            <w:pPr>
+              <w:spacing w:before="0" w:after="60"/>
+              <w:keepNext/>
+              <w:jc w:val="center"/>
+            </w:pPr>
+            <w:r>
+              <w:rPr>
+                <w:rFonts w:ascii="Calibri" w:hAnsi="Calibri"/>
+                <w:sz w:val="20"/>
+              </w:rPr>
+              <w:t xml:space="default"/>
+            </w:r>
+          </w:p>
+        </w:tc>
+        <w:tc>
+          <w:tcPr>
+            <w:tcBorders>
+              <w:top w:val="single" w:space="0" w:color="D3D3D3"/>
+              <w:bottom w:val="single" w:space="0" w:color="D3D3D3"/>
+              <w:start w:val="single" w:space="0" w:color="D3D3D3"/>
+              <w:end w:val="single" w:space="0" w:color="D3D3D3"/>
+            </w:tcBorders>
+          </w:tcPr>
+          <w:p>
+            <w:pPr>
+              <w:spacing w:before="0" w:after="60"/>
+              <w:keepNext/>
+              <w:jc w:val="center"/>
+            </w:pPr>
+            <w:r>
+              <w:rPr>
+                <w:rFonts w:ascii="Calibri" w:hAnsi="Calibri"/>
+                <w:sz w:val="20"/>
+              </w:rPr>
+              <w:t xml:space="default"/>
+            </w:r>
+          </w:p>
+        </w:tc>
+        <w:tc>
+          <w:tcPr>
+            <w:tcBorders>
+              <w:top w:val="single" w:space="0" w:color="D3D3D3"/>
+              <w:bottom w:val="single" w:space="0" w:color="D3D3D3"/>
+              <w:start w:val="single" w:space="0" w:color="D3D3D3"/>
+              <w:end w:val="single" w:space="0" w:color="D3D3D3"/>
+            </w:tcBorders>
+          </w:tcPr>
+          <w:p>
+            <w:pPr>
+              <w:spacing w:before="0" w:after="60"/>
+              <w:keepNext/>
+              <w:jc w:val="center"/>
+            </w:pPr>
+            <w:r>
+              <w:rPr>
+                <w:rFonts w:ascii="Calibri" w:hAnsi="Calibri"/>
+                <w:sz w:val="20"/>
+              </w:rPr>
+              <w:t xml:space="default"/>
+            </w:r>
+          </w:p>
+        </w:tc>
+        <w:tc>
+          <w:tcPr>
+            <w:tcBorders>
+              <w:top w:val="single" w:space="0" w:color="D3D3D3"/>
+              <w:bottom w:val="single" w:space="0" w:color="D3D3D3"/>
+              <w:start w:val="single" w:space="0" w:color="D3D3D3"/>
+              <w:end w:val="single" w:space="0" w:color="D3D3D3"/>
+            </w:tcBorders>
+          </w:tcPr>
+          <w:p>
+            <w:pPr>
+              <w:spacing w:before="0" w:after="60"/>
+              <w:keepNext/>
+              <w:jc w:val="center"/>
+            </w:pPr>
+            <w:r>
+              <w:rPr>
+                <w:rFonts w:ascii="Calibri" w:hAnsi="Calibri"/>
+                <w:sz w:val="20"/>
+              </w:rPr>
+              <w:t xml:space="default"/>
+            </w:r>
+          </w:p>
+        </w:tc>
+        <w:tc>
+          <w:tcPr>
+            <w:tcBorders>
+              <w:top w:val="single" w:space="0" w:color="D3D3D3"/>
+              <w:bottom w:val="single" w:space="0" w:color="D3D3D3"/>
+              <w:start w:val="single" w:space="0" w:color="D3D3D3"/>
+              <w:end w:val="single" w:space="0" w:color="D3D3D3"/>
+            </w:tcBorders>
+          </w:tcPr>
+          <w:p>
+            <w:pPr>
+              <w:spacing w:before="0" w:after="60"/>
+              <w:keepNext/>
+              <w:jc w:val="center"/>
+            </w:pPr>
+            <w:r>
+              <w:rPr>
+                <w:rFonts w:ascii="Calibri" w:hAnsi="Calibri"/>
+                <w:sz w:val="20"/>
+              </w:rPr>
+              <w:t xml:space="default"/>
+            </w:r>
+          </w:p>
+        </w:tc>
+        <w:tc>
+          <w:tcPr>
+            <w:tcBorders>
+              <w:top w:val="single" w:space="0" w:color="D3D3D3"/>
+              <w:bottom w:val="single" w:space="0" w:color="D3D3D3"/>
+              <w:start w:val="single" w:space="0" w:color="D3D3D3"/>
+              <w:end w:val="single" w:space="0" w:color="D3D3D3"/>
+            </w:tcBorders>
+          </w:tcPr>
+          <w:p>
+            <w:pPr>
+              <w:spacing w:before="0" w:after="60"/>
+              <w:keepNext/>
+              <w:jc w:val="center"/>
+            </w:pPr>
+            <w:r>
+              <w:rPr>
+                <w:rFonts w:ascii="Calibri" w:hAnsi="Calibri"/>
+                <w:sz w:val="20"/>
+              </w:rPr>
+              <w:t xml:space="default">209 / 3,506 (6.0%)</w:t>
+            </w:r>
+          </w:p>
+        </w:tc>
+        <w:tc>
+          <w:tcPr>
+            <w:tcBorders>
+              <w:top w:val="single" w:space="0" w:color="D3D3D3"/>
+              <w:bottom w:val="single" w:space="0" w:color="D3D3D3"/>
+              <w:start w:val="single" w:space="0" w:color="D3D3D3"/>
+              <w:end w:val="single" w:space="0" w:color="D3D3D3"/>
+            </w:tcBorders>
+          </w:tcPr>
+          <w:p>
+            <w:pPr>
+              <w:spacing w:before="0" w:after="60"/>
+              <w:keepNext/>
+              <w:jc w:val="center"/>
+            </w:pPr>
+            <w:r>
+              <w:rPr>
+                <w:rFonts w:ascii="Calibri" w:hAnsi="Calibri"/>
+                <w:sz w:val="20"/>
+              </w:rPr>
+              <w:t xml:space="default">1.13</w:t>
+            </w:r>
+          </w:p>
+        </w:tc>
+        <w:tc>
+          <w:tcPr>
+            <w:tcBorders>
+              <w:top w:val="single" w:space="0" w:color="D3D3D3"/>
+              <w:bottom w:val="single" w:space="0" w:color="D3D3D3"/>
+              <w:start w:val="single" w:space="0" w:color="D3D3D3"/>
+              <w:end w:val="single" w:space="0" w:color="D3D3D3"/>
+            </w:tcBorders>
+          </w:tcPr>
+          <w:p>
+            <w:pPr>
+              <w:spacing w:before="0" w:after="60"/>
+              <w:keepNext/>
+              <w:jc w:val="center"/>
+            </w:pPr>
+            <w:r>
+              <w:rPr>
+                <w:rFonts w:ascii="Calibri" w:hAnsi="Calibri"/>
+                <w:sz w:val="20"/>
+              </w:rPr>
+              <w:t xml:space="default">0.85, 1.51</w:t>
             </w:r>
           </w:p>
         </w:tc>

</xml_diff>